<commit_message>
add content about form
</commit_message>
<xml_diff>
--- a/Note for Customize Dynamics 365 Customer Engagement.docx
+++ b/Note for Customize Dynamics 365 Customer Engagement.docx
@@ -1171,13 +1171,23 @@
           <w:szCs w:val="20"/>
         </w:rPr>
       </w:pPr>
-      <w:r>
-        <w:rPr>
-          <w:rFonts w:ascii="Microsoft YaHei UI" w:eastAsia="Microsoft YaHei UI" w:hAnsi="Microsoft YaHei UI" w:cs="Segoe UI"/>
-          <w:sz w:val="20"/>
-          <w:szCs w:val="20"/>
-        </w:rPr>
-        <w:t>Sdk Message Processing Step</w:t>
+      <w:proofErr w:type="spellStart"/>
+      <w:r>
+        <w:rPr>
+          <w:rFonts w:ascii="Microsoft YaHei UI" w:eastAsia="Microsoft YaHei UI" w:hAnsi="Microsoft YaHei UI" w:cs="Segoe UI"/>
+          <w:sz w:val="20"/>
+          <w:szCs w:val="20"/>
+        </w:rPr>
+        <w:t>Sdk</w:t>
+      </w:r>
+      <w:proofErr w:type="spellEnd"/>
+      <w:r>
+        <w:rPr>
+          <w:rFonts w:ascii="Microsoft YaHei UI" w:eastAsia="Microsoft YaHei UI" w:hAnsi="Microsoft YaHei UI" w:cs="Segoe UI"/>
+          <w:sz w:val="20"/>
+          <w:szCs w:val="20"/>
+        </w:rPr>
+        <w:t xml:space="preserve"> Message Processing Step</w:t>
       </w:r>
     </w:p>
     <w:p>
@@ -1448,13 +1458,7 @@
         <w:rPr>
           <w:rFonts w:ascii="Microsoft YaHei UI" w:eastAsia="Microsoft YaHei UI" w:hAnsi="Microsoft YaHei UI" w:cs="Segoe UI"/>
         </w:rPr>
-        <w:t>)</w:t>
-      </w:r>
-      <w:r>
-        <w:rPr>
-          <w:rFonts w:ascii="Microsoft YaHei UI" w:eastAsia="Microsoft YaHei UI" w:hAnsi="Microsoft YaHei UI" w:cs="Segoe UI"/>
-        </w:rPr>
-        <w:t xml:space="preserve"> and </w:t>
+        <w:t xml:space="preserve">) and </w:t>
       </w:r>
       <w:r>
         <w:rPr>
@@ -1601,7 +1605,7 @@
     <w:p>
       <w:pPr>
         <w:rPr>
-          <w:rFonts w:ascii="Microsoft YaHei UI" w:eastAsia="Microsoft YaHei UI" w:hAnsi="Microsoft YaHei UI" w:cs="Segoe UI" w:hint="eastAsia"/>
+          <w:rFonts w:ascii="Microsoft YaHei UI" w:eastAsia="Microsoft YaHei UI" w:hAnsi="Microsoft YaHei UI" w:cs="Segoe UI"/>
           <w:sz w:val="20"/>
           <w:szCs w:val="20"/>
           <w:lang w:val="en-US"/>
@@ -1741,8 +1745,19 @@
           <w:szCs w:val="20"/>
           <w:lang w:val="en-US"/>
         </w:rPr>
-        <w:t>, Publisher, Version</w:t>
-      </w:r>
+        <w:t xml:space="preserve">, Publisher, </w:t>
+      </w:r>
+      <w:proofErr w:type="gramStart"/>
+      <w:r>
+        <w:rPr>
+          <w:rFonts w:ascii="Microsoft YaHei UI" w:eastAsia="Microsoft YaHei UI" w:hAnsi="Microsoft YaHei UI" w:cs="Segoe UI"/>
+          <w:sz w:val="20"/>
+          <w:szCs w:val="20"/>
+          <w:lang w:val="en-US"/>
+        </w:rPr>
+        <w:t>Version</w:t>
+      </w:r>
+      <w:proofErr w:type="gramEnd"/>
     </w:p>
     <w:p>
       <w:pPr>
@@ -1817,13 +1832,21 @@
         <w:rPr>
           <w:rFonts w:ascii="Microsoft YaHei UI" w:eastAsia="Microsoft YaHei UI" w:hAnsi="Microsoft YaHei UI" w:cs="Segoe UI"/>
         </w:rPr>
-        <w:t>Use segmented solutions and patches to export selected entity assets</w:t>
-      </w:r>
-      <w:r>
-        <w:rPr>
-          <w:rFonts w:ascii="Microsoft YaHei UI" w:eastAsia="Microsoft YaHei UI" w:hAnsi="Microsoft YaHei UI" w:cs="Segoe UI"/>
-        </w:rPr>
-        <w:t>s (</w:t>
+        <w:t xml:space="preserve">Use segmented solutions and patches to export selected entity </w:t>
+      </w:r>
+      <w:proofErr w:type="spellStart"/>
+      <w:r>
+        <w:rPr>
+          <w:rFonts w:ascii="Microsoft YaHei UI" w:eastAsia="Microsoft YaHei UI" w:hAnsi="Microsoft YaHei UI" w:cs="Segoe UI"/>
+        </w:rPr>
+        <w:t>assetss</w:t>
+      </w:r>
+      <w:proofErr w:type="spellEnd"/>
+      <w:r>
+        <w:rPr>
+          <w:rFonts w:ascii="Microsoft YaHei UI" w:eastAsia="Microsoft YaHei UI" w:hAnsi="Microsoft YaHei UI" w:cs="Segoe UI"/>
+        </w:rPr>
+        <w:t xml:space="preserve"> (</w:t>
       </w:r>
       <w:r>
         <w:rPr>
@@ -1848,7 +1871,7 @@
     <w:p>
       <w:pPr>
         <w:rPr>
-          <w:rFonts w:ascii="Microsoft YaHei UI" w:eastAsia="Microsoft YaHei UI" w:hAnsi="Microsoft YaHei UI" w:cs="Segoe UI" w:hint="eastAsia"/>
+          <w:rFonts w:ascii="Microsoft YaHei UI" w:eastAsia="Microsoft YaHei UI" w:hAnsi="Microsoft YaHei UI" w:cs="Segoe UI"/>
           <w:sz w:val="20"/>
           <w:szCs w:val="20"/>
           <w:lang w:val="en-US"/>
@@ -1904,17 +1927,17 @@
     <w:p>
       <w:pPr>
         <w:rPr>
-          <w:rFonts w:ascii="Microsoft YaHei UI" w:eastAsia="Microsoft YaHei UI" w:hAnsi="Microsoft YaHei UI" w:cs="Segoe UI" w:hint="eastAsia"/>
-          <w:sz w:val="20"/>
-          <w:szCs w:val="20"/>
-          <w:lang w:val="en-US"/>
-        </w:rPr>
-      </w:pPr>
-    </w:p>
-    <w:p>
-      <w:pPr>
-        <w:rPr>
-          <w:rFonts w:ascii="Microsoft YaHei UI" w:eastAsia="Microsoft YaHei UI" w:hAnsi="Microsoft YaHei UI" w:cs="Segoe UI" w:hint="eastAsia"/>
+          <w:rFonts w:ascii="Microsoft YaHei UI" w:eastAsia="Microsoft YaHei UI" w:hAnsi="Microsoft YaHei UI" w:cs="Segoe UI"/>
+          <w:sz w:val="20"/>
+          <w:szCs w:val="20"/>
+          <w:lang w:val="en-US"/>
+        </w:rPr>
+      </w:pPr>
+    </w:p>
+    <w:p>
+      <w:pPr>
+        <w:rPr>
+          <w:rFonts w:ascii="Microsoft YaHei UI" w:eastAsia="Microsoft YaHei UI" w:hAnsi="Microsoft YaHei UI" w:cs="Segoe UI"/>
           <w:lang w:val="en-US"/>
         </w:rPr>
       </w:pPr>
@@ -1936,7 +1959,7 @@
     <w:p>
       <w:pPr>
         <w:rPr>
-          <w:rFonts w:ascii="Microsoft YaHei UI" w:eastAsia="Microsoft YaHei UI" w:hAnsi="Microsoft YaHei UI" w:cs="Segoe UI" w:hint="eastAsia"/>
+          <w:rFonts w:ascii="Microsoft YaHei UI" w:eastAsia="Microsoft YaHei UI" w:hAnsi="Microsoft YaHei UI" w:cs="Segoe UI"/>
           <w:sz w:val="20"/>
           <w:szCs w:val="20"/>
           <w:lang w:val="en-US"/>
@@ -1951,6 +1974,7 @@
         </w:rPr>
         <w:t>解决方案版本格式通常为：</w:t>
       </w:r>
+      <w:proofErr w:type="spellStart"/>
       <w:r>
         <w:rPr>
           <w:rFonts w:ascii="Microsoft YaHei UI" w:eastAsia="Microsoft YaHei UI" w:hAnsi="Microsoft YaHei UI" w:cs="Segoe UI"/>
@@ -1960,6 +1984,7 @@
         </w:rPr>
         <w:t>major.minor.build.revision</w:t>
       </w:r>
+      <w:proofErr w:type="spellEnd"/>
     </w:p>
     <w:p>
       <w:pPr>
@@ -1997,14 +2022,25 @@
         </w:rPr>
         <w:t>solution）只能修改主要和次要版本（</w:t>
       </w:r>
-      <w:r>
-        <w:rPr>
-          <w:rFonts w:ascii="Microsoft YaHei UI" w:eastAsia="Microsoft YaHei UI" w:hAnsi="Microsoft YaHei UI" w:cs="Segoe UI"/>
-          <w:sz w:val="20"/>
-          <w:szCs w:val="20"/>
-          <w:lang w:val="en-US"/>
-        </w:rPr>
-        <w:t>major.minor.</w:t>
+      <w:proofErr w:type="spellStart"/>
+      <w:r>
+        <w:rPr>
+          <w:rFonts w:ascii="Microsoft YaHei UI" w:eastAsia="Microsoft YaHei UI" w:hAnsi="Microsoft YaHei UI" w:cs="Segoe UI"/>
+          <w:sz w:val="20"/>
+          <w:szCs w:val="20"/>
+          <w:lang w:val="en-US"/>
+        </w:rPr>
+        <w:t>major.minor</w:t>
+      </w:r>
+      <w:proofErr w:type="spellEnd"/>
+      <w:r>
+        <w:rPr>
+          <w:rFonts w:ascii="Microsoft YaHei UI" w:eastAsia="Microsoft YaHei UI" w:hAnsi="Microsoft YaHei UI" w:cs="Segoe UI"/>
+          <w:sz w:val="20"/>
+          <w:szCs w:val="20"/>
+          <w:lang w:val="en-US"/>
+        </w:rPr>
+        <w:t>.</w:t>
       </w:r>
       <w:r>
         <w:rPr>
@@ -2034,6 +2070,7 @@
         </w:rPr>
         <w:t>修补程序（patch）只能修改内部版本号和修正号（</w:t>
       </w:r>
+      <w:proofErr w:type="spellStart"/>
       <w:r>
         <w:rPr>
           <w:rFonts w:ascii="Microsoft YaHei UI" w:eastAsia="Microsoft YaHei UI" w:hAnsi="Microsoft YaHei UI" w:cs="Segoe UI"/>
@@ -2043,6 +2080,7 @@
         </w:rPr>
         <w:t>build.revision</w:t>
       </w:r>
+      <w:proofErr w:type="spellEnd"/>
       <w:r>
         <w:rPr>
           <w:rFonts w:ascii="Microsoft YaHei UI" w:eastAsia="Microsoft YaHei UI" w:hAnsi="Microsoft YaHei UI" w:cs="Segoe UI" w:hint="eastAsia"/>
@@ -2056,7 +2094,7 @@
     <w:p>
       <w:pPr>
         <w:rPr>
-          <w:rFonts w:ascii="Microsoft YaHei UI" w:eastAsia="Microsoft YaHei UI" w:hAnsi="Microsoft YaHei UI" w:cs="Segoe UI" w:hint="eastAsia"/>
+          <w:rFonts w:ascii="Microsoft YaHei UI" w:eastAsia="Microsoft YaHei UI" w:hAnsi="Microsoft YaHei UI" w:cs="Segoe UI"/>
           <w:sz w:val="20"/>
           <w:szCs w:val="20"/>
           <w:lang w:val="en-US"/>
@@ -2248,7 +2286,6 @@
     <w:p>
       <w:pPr>
         <w:rPr>
-          <w:rFonts w:hint="eastAsia"/>
           <w:lang w:val="en-US"/>
         </w:rPr>
       </w:pPr>
@@ -2339,7 +2376,7 @@
     <w:p>
       <w:pPr>
         <w:rPr>
-          <w:rFonts w:ascii="Microsoft YaHei UI" w:eastAsia="Microsoft YaHei UI" w:hAnsi="Microsoft YaHei UI" w:cs="Segoe UI" w:hint="eastAsia"/>
+          <w:rFonts w:ascii="Microsoft YaHei UI" w:eastAsia="Microsoft YaHei UI" w:hAnsi="Microsoft YaHei UI" w:cs="Segoe UI"/>
           <w:sz w:val="20"/>
           <w:szCs w:val="20"/>
           <w:lang w:val="en-US"/>
@@ -2467,44 +2504,106 @@
     <w:p>
       <w:pPr>
         <w:rPr>
+          <w:rFonts w:ascii="Segoe UI" w:hAnsi="Segoe UI" w:cs="Segoe UI"/>
+          <w:b/>
+          <w:lang w:val="en-US"/>
+        </w:rPr>
+      </w:pPr>
+      <w:r>
+        <w:rPr>
+          <w:rFonts w:ascii="Segoe UI" w:hAnsi="Segoe UI" w:cs="Segoe UI"/>
+          <w:b/>
+          <w:lang w:val="en-US"/>
+        </w:rPr>
+        <w:t>T</w:t>
+      </w:r>
+      <w:r>
+        <w:rPr>
           <w:rFonts w:ascii="Segoe UI" w:hAnsi="Segoe UI" w:cs="Segoe UI" w:hint="eastAsia"/>
-          <w:lang w:val="en-US"/>
-        </w:rPr>
-      </w:pPr>
-      <w:r>
+          <w:b/>
+          <w:lang w:val="en-US"/>
+        </w:rPr>
+        <w:t>ype of forms</w:t>
+      </w:r>
+    </w:p>
+    <w:p>
+      <w:pPr>
         <w:rPr>
           <w:rFonts w:ascii="Segoe UI" w:hAnsi="Segoe UI" w:cs="Segoe UI"/>
           <w:lang w:val="en-US"/>
         </w:rPr>
-        <w:t>T</w:t>
+      </w:pPr>
+      <w:r>
+        <w:rPr>
+          <w:rFonts w:ascii="Segoe UI" w:hAnsi="Segoe UI" w:cs="Segoe UI"/>
+          <w:lang w:val="en-US"/>
+        </w:rPr>
+        <w:t>Main:</w:t>
+      </w:r>
+      <w:r>
+        <w:rPr>
+          <w:rFonts w:ascii="Segoe UI" w:hAnsi="Segoe UI" w:cs="Segoe UI"/>
+          <w:lang w:val="en-US"/>
+        </w:rPr>
+        <w:t xml:space="preserve"> </w:t>
       </w:r>
       <w:r>
         <w:rPr>
           <w:rFonts w:ascii="Segoe UI" w:hAnsi="Segoe UI" w:cs="Segoe UI" w:hint="eastAsia"/>
           <w:lang w:val="en-US"/>
         </w:rPr>
-        <w:t>ype of forms</w:t>
-      </w:r>
-    </w:p>
-    <w:p>
-      <w:pPr>
+        <w:t>主窗体，在</w:t>
+      </w:r>
+      <w:proofErr w:type="spellStart"/>
+      <w:r>
+        <w:rPr>
+          <w:rFonts w:ascii="Segoe UI" w:hAnsi="Segoe UI" w:cs="Segoe UI" w:hint="eastAsia"/>
+          <w:lang w:val="en-US"/>
+        </w:rPr>
+        <w:t>PowerApps</w:t>
+      </w:r>
+      <w:proofErr w:type="spellEnd"/>
+      <w:r>
+        <w:rPr>
+          <w:rFonts w:ascii="Segoe UI" w:hAnsi="Segoe UI" w:cs="Segoe UI" w:hint="eastAsia"/>
+          <w:lang w:val="en-US"/>
+        </w:rPr>
+        <w:t>，</w:t>
+      </w:r>
+      <w:r>
+        <w:rPr>
+          <w:rFonts w:ascii="Segoe UI" w:hAnsi="Segoe UI" w:cs="Segoe UI" w:hint="eastAsia"/>
+          <w:lang w:val="en-US"/>
+        </w:rPr>
+        <w:t>Dynamics</w:t>
+      </w:r>
+      <w:r>
         <w:rPr>
           <w:rFonts w:ascii="Segoe UI" w:hAnsi="Segoe UI" w:cs="Segoe UI"/>
           <w:lang w:val="en-US"/>
         </w:rPr>
-      </w:pPr>
-      <w:r>
+        <w:t xml:space="preserve"> 365 web application, for outlook, for tablets</w:t>
+      </w:r>
+    </w:p>
+    <w:p>
+      <w:pPr>
         <w:rPr>
           <w:rFonts w:ascii="Segoe UI" w:hAnsi="Segoe UI" w:cs="Segoe UI"/>
           <w:lang w:val="en-US"/>
         </w:rPr>
-        <w:t>Main:</w:t>
-      </w:r>
+      </w:pPr>
       <w:r>
         <w:rPr>
           <w:rFonts w:ascii="Segoe UI" w:hAnsi="Segoe UI" w:cs="Segoe UI"/>
           <w:lang w:val="en-US"/>
         </w:rPr>
+        <w:t>Mobile</w:t>
+      </w:r>
+      <w:r>
+        <w:rPr>
+          <w:rFonts w:ascii="Segoe UI" w:hAnsi="Segoe UI" w:cs="Segoe UI"/>
+          <w:lang w:val="en-US"/>
+        </w:rPr>
         <w:t xml:space="preserve"> </w:t>
       </w:r>
       <w:r>
@@ -2512,56 +2611,80 @@
           <w:rFonts w:ascii="Segoe UI" w:hAnsi="Segoe UI" w:cs="Segoe UI" w:hint="eastAsia"/>
           <w:lang w:val="en-US"/>
         </w:rPr>
-        <w:t>主窗体，在</w:t>
+        <w:t>(</w:t>
+      </w:r>
+      <w:proofErr w:type="gramStart"/>
+      <w:r>
+        <w:rPr>
+          <w:rFonts w:ascii="Segoe UI" w:hAnsi="Segoe UI" w:cs="Segoe UI"/>
+          <w:lang w:val="en-US"/>
+        </w:rPr>
+        <w:t xml:space="preserve">Card </w:t>
       </w:r>
       <w:r>
         <w:rPr>
           <w:rFonts w:ascii="Segoe UI" w:hAnsi="Segoe UI" w:cs="Segoe UI" w:hint="eastAsia"/>
           <w:lang w:val="en-US"/>
         </w:rPr>
-        <w:t>PowerApps</w:t>
+        <w:t>)</w:t>
+      </w:r>
+      <w:proofErr w:type="gramEnd"/>
+      <w:r>
+        <w:rPr>
+          <w:rFonts w:ascii="Segoe UI" w:hAnsi="Segoe UI" w:cs="Segoe UI"/>
+          <w:lang w:val="en-US"/>
+        </w:rPr>
+        <w:t>:</w:t>
+      </w:r>
+      <w:r>
+        <w:rPr>
+          <w:rFonts w:ascii="Segoe UI" w:hAnsi="Segoe UI" w:cs="Segoe UI"/>
+          <w:lang w:val="en-US"/>
+        </w:rPr>
+        <w:t xml:space="preserve"> </w:t>
       </w:r>
       <w:r>
         <w:rPr>
           <w:rFonts w:ascii="Segoe UI" w:hAnsi="Segoe UI" w:cs="Segoe UI" w:hint="eastAsia"/>
           <w:lang w:val="en-US"/>
         </w:rPr>
-        <w:t>，</w:t>
-      </w:r>
+        <w:t>移动设备窗体</w:t>
+      </w:r>
+    </w:p>
+    <w:p>
+      <w:pPr>
+        <w:rPr>
+          <w:rFonts w:ascii="Segoe UI" w:hAnsi="Segoe UI" w:cs="Segoe UI"/>
+          <w:lang w:val="en-US"/>
+        </w:rPr>
+      </w:pPr>
+      <w:r>
+        <w:rPr>
+          <w:rFonts w:ascii="Segoe UI" w:hAnsi="Segoe UI" w:cs="Segoe UI"/>
+          <w:lang w:val="en-US"/>
+        </w:rPr>
+        <w:t>Quick Create:</w:t>
+      </w:r>
+    </w:p>
+    <w:p>
+      <w:pPr>
+        <w:rPr>
+          <w:rFonts w:ascii="Segoe UI" w:hAnsi="Segoe UI" w:cs="Segoe UI"/>
+          <w:lang w:val="en-US"/>
+        </w:rPr>
+      </w:pPr>
       <w:r>
         <w:rPr>
           <w:rFonts w:ascii="Segoe UI" w:hAnsi="Segoe UI" w:cs="Segoe UI" w:hint="eastAsia"/>
           <w:lang w:val="en-US"/>
         </w:rPr>
-        <w:t>Dynamics</w:t>
+        <w:t>Quick</w:t>
       </w:r>
       <w:r>
         <w:rPr>
           <w:rFonts w:ascii="Segoe UI" w:hAnsi="Segoe UI" w:cs="Segoe UI"/>
           <w:lang w:val="en-US"/>
         </w:rPr>
-        <w:t xml:space="preserve"> 365 web application, for outlook, for tablets</w:t>
-      </w:r>
-    </w:p>
-    <w:p>
-      <w:pPr>
-        <w:rPr>
-          <w:rFonts w:ascii="Segoe UI" w:hAnsi="Segoe UI" w:cs="Segoe UI"/>
-          <w:lang w:val="en-US"/>
-        </w:rPr>
-      </w:pPr>
-      <w:r>
-        <w:rPr>
-          <w:rFonts w:ascii="Segoe UI" w:hAnsi="Segoe UI" w:cs="Segoe UI"/>
-          <w:lang w:val="en-US"/>
-        </w:rPr>
-        <w:t>Mobile</w:t>
-      </w:r>
-      <w:r>
-        <w:rPr>
-          <w:rFonts w:ascii="Segoe UI" w:hAnsi="Segoe UI" w:cs="Segoe UI"/>
-          <w:lang w:val="en-US"/>
-        </w:rPr>
         <w:t xml:space="preserve"> </w:t>
       </w:r>
       <w:r>
@@ -2569,98 +2692,1088 @@
           <w:rFonts w:ascii="Segoe UI" w:hAnsi="Segoe UI" w:cs="Segoe UI" w:hint="eastAsia"/>
           <w:lang w:val="en-US"/>
         </w:rPr>
-        <w:t>(</w:t>
-      </w:r>
-      <w:r>
-        <w:rPr>
-          <w:rFonts w:ascii="Segoe UI" w:hAnsi="Segoe UI" w:cs="Segoe UI"/>
-          <w:lang w:val="en-US"/>
-        </w:rPr>
-        <w:t>Card</w:t>
+        <w:t xml:space="preserve">View: </w:t>
+      </w:r>
+    </w:p>
+    <w:p>
+      <w:pPr>
+        <w:rPr>
+          <w:rFonts w:ascii="Microsoft YaHei UI" w:eastAsia="Microsoft YaHei UI" w:hAnsi="Microsoft YaHei UI" w:cs="Segoe UI"/>
+          <w:sz w:val="20"/>
+          <w:szCs w:val="20"/>
+          <w:lang w:val="en-US"/>
+        </w:rPr>
+      </w:pPr>
+      <w:r>
+        <w:rPr>
+          <w:noProof/>
+        </w:rPr>
+        <w:drawing>
+          <wp:inline distT="0" distB="0" distL="0" distR="0" wp14:anchorId="53E361C2" wp14:editId="6B057435">
+            <wp:extent cx="5274310" cy="1662430"/>
+            <wp:effectExtent l="0" t="0" r="2540" b="0"/>
+            <wp:docPr id="8" name="Picture 8"/>
+            <wp:cNvGraphicFramePr>
+              <a:graphicFrameLocks xmlns:a="http://schemas.openxmlformats.org/drawingml/2006/main" noChangeAspect="1"/>
+            </wp:cNvGraphicFramePr>
+            <a:graphic xmlns:a="http://schemas.openxmlformats.org/drawingml/2006/main">
+              <a:graphicData uri="http://schemas.openxmlformats.org/drawingml/2006/picture">
+                <pic:pic xmlns:pic="http://schemas.openxmlformats.org/drawingml/2006/picture">
+                  <pic:nvPicPr>
+                    <pic:cNvPr id="1" name=""/>
+                    <pic:cNvPicPr/>
+                  </pic:nvPicPr>
+                  <pic:blipFill>
+                    <a:blip r:embed="rId15"/>
+                    <a:stretch>
+                      <a:fillRect/>
+                    </a:stretch>
+                  </pic:blipFill>
+                  <pic:spPr>
+                    <a:xfrm>
+                      <a:off x="0" y="0"/>
+                      <a:ext cx="5274310" cy="1662430"/>
+                    </a:xfrm>
+                    <a:prstGeom prst="rect">
+                      <a:avLst/>
+                    </a:prstGeom>
+                  </pic:spPr>
+                </pic:pic>
+              </a:graphicData>
+            </a:graphic>
+          </wp:inline>
+        </w:drawing>
+      </w:r>
+    </w:p>
+    <w:p>
+      <w:pPr>
+        <w:rPr>
+          <w:rFonts w:ascii="Microsoft YaHei UI" w:eastAsia="Microsoft YaHei UI" w:hAnsi="Microsoft YaHei UI" w:cs="Segoe UI"/>
+          <w:b/>
+          <w:sz w:val="20"/>
+          <w:szCs w:val="20"/>
+          <w:lang w:val="en-US"/>
+        </w:rPr>
+      </w:pPr>
+      <w:r>
+        <w:rPr>
+          <w:rFonts w:ascii="Microsoft YaHei UI" w:eastAsia="Microsoft YaHei UI" w:hAnsi="Microsoft YaHei UI" w:cs="Segoe UI"/>
+          <w:b/>
+          <w:sz w:val="20"/>
+          <w:szCs w:val="20"/>
+          <w:lang w:val="en-US"/>
+        </w:rPr>
+        <w:lastRenderedPageBreak/>
+        <w:t>Form order:</w:t>
+      </w:r>
+    </w:p>
+    <w:p>
+      <w:pPr>
+        <w:rPr>
+          <w:rFonts w:ascii="Microsoft YaHei UI" w:eastAsia="Microsoft YaHei UI" w:hAnsi="Microsoft YaHei UI" w:cs="Segoe UI"/>
+          <w:sz w:val="20"/>
+          <w:szCs w:val="20"/>
+          <w:lang w:val="en-US"/>
+        </w:rPr>
+      </w:pPr>
+      <w:r>
+        <w:rPr>
+          <w:rFonts w:ascii="Microsoft YaHei UI" w:eastAsia="Microsoft YaHei UI" w:hAnsi="Microsoft YaHei UI" w:cs="Segoe UI" w:hint="eastAsia"/>
+          <w:sz w:val="20"/>
+          <w:szCs w:val="20"/>
+          <w:lang w:val="en-US"/>
+        </w:rPr>
+        <w:t>调整窗体的顺序，如下图</w:t>
+      </w:r>
+    </w:p>
+    <w:p>
+      <w:pPr>
+        <w:rPr>
+          <w:rFonts w:ascii="Microsoft YaHei UI" w:eastAsia="Microsoft YaHei UI" w:hAnsi="Microsoft YaHei UI" w:cs="Segoe UI"/>
+          <w:sz w:val="20"/>
+          <w:szCs w:val="20"/>
+          <w:lang w:val="en-US"/>
+        </w:rPr>
+      </w:pPr>
+      <w:r>
+        <w:rPr>
+          <w:noProof/>
+        </w:rPr>
+        <w:drawing>
+          <wp:inline distT="0" distB="0" distL="0" distR="0" wp14:anchorId="691D2C62" wp14:editId="529D3067">
+            <wp:extent cx="4044950" cy="1727442"/>
+            <wp:effectExtent l="0" t="0" r="0" b="6350"/>
+            <wp:docPr id="9" name="Picture 9"/>
+            <wp:cNvGraphicFramePr>
+              <a:graphicFrameLocks xmlns:a="http://schemas.openxmlformats.org/drawingml/2006/main" noChangeAspect="1"/>
+            </wp:cNvGraphicFramePr>
+            <a:graphic xmlns:a="http://schemas.openxmlformats.org/drawingml/2006/main">
+              <a:graphicData uri="http://schemas.openxmlformats.org/drawingml/2006/picture">
+                <pic:pic xmlns:pic="http://schemas.openxmlformats.org/drawingml/2006/picture">
+                  <pic:nvPicPr>
+                    <pic:cNvPr id="1" name=""/>
+                    <pic:cNvPicPr/>
+                  </pic:nvPicPr>
+                  <pic:blipFill>
+                    <a:blip r:embed="rId16"/>
+                    <a:stretch>
+                      <a:fillRect/>
+                    </a:stretch>
+                  </pic:blipFill>
+                  <pic:spPr>
+                    <a:xfrm>
+                      <a:off x="0" y="0"/>
+                      <a:ext cx="4070381" cy="1738303"/>
+                    </a:xfrm>
+                    <a:prstGeom prst="rect">
+                      <a:avLst/>
+                    </a:prstGeom>
+                  </pic:spPr>
+                </pic:pic>
+              </a:graphicData>
+            </a:graphic>
+          </wp:inline>
+        </w:drawing>
+      </w:r>
+    </w:p>
+    <w:p>
+      <w:pPr>
+        <w:rPr>
+          <w:rFonts w:ascii="Microsoft YaHei UI" w:eastAsia="Microsoft YaHei UI" w:hAnsi="Microsoft YaHei UI" w:cs="Segoe UI"/>
+          <w:sz w:val="20"/>
+          <w:szCs w:val="20"/>
+          <w:lang w:val="en-US"/>
+        </w:rPr>
+      </w:pPr>
+    </w:p>
+    <w:p>
+      <w:pPr>
+        <w:rPr>
+          <w:rFonts w:ascii="Microsoft YaHei UI" w:eastAsia="Microsoft YaHei UI" w:hAnsi="Microsoft YaHei UI" w:cs="Segoe UI"/>
+          <w:sz w:val="20"/>
+          <w:szCs w:val="20"/>
+          <w:lang w:val="en-US"/>
+        </w:rPr>
+      </w:pPr>
+      <w:r>
+        <w:rPr>
+          <w:noProof/>
+        </w:rPr>
+        <w:drawing>
+          <wp:inline distT="0" distB="0" distL="0" distR="0" wp14:anchorId="1492A3A4" wp14:editId="29CF8656">
+            <wp:extent cx="5274310" cy="4468495"/>
+            <wp:effectExtent l="0" t="0" r="2540" b="8255"/>
+            <wp:docPr id="10" name="Picture 10"/>
+            <wp:cNvGraphicFramePr>
+              <a:graphicFrameLocks xmlns:a="http://schemas.openxmlformats.org/drawingml/2006/main" noChangeAspect="1"/>
+            </wp:cNvGraphicFramePr>
+            <a:graphic xmlns:a="http://schemas.openxmlformats.org/drawingml/2006/main">
+              <a:graphicData uri="http://schemas.openxmlformats.org/drawingml/2006/picture">
+                <pic:pic xmlns:pic="http://schemas.openxmlformats.org/drawingml/2006/picture">
+                  <pic:nvPicPr>
+                    <pic:cNvPr id="1" name=""/>
+                    <pic:cNvPicPr/>
+                  </pic:nvPicPr>
+                  <pic:blipFill>
+                    <a:blip r:embed="rId17"/>
+                    <a:stretch>
+                      <a:fillRect/>
+                    </a:stretch>
+                  </pic:blipFill>
+                  <pic:spPr>
+                    <a:xfrm>
+                      <a:off x="0" y="0"/>
+                      <a:ext cx="5274310" cy="4468495"/>
+                    </a:xfrm>
+                    <a:prstGeom prst="rect">
+                      <a:avLst/>
+                    </a:prstGeom>
+                  </pic:spPr>
+                </pic:pic>
+              </a:graphicData>
+            </a:graphic>
+          </wp:inline>
+        </w:drawing>
+      </w:r>
+    </w:p>
+    <w:p>
+      <w:pPr>
+        <w:rPr>
+          <w:rFonts w:ascii="Microsoft YaHei UI" w:eastAsia="Microsoft YaHei UI" w:hAnsi="Microsoft YaHei UI" w:cs="Segoe UI"/>
+          <w:sz w:val="20"/>
+          <w:szCs w:val="20"/>
+          <w:lang w:val="en-US"/>
+        </w:rPr>
+      </w:pPr>
+    </w:p>
+    <w:p>
+      <w:pPr>
+        <w:rPr>
+          <w:rFonts w:ascii="Microsoft YaHei UI" w:eastAsia="Microsoft YaHei UI" w:hAnsi="Microsoft YaHei UI" w:cs="Segoe UI"/>
+          <w:b/>
+          <w:sz w:val="20"/>
+          <w:szCs w:val="20"/>
+          <w:lang w:val="en-US"/>
+        </w:rPr>
+      </w:pPr>
+      <w:r>
+        <w:rPr>
+          <w:rFonts w:ascii="Microsoft YaHei UI" w:eastAsia="Microsoft YaHei UI" w:hAnsi="Microsoft YaHei UI" w:cs="Segoe UI"/>
+          <w:b/>
+          <w:sz w:val="20"/>
+          <w:szCs w:val="20"/>
+          <w:lang w:val="en-US"/>
+        </w:rPr>
+        <w:t>Control access to forms</w:t>
+      </w:r>
+    </w:p>
+    <w:p>
+      <w:pPr>
+        <w:rPr>
+          <w:rFonts w:ascii="Microsoft YaHei UI" w:eastAsia="Microsoft YaHei UI" w:hAnsi="Microsoft YaHei UI" w:cs="Segoe UI"/>
+          <w:sz w:val="20"/>
+          <w:szCs w:val="20"/>
+          <w:lang w:val="en-US"/>
+        </w:rPr>
+      </w:pPr>
+      <w:r>
+        <w:rPr>
+          <w:rFonts w:ascii="Microsoft YaHei UI" w:eastAsia="Microsoft YaHei UI" w:hAnsi="Microsoft YaHei UI" w:cs="Segoe UI" w:hint="eastAsia"/>
+          <w:sz w:val="20"/>
+          <w:szCs w:val="20"/>
+          <w:lang w:val="en-US"/>
+        </w:rPr>
+        <w:t xml:space="preserve">通常有2种办法： </w:t>
+      </w:r>
+    </w:p>
+    <w:p>
+      <w:pPr>
+        <w:pStyle w:val="ListParagraph"/>
+        <w:numPr>
+          <w:ilvl w:val="0"/>
+          <w:numId w:val="6"/>
+        </w:numPr>
+        <w:rPr>
+          <w:rFonts w:ascii="Microsoft YaHei UI" w:eastAsia="Microsoft YaHei UI" w:hAnsi="Microsoft YaHei UI" w:cs="Segoe UI" w:hint="eastAsia"/>
+          <w:sz w:val="20"/>
+          <w:szCs w:val="20"/>
+          <w:lang w:val="en-US"/>
+        </w:rPr>
+      </w:pPr>
+      <w:r>
+        <w:rPr>
+          <w:rFonts w:ascii="Microsoft YaHei UI" w:eastAsia="Microsoft YaHei UI" w:hAnsi="Microsoft YaHei UI" w:cs="Segoe UI" w:hint="eastAsia"/>
+          <w:sz w:val="20"/>
+          <w:szCs w:val="20"/>
+          <w:lang w:val="en-US"/>
+        </w:rPr>
+        <w:t>停用窗体（make</w:t>
+      </w:r>
+      <w:r>
+        <w:rPr>
+          <w:rFonts w:ascii="Microsoft YaHei UI" w:eastAsia="Microsoft YaHei UI" w:hAnsi="Microsoft YaHei UI" w:cs="Segoe UI"/>
+          <w:sz w:val="20"/>
+          <w:szCs w:val="20"/>
+          <w:lang w:val="en-US"/>
+        </w:rPr>
+        <w:t xml:space="preserve"> </w:t>
+      </w:r>
+      <w:r>
+        <w:rPr>
+          <w:rFonts w:ascii="Microsoft YaHei UI" w:eastAsia="Microsoft YaHei UI" w:hAnsi="Microsoft YaHei UI" w:cs="Segoe UI" w:hint="eastAsia"/>
+          <w:sz w:val="20"/>
+          <w:szCs w:val="20"/>
+          <w:lang w:val="en-US"/>
+        </w:rPr>
+        <w:t>it</w:t>
+      </w:r>
+      <w:r>
+        <w:rPr>
+          <w:rFonts w:ascii="Microsoft YaHei UI" w:eastAsia="Microsoft YaHei UI" w:hAnsi="Microsoft YaHei UI" w:cs="Segoe UI"/>
+          <w:sz w:val="20"/>
+          <w:szCs w:val="20"/>
+          <w:lang w:val="en-US"/>
+        </w:rPr>
+        <w:t xml:space="preserve"> </w:t>
+      </w:r>
+      <w:r>
+        <w:rPr>
+          <w:rFonts w:ascii="Microsoft YaHei UI" w:eastAsia="Microsoft YaHei UI" w:hAnsi="Microsoft YaHei UI" w:cs="Segoe UI" w:hint="eastAsia"/>
+          <w:sz w:val="20"/>
+          <w:szCs w:val="20"/>
+          <w:lang w:val="en-US"/>
+        </w:rPr>
+        <w:t>inactive）</w:t>
+      </w:r>
+    </w:p>
+    <w:p>
+      <w:pPr>
+        <w:pStyle w:val="ListParagraph"/>
+        <w:numPr>
+          <w:ilvl w:val="0"/>
+          <w:numId w:val="6"/>
+        </w:numPr>
+        <w:rPr>
+          <w:rFonts w:ascii="Microsoft YaHei UI" w:eastAsia="Microsoft YaHei UI" w:hAnsi="Microsoft YaHei UI" w:cs="Segoe UI"/>
+          <w:sz w:val="20"/>
+          <w:szCs w:val="20"/>
+          <w:lang w:val="en-US"/>
+        </w:rPr>
+      </w:pPr>
+      <w:r>
+        <w:rPr>
+          <w:rFonts w:ascii="Microsoft YaHei UI" w:eastAsia="Microsoft YaHei UI" w:hAnsi="Microsoft YaHei UI" w:cs="Segoe UI" w:hint="eastAsia"/>
+          <w:sz w:val="20"/>
+          <w:szCs w:val="20"/>
+          <w:lang w:val="en-US"/>
+        </w:rPr>
+        <w:t>分配窗体的安全角色</w:t>
+      </w:r>
+      <w:r>
+        <w:rPr>
+          <w:rFonts w:ascii="Microsoft YaHei UI" w:eastAsia="Microsoft YaHei UI" w:hAnsi="Microsoft YaHei UI" w:cs="Segoe UI" w:hint="eastAsia"/>
+          <w:sz w:val="20"/>
+          <w:szCs w:val="20"/>
+          <w:lang w:val="en-US"/>
+        </w:rPr>
+        <w:t>： Quick</w:t>
+      </w:r>
+      <w:r>
+        <w:rPr>
+          <w:rFonts w:ascii="Microsoft YaHei UI" w:eastAsia="Microsoft YaHei UI" w:hAnsi="Microsoft YaHei UI" w:cs="Segoe UI"/>
+          <w:sz w:val="20"/>
+          <w:szCs w:val="20"/>
+          <w:lang w:val="en-US"/>
+        </w:rPr>
+        <w:t xml:space="preserve"> </w:t>
+      </w:r>
+      <w:r>
+        <w:rPr>
+          <w:rFonts w:ascii="Microsoft YaHei UI" w:eastAsia="Microsoft YaHei UI" w:hAnsi="Microsoft YaHei UI" w:cs="Segoe UI" w:hint="eastAsia"/>
+          <w:sz w:val="20"/>
+          <w:szCs w:val="20"/>
+          <w:lang w:val="en-US"/>
+        </w:rPr>
+        <w:t>Create</w:t>
+      </w:r>
+      <w:r>
+        <w:rPr>
+          <w:rFonts w:ascii="Microsoft YaHei UI" w:eastAsia="Microsoft YaHei UI" w:hAnsi="Microsoft YaHei UI" w:cs="Segoe UI"/>
+          <w:sz w:val="20"/>
+          <w:szCs w:val="20"/>
+          <w:lang w:val="en-US"/>
+        </w:rPr>
+        <w:t xml:space="preserve"> </w:t>
+      </w:r>
+      <w:r>
+        <w:rPr>
+          <w:rFonts w:ascii="Microsoft YaHei UI" w:eastAsia="Microsoft YaHei UI" w:hAnsi="Microsoft YaHei UI" w:cs="Segoe UI" w:hint="eastAsia"/>
+          <w:sz w:val="20"/>
+          <w:szCs w:val="20"/>
+          <w:lang w:val="en-US"/>
+        </w:rPr>
+        <w:t>和Quick</w:t>
+      </w:r>
+      <w:r>
+        <w:rPr>
+          <w:rFonts w:ascii="Microsoft YaHei UI" w:eastAsia="Microsoft YaHei UI" w:hAnsi="Microsoft YaHei UI" w:cs="Segoe UI"/>
+          <w:sz w:val="20"/>
+          <w:szCs w:val="20"/>
+          <w:lang w:val="en-US"/>
+        </w:rPr>
+        <w:t xml:space="preserve"> </w:t>
+      </w:r>
+      <w:r>
+        <w:rPr>
+          <w:rFonts w:ascii="Microsoft YaHei UI" w:eastAsia="Microsoft YaHei UI" w:hAnsi="Microsoft YaHei UI" w:cs="Segoe UI" w:hint="eastAsia"/>
+          <w:sz w:val="20"/>
+          <w:szCs w:val="20"/>
+          <w:lang w:val="en-US"/>
+        </w:rPr>
+        <w:t>View</w:t>
+      </w:r>
+      <w:r>
+        <w:rPr>
+          <w:rFonts w:ascii="Microsoft YaHei UI" w:eastAsia="Microsoft YaHei UI" w:hAnsi="Microsoft YaHei UI" w:cs="Segoe UI"/>
+          <w:sz w:val="20"/>
+          <w:szCs w:val="20"/>
+          <w:lang w:val="en-US"/>
+        </w:rPr>
+        <w:t xml:space="preserve"> </w:t>
+      </w:r>
+      <w:r>
+        <w:rPr>
+          <w:rFonts w:ascii="Microsoft YaHei UI" w:eastAsia="Microsoft YaHei UI" w:hAnsi="Microsoft YaHei UI" w:cs="Segoe UI" w:hint="eastAsia"/>
+          <w:sz w:val="20"/>
+          <w:szCs w:val="20"/>
+          <w:lang w:val="en-US"/>
+        </w:rPr>
+        <w:t>窗体不可以分配安全角色。至少</w:t>
+      </w:r>
+    </w:p>
+    <w:p>
+      <w:pPr>
+        <w:pStyle w:val="ListParagraph"/>
+        <w:ind w:left="360"/>
+        <w:rPr>
+          <w:rFonts w:ascii="Microsoft YaHei UI" w:eastAsia="Microsoft YaHei UI" w:hAnsi="Microsoft YaHei UI" w:cs="Segoe UI"/>
+          <w:sz w:val="20"/>
+          <w:szCs w:val="20"/>
+          <w:lang w:val="en-US"/>
+        </w:rPr>
+      </w:pPr>
+      <w:r>
+        <w:rPr>
+          <w:noProof/>
+        </w:rPr>
+        <w:lastRenderedPageBreak/>
+        <w:drawing>
+          <wp:inline distT="0" distB="0" distL="0" distR="0" wp14:anchorId="5B38E837" wp14:editId="40534BE6">
+            <wp:extent cx="5274310" cy="3659505"/>
+            <wp:effectExtent l="0" t="0" r="2540" b="0"/>
+            <wp:docPr id="11" name="Picture 11"/>
+            <wp:cNvGraphicFramePr>
+              <a:graphicFrameLocks xmlns:a="http://schemas.openxmlformats.org/drawingml/2006/main" noChangeAspect="1"/>
+            </wp:cNvGraphicFramePr>
+            <a:graphic xmlns:a="http://schemas.openxmlformats.org/drawingml/2006/main">
+              <a:graphicData uri="http://schemas.openxmlformats.org/drawingml/2006/picture">
+                <pic:pic xmlns:pic="http://schemas.openxmlformats.org/drawingml/2006/picture">
+                  <pic:nvPicPr>
+                    <pic:cNvPr id="1" name=""/>
+                    <pic:cNvPicPr/>
+                  </pic:nvPicPr>
+                  <pic:blipFill>
+                    <a:blip r:embed="rId18"/>
+                    <a:stretch>
+                      <a:fillRect/>
+                    </a:stretch>
+                  </pic:blipFill>
+                  <pic:spPr>
+                    <a:xfrm>
+                      <a:off x="0" y="0"/>
+                      <a:ext cx="5274310" cy="3659505"/>
+                    </a:xfrm>
+                    <a:prstGeom prst="rect">
+                      <a:avLst/>
+                    </a:prstGeom>
+                  </pic:spPr>
+                </pic:pic>
+              </a:graphicData>
+            </a:graphic>
+          </wp:inline>
+        </w:drawing>
+      </w:r>
+    </w:p>
+    <w:p>
+      <w:pPr>
+        <w:pStyle w:val="ListParagraph"/>
+        <w:ind w:left="360"/>
+        <w:rPr>
+          <w:rFonts w:ascii="Microsoft YaHei UI" w:eastAsia="Microsoft YaHei UI" w:hAnsi="Microsoft YaHei UI" w:cs="Segoe UI"/>
+          <w:sz w:val="20"/>
+          <w:szCs w:val="20"/>
+          <w:lang w:val="en-US"/>
+        </w:rPr>
+      </w:pPr>
+    </w:p>
+    <w:p>
+      <w:pPr>
+        <w:pStyle w:val="ListParagraph"/>
+        <w:ind w:left="360"/>
+        <w:rPr>
+          <w:rFonts w:ascii="Microsoft YaHei UI" w:eastAsia="Microsoft YaHei UI" w:hAnsi="Microsoft YaHei UI" w:cs="Segoe UI"/>
+          <w:sz w:val="20"/>
+          <w:szCs w:val="20"/>
+          <w:lang w:val="en-US"/>
+        </w:rPr>
+      </w:pPr>
+      <w:r>
+        <w:rPr>
+          <w:rFonts w:ascii="Microsoft YaHei UI" w:eastAsia="Microsoft YaHei UI" w:hAnsi="Microsoft YaHei UI" w:cs="Segoe UI" w:hint="eastAsia"/>
+          <w:sz w:val="20"/>
+          <w:szCs w:val="20"/>
+          <w:lang w:val="en-US"/>
+        </w:rPr>
+        <w:t>至少要有一个窗体作为fallback</w:t>
+      </w:r>
+      <w:r>
+        <w:rPr>
+          <w:rFonts w:ascii="Microsoft YaHei UI" w:eastAsia="Microsoft YaHei UI" w:hAnsi="Microsoft YaHei UI" w:cs="Segoe UI" w:hint="eastAsia"/>
+          <w:sz w:val="20"/>
+          <w:szCs w:val="20"/>
+          <w:lang w:val="en-US"/>
+        </w:rPr>
+        <w:t>回退</w:t>
+      </w:r>
+      <w:r>
+        <w:rPr>
+          <w:rFonts w:ascii="Microsoft YaHei UI" w:eastAsia="Microsoft YaHei UI" w:hAnsi="Microsoft YaHei UI" w:cs="Segoe UI" w:hint="eastAsia"/>
+          <w:sz w:val="20"/>
+          <w:szCs w:val="20"/>
+          <w:lang w:val="en-US"/>
+        </w:rPr>
+        <w:t>窗体</w:t>
+      </w:r>
+      <w:r>
+        <w:rPr>
+          <w:rFonts w:ascii="Microsoft YaHei UI" w:eastAsia="Microsoft YaHei UI" w:hAnsi="Microsoft YaHei UI" w:cs="Segoe UI" w:hint="eastAsia"/>
+          <w:sz w:val="20"/>
+          <w:szCs w:val="20"/>
+          <w:lang w:val="en-US"/>
+        </w:rPr>
+        <w:t>（系统会确保）</w:t>
+      </w:r>
+      <w:r>
+        <w:rPr>
+          <w:rFonts w:ascii="Microsoft YaHei UI" w:eastAsia="Microsoft YaHei UI" w:hAnsi="Microsoft YaHei UI" w:cs="Segoe UI" w:hint="eastAsia"/>
+          <w:sz w:val="20"/>
+          <w:szCs w:val="20"/>
+          <w:lang w:val="en-US"/>
+        </w:rPr>
+        <w:t>。</w:t>
+      </w:r>
+      <w:r>
+        <w:rPr>
+          <w:rFonts w:ascii="Microsoft YaHei UI" w:eastAsia="Microsoft YaHei UI" w:hAnsi="Microsoft YaHei UI" w:cs="Segoe UI" w:hint="eastAsia"/>
+          <w:sz w:val="20"/>
+          <w:szCs w:val="20"/>
+          <w:lang w:val="en-US"/>
+        </w:rPr>
+        <w:t>如果实体只有一个窗体而这个窗体分配了安全角色，那么不具有</w:t>
+      </w:r>
+      <w:proofErr w:type="gramStart"/>
+      <w:r>
+        <w:rPr>
+          <w:rFonts w:ascii="Microsoft YaHei UI" w:eastAsia="Microsoft YaHei UI" w:hAnsi="Microsoft YaHei UI" w:cs="Segoe UI" w:hint="eastAsia"/>
+          <w:sz w:val="20"/>
+          <w:szCs w:val="20"/>
+          <w:lang w:val="en-US"/>
+        </w:rPr>
+        <w:t>此安全</w:t>
+      </w:r>
+      <w:proofErr w:type="gramEnd"/>
+      <w:r>
+        <w:rPr>
+          <w:rFonts w:ascii="Microsoft YaHei UI" w:eastAsia="Microsoft YaHei UI" w:hAnsi="Microsoft YaHei UI" w:cs="Segoe UI" w:hint="eastAsia"/>
+          <w:sz w:val="20"/>
+          <w:szCs w:val="20"/>
+          <w:lang w:val="en-US"/>
+        </w:rPr>
+        <w:t>角色的用户同样能查看该窗体</w:t>
+      </w:r>
+    </w:p>
+    <w:p>
+      <w:pPr>
+        <w:pStyle w:val="ListParagraph"/>
+        <w:ind w:left="360"/>
+        <w:rPr>
+          <w:rFonts w:ascii="Microsoft YaHei UI" w:eastAsia="Microsoft YaHei UI" w:hAnsi="Microsoft YaHei UI" w:cs="Segoe UI"/>
+          <w:sz w:val="20"/>
+          <w:szCs w:val="20"/>
+          <w:lang w:val="en-US"/>
+        </w:rPr>
+      </w:pPr>
+      <w:r>
+        <w:rPr>
+          <w:rFonts w:ascii="Microsoft YaHei UI" w:eastAsia="Microsoft YaHei UI" w:hAnsi="Microsoft YaHei UI" w:cs="Segoe UI" w:hint="eastAsia"/>
+          <w:sz w:val="20"/>
+          <w:szCs w:val="20"/>
+          <w:lang w:val="en-US"/>
+        </w:rPr>
+        <w:t>当用户有多个窗体可以选择时，用户上次浏览使用的窗体，就是下次登陆时候默认的窗体，这个选项记录在浏览器中。</w:t>
+      </w:r>
+      <w:r>
+        <w:rPr>
+          <w:rFonts w:ascii="Microsoft YaHei UI" w:eastAsia="Microsoft YaHei UI" w:hAnsi="Microsoft YaHei UI" w:cs="Segoe UI" w:hint="eastAsia"/>
+          <w:sz w:val="20"/>
+          <w:szCs w:val="20"/>
+          <w:lang w:val="en-US"/>
+        </w:rPr>
+        <w:t>如果用户更换电脑或浏览器，则显示多个窗体中的默认窗体</w:t>
+      </w:r>
+    </w:p>
+    <w:p>
+      <w:pPr>
+        <w:pStyle w:val="ListParagraph"/>
+        <w:ind w:left="360"/>
+        <w:rPr>
+          <w:rFonts w:ascii="Microsoft YaHei UI" w:eastAsia="Microsoft YaHei UI" w:hAnsi="Microsoft YaHei UI" w:cs="Segoe UI"/>
+          <w:sz w:val="20"/>
+          <w:szCs w:val="20"/>
+          <w:lang w:val="en-US"/>
+        </w:rPr>
+      </w:pPr>
+    </w:p>
+    <w:p>
+      <w:pPr>
+        <w:pStyle w:val="ListParagraph"/>
+        <w:ind w:left="360"/>
+        <w:rPr>
+          <w:rFonts w:ascii="Microsoft YaHei UI" w:eastAsia="Microsoft YaHei UI" w:hAnsi="Microsoft YaHei UI" w:cs="Segoe UI" w:hint="eastAsia"/>
+          <w:sz w:val="20"/>
+          <w:szCs w:val="20"/>
+          <w:lang w:val="en-US"/>
+        </w:rPr>
+      </w:pPr>
+    </w:p>
+    <w:p>
+      <w:pPr>
+        <w:pStyle w:val="ListParagraph"/>
+        <w:ind w:left="360"/>
+        <w:rPr>
+          <w:rFonts w:ascii="Microsoft YaHei UI" w:eastAsia="Microsoft YaHei UI" w:hAnsi="Microsoft YaHei UI" w:cs="Segoe UI"/>
+          <w:sz w:val="20"/>
+          <w:szCs w:val="20"/>
+          <w:lang w:val="en-US"/>
+        </w:rPr>
+      </w:pPr>
+    </w:p>
+    <w:p>
+      <w:pPr>
+        <w:pStyle w:val="ListParagraph"/>
+        <w:ind w:left="360"/>
+        <w:rPr>
+          <w:rFonts w:ascii="Microsoft YaHei UI" w:eastAsia="Microsoft YaHei UI" w:hAnsi="Microsoft YaHei UI" w:cs="Segoe UI"/>
+          <w:b/>
+          <w:sz w:val="20"/>
+          <w:szCs w:val="20"/>
+          <w:lang w:val="en-US"/>
+        </w:rPr>
+      </w:pPr>
+      <w:r>
+        <w:rPr>
+          <w:rFonts w:ascii="Microsoft YaHei UI" w:eastAsia="Microsoft YaHei UI" w:hAnsi="Microsoft YaHei UI" w:cs="Segoe UI"/>
+          <w:b/>
+          <w:sz w:val="20"/>
+          <w:szCs w:val="20"/>
+          <w:lang w:val="en-US"/>
+        </w:rPr>
+        <w:t>How main forms appear on different devices</w:t>
+      </w:r>
+    </w:p>
+    <w:p>
+      <w:pPr>
+        <w:pStyle w:val="ListParagraph"/>
+        <w:ind w:left="360"/>
+        <w:rPr>
+          <w:rFonts w:ascii="Microsoft YaHei UI" w:eastAsia="Microsoft YaHei UI" w:hAnsi="Microsoft YaHei UI" w:cs="Segoe UI"/>
+          <w:sz w:val="20"/>
+          <w:szCs w:val="20"/>
+          <w:lang w:val="en-US"/>
+        </w:rPr>
+      </w:pPr>
+    </w:p>
+    <w:p>
+      <w:pPr>
+        <w:pStyle w:val="ListParagraph"/>
+        <w:ind w:left="360"/>
+        <w:rPr>
+          <w:rFonts w:ascii="Microsoft YaHei UI" w:eastAsia="Microsoft YaHei UI" w:hAnsi="Microsoft YaHei UI" w:cs="Segoe UI"/>
+          <w:sz w:val="20"/>
+          <w:szCs w:val="20"/>
+          <w:lang w:val="en-US"/>
+        </w:rPr>
+      </w:pPr>
+      <w:r>
+        <w:rPr>
+          <w:rFonts w:ascii="Microsoft YaHei UI" w:eastAsia="Microsoft YaHei UI" w:hAnsi="Microsoft YaHei UI" w:cs="Segoe UI"/>
+          <w:sz w:val="20"/>
+          <w:szCs w:val="20"/>
+          <w:lang w:val="en-US"/>
+        </w:rPr>
+        <w:t>Updated form</w:t>
+      </w:r>
+      <w:r>
+        <w:rPr>
+          <w:rFonts w:ascii="Microsoft YaHei UI" w:eastAsia="Microsoft YaHei UI" w:hAnsi="Microsoft YaHei UI" w:cs="Segoe UI"/>
+          <w:sz w:val="20"/>
+          <w:szCs w:val="20"/>
+          <w:lang w:val="en-US"/>
+        </w:rPr>
+        <w:t xml:space="preserve">: </w:t>
+      </w:r>
+    </w:p>
+    <w:p>
+      <w:pPr>
+        <w:pStyle w:val="ListParagraph"/>
+        <w:ind w:left="360"/>
+        <w:rPr>
+          <w:rFonts w:ascii="Microsoft YaHei UI" w:eastAsia="Microsoft YaHei UI" w:hAnsi="Microsoft YaHei UI" w:cs="Segoe UI"/>
+          <w:sz w:val="20"/>
+          <w:szCs w:val="20"/>
+          <w:lang w:val="en-US"/>
+        </w:rPr>
+      </w:pPr>
+      <w:r>
+        <w:rPr>
+          <w:noProof/>
+        </w:rPr>
+        <w:lastRenderedPageBreak/>
+        <w:drawing>
+          <wp:inline distT="0" distB="0" distL="0" distR="0" wp14:anchorId="5172993B" wp14:editId="7580EB5F">
+            <wp:extent cx="5274310" cy="3337560"/>
+            <wp:effectExtent l="0" t="0" r="2540" b="0"/>
+            <wp:docPr id="13" name="Picture 13"/>
+            <wp:cNvGraphicFramePr>
+              <a:graphicFrameLocks xmlns:a="http://schemas.openxmlformats.org/drawingml/2006/main" noChangeAspect="1"/>
+            </wp:cNvGraphicFramePr>
+            <a:graphic xmlns:a="http://schemas.openxmlformats.org/drawingml/2006/main">
+              <a:graphicData uri="http://schemas.openxmlformats.org/drawingml/2006/picture">
+                <pic:pic xmlns:pic="http://schemas.openxmlformats.org/drawingml/2006/picture">
+                  <pic:nvPicPr>
+                    <pic:cNvPr id="1" name=""/>
+                    <pic:cNvPicPr/>
+                  </pic:nvPicPr>
+                  <pic:blipFill>
+                    <a:blip r:embed="rId19"/>
+                    <a:stretch>
+                      <a:fillRect/>
+                    </a:stretch>
+                  </pic:blipFill>
+                  <pic:spPr>
+                    <a:xfrm>
+                      <a:off x="0" y="0"/>
+                      <a:ext cx="5274310" cy="3337560"/>
+                    </a:xfrm>
+                    <a:prstGeom prst="rect">
+                      <a:avLst/>
+                    </a:prstGeom>
+                  </pic:spPr>
+                </pic:pic>
+              </a:graphicData>
+            </a:graphic>
+          </wp:inline>
+        </w:drawing>
+      </w:r>
+    </w:p>
+    <w:p>
+      <w:pPr>
+        <w:pStyle w:val="ListParagraph"/>
+        <w:ind w:left="360"/>
+        <w:rPr>
+          <w:rFonts w:ascii="Microsoft YaHei UI" w:eastAsia="Microsoft YaHei UI" w:hAnsi="Microsoft YaHei UI" w:cs="Segoe UI"/>
+          <w:sz w:val="20"/>
+          <w:szCs w:val="20"/>
+          <w:lang w:val="en-US"/>
+        </w:rPr>
+      </w:pPr>
+      <w:r>
+        <w:rPr>
+          <w:noProof/>
+        </w:rPr>
+        <w:drawing>
+          <wp:inline distT="0" distB="0" distL="0" distR="0" wp14:anchorId="4D83AAD7" wp14:editId="0DA1DE59">
+            <wp:extent cx="5347859" cy="2724150"/>
+            <wp:effectExtent l="0" t="0" r="5715" b="0"/>
+            <wp:docPr id="12" name="Picture 12"/>
+            <wp:cNvGraphicFramePr>
+              <a:graphicFrameLocks xmlns:a="http://schemas.openxmlformats.org/drawingml/2006/main" noChangeAspect="1"/>
+            </wp:cNvGraphicFramePr>
+            <a:graphic xmlns:a="http://schemas.openxmlformats.org/drawingml/2006/main">
+              <a:graphicData uri="http://schemas.openxmlformats.org/drawingml/2006/picture">
+                <pic:pic xmlns:pic="http://schemas.openxmlformats.org/drawingml/2006/picture">
+                  <pic:nvPicPr>
+                    <pic:cNvPr id="1" name=""/>
+                    <pic:cNvPicPr/>
+                  </pic:nvPicPr>
+                  <pic:blipFill>
+                    <a:blip r:embed="rId20"/>
+                    <a:stretch>
+                      <a:fillRect/>
+                    </a:stretch>
+                  </pic:blipFill>
+                  <pic:spPr>
+                    <a:xfrm>
+                      <a:off x="0" y="0"/>
+                      <a:ext cx="5354295" cy="2727428"/>
+                    </a:xfrm>
+                    <a:prstGeom prst="rect">
+                      <a:avLst/>
+                    </a:prstGeom>
+                  </pic:spPr>
+                </pic:pic>
+              </a:graphicData>
+            </a:graphic>
+          </wp:inline>
+        </w:drawing>
+      </w:r>
+    </w:p>
+    <w:p>
+      <w:pPr>
+        <w:pStyle w:val="ListParagraph"/>
+        <w:ind w:left="360"/>
+        <w:rPr>
+          <w:rFonts w:ascii="Microsoft YaHei UI" w:eastAsia="Microsoft YaHei UI" w:hAnsi="Microsoft YaHei UI" w:cs="Segoe UI"/>
+          <w:sz w:val="20"/>
+          <w:szCs w:val="20"/>
+          <w:lang w:val="en-US"/>
+        </w:rPr>
+      </w:pPr>
+    </w:p>
+    <w:p>
+      <w:pPr>
+        <w:pStyle w:val="ListParagraph"/>
+        <w:ind w:left="360"/>
+        <w:rPr>
+          <w:rFonts w:ascii="Microsoft YaHei UI" w:eastAsia="Microsoft YaHei UI" w:hAnsi="Microsoft YaHei UI" w:cs="Segoe UI" w:hint="eastAsia"/>
+          <w:sz w:val="20"/>
+          <w:szCs w:val="20"/>
+          <w:lang w:val="en-US"/>
+        </w:rPr>
+      </w:pPr>
+    </w:p>
+    <w:p>
+      <w:pPr>
+        <w:pStyle w:val="ListParagraph"/>
+        <w:ind w:left="360"/>
+        <w:rPr>
+          <w:rFonts w:ascii="Microsoft YaHei UI" w:eastAsia="Microsoft YaHei UI" w:hAnsi="Microsoft YaHei UI" w:cs="Segoe UI"/>
+          <w:sz w:val="20"/>
+          <w:szCs w:val="20"/>
+          <w:lang w:val="en-US"/>
+        </w:rPr>
+      </w:pPr>
+      <w:r>
+        <w:rPr>
+          <w:rFonts w:ascii="Microsoft YaHei UI" w:eastAsia="Microsoft YaHei UI" w:hAnsi="Microsoft YaHei UI" w:cs="Segoe UI"/>
+          <w:sz w:val="20"/>
+          <w:szCs w:val="20"/>
+          <w:lang w:val="en-US"/>
+        </w:rPr>
+        <w:t>Classic Form:</w:t>
+      </w:r>
+    </w:p>
+    <w:p>
+      <w:pPr>
+        <w:pStyle w:val="ListParagraph"/>
+        <w:ind w:left="360"/>
+        <w:rPr>
+          <w:rFonts w:ascii="Microsoft YaHei UI" w:eastAsia="Microsoft YaHei UI" w:hAnsi="Microsoft YaHei UI" w:cs="Segoe UI"/>
+          <w:sz w:val="20"/>
+          <w:szCs w:val="20"/>
+          <w:lang w:val="en-US"/>
+        </w:rPr>
+      </w:pPr>
+      <w:r>
+        <w:rPr>
+          <w:noProof/>
+        </w:rPr>
+        <w:lastRenderedPageBreak/>
+        <w:drawing>
+          <wp:inline distT="0" distB="0" distL="0" distR="0" wp14:anchorId="4A59F561" wp14:editId="76D359AF">
+            <wp:extent cx="5274310" cy="3155950"/>
+            <wp:effectExtent l="0" t="0" r="2540" b="6350"/>
+            <wp:docPr id="14" name="Picture 14"/>
+            <wp:cNvGraphicFramePr>
+              <a:graphicFrameLocks xmlns:a="http://schemas.openxmlformats.org/drawingml/2006/main" noChangeAspect="1"/>
+            </wp:cNvGraphicFramePr>
+            <a:graphic xmlns:a="http://schemas.openxmlformats.org/drawingml/2006/main">
+              <a:graphicData uri="http://schemas.openxmlformats.org/drawingml/2006/picture">
+                <pic:pic xmlns:pic="http://schemas.openxmlformats.org/drawingml/2006/picture">
+                  <pic:nvPicPr>
+                    <pic:cNvPr id="1" name=""/>
+                    <pic:cNvPicPr/>
+                  </pic:nvPicPr>
+                  <pic:blipFill>
+                    <a:blip r:embed="rId21"/>
+                    <a:stretch>
+                      <a:fillRect/>
+                    </a:stretch>
+                  </pic:blipFill>
+                  <pic:spPr>
+                    <a:xfrm>
+                      <a:off x="0" y="0"/>
+                      <a:ext cx="5274310" cy="3155950"/>
+                    </a:xfrm>
+                    <a:prstGeom prst="rect">
+                      <a:avLst/>
+                    </a:prstGeom>
+                  </pic:spPr>
+                </pic:pic>
+              </a:graphicData>
+            </a:graphic>
+          </wp:inline>
+        </w:drawing>
+      </w:r>
+    </w:p>
+    <w:p>
+      <w:pPr>
+        <w:pStyle w:val="ListParagraph"/>
+        <w:ind w:left="360"/>
+        <w:rPr>
+          <w:rFonts w:ascii="Microsoft YaHei UI" w:eastAsia="Microsoft YaHei UI" w:hAnsi="Microsoft YaHei UI" w:cs="Segoe UI"/>
+          <w:sz w:val="20"/>
+          <w:szCs w:val="20"/>
+          <w:lang w:val="en-US"/>
+        </w:rPr>
+      </w:pPr>
+    </w:p>
+    <w:p>
+      <w:pPr>
+        <w:pStyle w:val="ListParagraph"/>
+        <w:ind w:left="360"/>
+        <w:rPr>
+          <w:rFonts w:ascii="Microsoft YaHei UI" w:eastAsia="Microsoft YaHei UI" w:hAnsi="Microsoft YaHei UI" w:cs="Segoe UI"/>
+          <w:sz w:val="20"/>
+          <w:szCs w:val="20"/>
+          <w:lang w:val="en-US"/>
+        </w:rPr>
+      </w:pPr>
+      <w:r>
+        <w:rPr>
+          <w:noProof/>
+        </w:rPr>
+        <w:drawing>
+          <wp:inline distT="0" distB="0" distL="0" distR="0" wp14:anchorId="3B9D9354" wp14:editId="182378FD">
+            <wp:extent cx="5274310" cy="4398645"/>
+            <wp:effectExtent l="0" t="0" r="2540" b="1905"/>
+            <wp:docPr id="15" name="Picture 15"/>
+            <wp:cNvGraphicFramePr>
+              <a:graphicFrameLocks xmlns:a="http://schemas.openxmlformats.org/drawingml/2006/main" noChangeAspect="1"/>
+            </wp:cNvGraphicFramePr>
+            <a:graphic xmlns:a="http://schemas.openxmlformats.org/drawingml/2006/main">
+              <a:graphicData uri="http://schemas.openxmlformats.org/drawingml/2006/picture">
+                <pic:pic xmlns:pic="http://schemas.openxmlformats.org/drawingml/2006/picture">
+                  <pic:nvPicPr>
+                    <pic:cNvPr id="1" name=""/>
+                    <pic:cNvPicPr/>
+                  </pic:nvPicPr>
+                  <pic:blipFill>
+                    <a:blip r:embed="rId22"/>
+                    <a:stretch>
+                      <a:fillRect/>
+                    </a:stretch>
+                  </pic:blipFill>
+                  <pic:spPr>
+                    <a:xfrm>
+                      <a:off x="0" y="0"/>
+                      <a:ext cx="5274310" cy="4398645"/>
+                    </a:xfrm>
+                    <a:prstGeom prst="rect">
+                      <a:avLst/>
+                    </a:prstGeom>
+                  </pic:spPr>
+                </pic:pic>
+              </a:graphicData>
+            </a:graphic>
+          </wp:inline>
+        </w:drawing>
+      </w:r>
+    </w:p>
+    <w:p>
+      <w:pPr>
+        <w:pStyle w:val="ListParagraph"/>
+        <w:ind w:left="360"/>
+        <w:rPr>
+          <w:rFonts w:ascii="Microsoft YaHei UI" w:eastAsia="Microsoft YaHei UI" w:hAnsi="Microsoft YaHei UI" w:cs="Segoe UI"/>
+          <w:sz w:val="20"/>
+          <w:szCs w:val="20"/>
+          <w:lang w:val="en-US"/>
+        </w:rPr>
+      </w:pPr>
+    </w:p>
+    <w:p>
+      <w:pPr>
+        <w:pStyle w:val="ListParagraph"/>
+        <w:ind w:left="360"/>
+        <w:rPr>
+          <w:rFonts w:ascii="Microsoft YaHei UI" w:eastAsia="Microsoft YaHei UI" w:hAnsi="Microsoft YaHei UI" w:cs="Segoe UI"/>
+          <w:sz w:val="20"/>
+          <w:szCs w:val="20"/>
+          <w:lang w:val="en-US"/>
+        </w:rPr>
+      </w:pPr>
+      <w:r>
+        <w:rPr>
+          <w:rFonts w:ascii="Microsoft YaHei UI" w:eastAsia="Microsoft YaHei UI" w:hAnsi="Microsoft YaHei UI" w:cs="Segoe UI"/>
+          <w:sz w:val="20"/>
+          <w:szCs w:val="20"/>
+          <w:lang w:val="en-US"/>
+        </w:rPr>
+        <w:t xml:space="preserve">Dynamics 365 for tables and Dynamics 365 for </w:t>
       </w:r>
       <w:bookmarkStart w:id="0" w:name="_GoBack"/>
       <w:bookmarkEnd w:id="0"/>
       <w:r>
         <w:rPr>
-          <w:rFonts w:ascii="Segoe UI" w:hAnsi="Segoe UI" w:cs="Segoe UI"/>
-          <w:lang w:val="en-US"/>
-        </w:rPr>
-        <w:t xml:space="preserve"> </w:t>
-      </w:r>
-      <w:r>
-        <w:rPr>
-          <w:rFonts w:ascii="Segoe UI" w:hAnsi="Segoe UI" w:cs="Segoe UI" w:hint="eastAsia"/>
-          <w:lang w:val="en-US"/>
-        </w:rPr>
-        <w:t>)</w:t>
-      </w:r>
-      <w:r>
-        <w:rPr>
-          <w:rFonts w:ascii="Segoe UI" w:hAnsi="Segoe UI" w:cs="Segoe UI"/>
-          <w:lang w:val="en-US"/>
-        </w:rPr>
-        <w:t>:</w:t>
-      </w:r>
-      <w:r>
-        <w:rPr>
-          <w:rFonts w:ascii="Segoe UI" w:hAnsi="Segoe UI" w:cs="Segoe UI"/>
-          <w:lang w:val="en-US"/>
-        </w:rPr>
-        <w:t xml:space="preserve"> </w:t>
-      </w:r>
-      <w:r>
-        <w:rPr>
-          <w:rFonts w:ascii="Segoe UI" w:hAnsi="Segoe UI" w:cs="Segoe UI" w:hint="eastAsia"/>
-          <w:lang w:val="en-US"/>
-        </w:rPr>
-        <w:t>移动设备窗体</w:t>
-      </w:r>
-    </w:p>
-    <w:p>
-      <w:pPr>
-        <w:rPr>
-          <w:rFonts w:ascii="Segoe UI" w:hAnsi="Segoe UI" w:cs="Segoe UI"/>
-          <w:lang w:val="en-US"/>
-        </w:rPr>
-      </w:pPr>
-      <w:r>
-        <w:rPr>
-          <w:rFonts w:ascii="Segoe UI" w:hAnsi="Segoe UI" w:cs="Segoe UI"/>
-          <w:lang w:val="en-US"/>
-        </w:rPr>
-        <w:t>Quick Create:</w:t>
-      </w:r>
-    </w:p>
-    <w:p>
-      <w:pPr>
-        <w:rPr>
-          <w:rFonts w:ascii="Microsoft YaHei UI" w:eastAsia="Microsoft YaHei UI" w:hAnsi="Microsoft YaHei UI" w:cs="Segoe UI" w:hint="eastAsia"/>
-          <w:sz w:val="20"/>
-          <w:szCs w:val="20"/>
-          <w:lang w:val="en-US"/>
-        </w:rPr>
-      </w:pPr>
-      <w:r>
-        <w:rPr>
-          <w:rFonts w:ascii="Segoe UI" w:hAnsi="Segoe UI" w:cs="Segoe UI" w:hint="eastAsia"/>
-          <w:lang w:val="en-US"/>
-        </w:rPr>
-        <w:t>Quick</w:t>
-      </w:r>
-      <w:r>
-        <w:rPr>
-          <w:rFonts w:ascii="Segoe UI" w:hAnsi="Segoe UI" w:cs="Segoe UI"/>
-          <w:lang w:val="en-US"/>
-        </w:rPr>
-        <w:t xml:space="preserve"> </w:t>
-      </w:r>
-      <w:r>
-        <w:rPr>
-          <w:rFonts w:ascii="Segoe UI" w:hAnsi="Segoe UI" w:cs="Segoe UI" w:hint="eastAsia"/>
-          <w:lang w:val="en-US"/>
-        </w:rPr>
-        <w:t xml:space="preserve">View: </w:t>
-      </w:r>
+          <w:rFonts w:ascii="Microsoft YaHei UI" w:eastAsia="Microsoft YaHei UI" w:hAnsi="Microsoft YaHei UI" w:cs="Segoe UI"/>
+          <w:sz w:val="20"/>
+          <w:szCs w:val="20"/>
+          <w:lang w:val="en-US"/>
+        </w:rPr>
+        <w:t xml:space="preserve">phones:  </w:t>
+      </w:r>
+      <w:r>
+        <w:rPr>
+          <w:rFonts w:ascii="Microsoft YaHei UI" w:eastAsia="Microsoft YaHei UI" w:hAnsi="Microsoft YaHei UI" w:cs="Segoe UI" w:hint="eastAsia"/>
+          <w:sz w:val="20"/>
+          <w:szCs w:val="20"/>
+          <w:lang w:val="en-US"/>
+        </w:rPr>
+        <w:t>略</w:t>
+      </w:r>
+    </w:p>
+    <w:p>
+      <w:pPr>
+        <w:pStyle w:val="ListParagraph"/>
+        <w:ind w:left="360"/>
+        <w:rPr>
+          <w:rFonts w:ascii="Microsoft YaHei UI" w:eastAsia="Microsoft YaHei UI" w:hAnsi="Microsoft YaHei UI" w:cs="Segoe UI" w:hint="eastAsia"/>
+          <w:sz w:val="20"/>
+          <w:szCs w:val="20"/>
+          <w:lang w:val="en-US"/>
+        </w:rPr>
+      </w:pPr>
+    </w:p>
+    <w:p>
+      <w:pPr>
+        <w:rPr>
+          <w:rFonts w:ascii="Microsoft YaHei UI" w:eastAsia="Microsoft YaHei UI" w:hAnsi="Microsoft YaHei UI" w:cs="Segoe UI"/>
+          <w:sz w:val="20"/>
+          <w:szCs w:val="20"/>
+          <w:lang w:val="en-US"/>
+        </w:rPr>
+      </w:pPr>
+    </w:p>
+    <w:p>
+      <w:pPr>
+        <w:rPr>
+          <w:rFonts w:ascii="Microsoft YaHei UI" w:eastAsia="Microsoft YaHei UI" w:hAnsi="Microsoft YaHei UI" w:cs="Segoe UI"/>
+          <w:sz w:val="20"/>
+          <w:szCs w:val="20"/>
+          <w:lang w:val="en-US"/>
+        </w:rPr>
+      </w:pPr>
+    </w:p>
+    <w:p>
+      <w:pPr>
+        <w:rPr>
+          <w:rFonts w:ascii="Microsoft YaHei UI" w:eastAsia="Microsoft YaHei UI" w:hAnsi="Microsoft YaHei UI" w:cs="Segoe UI"/>
+          <w:sz w:val="20"/>
+          <w:szCs w:val="20"/>
+          <w:lang w:val="en-US"/>
+        </w:rPr>
+      </w:pPr>
+    </w:p>
+    <w:p>
+      <w:pPr>
+        <w:rPr>
+          <w:rFonts w:ascii="Microsoft YaHei UI" w:eastAsia="Microsoft YaHei UI" w:hAnsi="Microsoft YaHei UI" w:cs="Segoe UI" w:hint="eastAsia"/>
+          <w:sz w:val="20"/>
+          <w:szCs w:val="20"/>
+          <w:lang w:val="en-US"/>
+        </w:rPr>
+      </w:pPr>
+    </w:p>
+    <w:p>
+      <w:pPr>
+        <w:rPr>
+          <w:rFonts w:ascii="Microsoft YaHei UI" w:eastAsia="Microsoft YaHei UI" w:hAnsi="Microsoft YaHei UI" w:cs="Segoe UI"/>
+          <w:sz w:val="20"/>
+          <w:szCs w:val="20"/>
+          <w:lang w:val="en-US"/>
+        </w:rPr>
+      </w:pPr>
     </w:p>
     <w:sectPr>
       <w:pgSz w:w="11906" w:h="16838"/>
@@ -2675,9 +3788,9 @@
 <file path=word/numbering.xml><?xml version="1.0" encoding="utf-8"?>
 <w:numbering xmlns:wpc="http://schemas.microsoft.com/office/word/2010/wordprocessingCanvas" xmlns:mc="http://schemas.openxmlformats.org/markup-compatibility/2006" xmlns:o="urn:schemas-microsoft-com:office:office" xmlns:r="http://schemas.openxmlformats.org/officeDocument/2006/relationships" xmlns:m="http://schemas.openxmlformats.org/officeDocument/2006/math" xmlns:v="urn:schemas-microsoft-com:vml" xmlns:wp14="http://schemas.microsoft.com/office/word/2010/wordprocessingDrawing" xmlns:wp="http://schemas.openxmlformats.org/drawingml/2006/wordprocessingDrawing" xmlns:w10="urn:schemas-microsoft-com:office:word" xmlns:w="http://schemas.openxmlformats.org/wordprocessingml/2006/main" xmlns:w14="http://schemas.microsoft.com/office/word/2010/wordml" xmlns:w15="http://schemas.microsoft.com/office/word/2012/wordml" xmlns:wpg="http://schemas.microsoft.com/office/word/2010/wordprocessingGroup" xmlns:wpi="http://schemas.microsoft.com/office/word/2010/wordprocessingInk" xmlns:wne="http://schemas.microsoft.com/office/word/2006/wordml" xmlns:wps="http://schemas.microsoft.com/office/word/2010/wordprocessingShape" mc:Ignorable="w14 w15 wp14">
   <w:abstractNum w:abstractNumId="0" w15:restartNumberingAfterBreak="0">
-    <w:nsid w:val="2C5B6A72"/>
+    <w:nsid w:val="070B5BFC"/>
     <w:multiLevelType w:val="hybridMultilevel"/>
-    <w:tmpl w:val="E1A413F0"/>
+    <w:tmpl w:val="1AE2C630"/>
     <w:lvl w:ilvl="0" w:tplc="A44ECCCA">
       <w:start w:val="1"/>
       <w:numFmt w:val="bullet"/>
@@ -2790,9 +3903,9 @@
     </w:lvl>
   </w:abstractNum>
   <w:abstractNum w:abstractNumId="1" w15:restartNumberingAfterBreak="0">
-    <w:nsid w:val="39EE19F4"/>
+    <w:nsid w:val="2C5B6A72"/>
     <w:multiLevelType w:val="hybridMultilevel"/>
-    <w:tmpl w:val="A96C414E"/>
+    <w:tmpl w:val="E1A413F0"/>
     <w:lvl w:ilvl="0" w:tplc="A44ECCCA">
       <w:start w:val="1"/>
       <w:numFmt w:val="bullet"/>
@@ -2905,6 +4018,121 @@
     </w:lvl>
   </w:abstractNum>
   <w:abstractNum w:abstractNumId="2" w15:restartNumberingAfterBreak="0">
+    <w:nsid w:val="39EE19F4"/>
+    <w:multiLevelType w:val="hybridMultilevel"/>
+    <w:tmpl w:val="A96C414E"/>
+    <w:lvl w:ilvl="0" w:tplc="A44ECCCA">
+      <w:start w:val="1"/>
+      <w:numFmt w:val="bullet"/>
+      <w:lvlText w:val="•"/>
+      <w:lvlJc w:val="left"/>
+      <w:pPr>
+        <w:ind w:left="360" w:hanging="360"/>
+      </w:pPr>
+      <w:rPr>
+        <w:rFonts w:ascii="Arial" w:hAnsi="Arial" w:hint="default"/>
+        <w:color w:val="auto"/>
+        <w:sz w:val="24"/>
+      </w:rPr>
+    </w:lvl>
+    <w:lvl w:ilvl="1" w:tplc="08090003" w:tentative="1">
+      <w:start w:val="1"/>
+      <w:numFmt w:val="bullet"/>
+      <w:lvlText w:val="o"/>
+      <w:lvlJc w:val="left"/>
+      <w:pPr>
+        <w:ind w:left="1080" w:hanging="360"/>
+      </w:pPr>
+      <w:rPr>
+        <w:rFonts w:ascii="Courier New" w:hAnsi="Courier New" w:cs="Courier New" w:hint="default"/>
+      </w:rPr>
+    </w:lvl>
+    <w:lvl w:ilvl="2" w:tplc="08090005" w:tentative="1">
+      <w:start w:val="1"/>
+      <w:numFmt w:val="bullet"/>
+      <w:lvlText w:val=""/>
+      <w:lvlJc w:val="left"/>
+      <w:pPr>
+        <w:ind w:left="1800" w:hanging="360"/>
+      </w:pPr>
+      <w:rPr>
+        <w:rFonts w:ascii="Wingdings" w:hAnsi="Wingdings" w:hint="default"/>
+      </w:rPr>
+    </w:lvl>
+    <w:lvl w:ilvl="3" w:tplc="08090001" w:tentative="1">
+      <w:start w:val="1"/>
+      <w:numFmt w:val="bullet"/>
+      <w:lvlText w:val=""/>
+      <w:lvlJc w:val="left"/>
+      <w:pPr>
+        <w:ind w:left="2520" w:hanging="360"/>
+      </w:pPr>
+      <w:rPr>
+        <w:rFonts w:ascii="Symbol" w:hAnsi="Symbol" w:hint="default"/>
+      </w:rPr>
+    </w:lvl>
+    <w:lvl w:ilvl="4" w:tplc="08090003" w:tentative="1">
+      <w:start w:val="1"/>
+      <w:numFmt w:val="bullet"/>
+      <w:lvlText w:val="o"/>
+      <w:lvlJc w:val="left"/>
+      <w:pPr>
+        <w:ind w:left="3240" w:hanging="360"/>
+      </w:pPr>
+      <w:rPr>
+        <w:rFonts w:ascii="Courier New" w:hAnsi="Courier New" w:cs="Courier New" w:hint="default"/>
+      </w:rPr>
+    </w:lvl>
+    <w:lvl w:ilvl="5" w:tplc="08090005" w:tentative="1">
+      <w:start w:val="1"/>
+      <w:numFmt w:val="bullet"/>
+      <w:lvlText w:val=""/>
+      <w:lvlJc w:val="left"/>
+      <w:pPr>
+        <w:ind w:left="3960" w:hanging="360"/>
+      </w:pPr>
+      <w:rPr>
+        <w:rFonts w:ascii="Wingdings" w:hAnsi="Wingdings" w:hint="default"/>
+      </w:rPr>
+    </w:lvl>
+    <w:lvl w:ilvl="6" w:tplc="08090001" w:tentative="1">
+      <w:start w:val="1"/>
+      <w:numFmt w:val="bullet"/>
+      <w:lvlText w:val=""/>
+      <w:lvlJc w:val="left"/>
+      <w:pPr>
+        <w:ind w:left="4680" w:hanging="360"/>
+      </w:pPr>
+      <w:rPr>
+        <w:rFonts w:ascii="Symbol" w:hAnsi="Symbol" w:hint="default"/>
+      </w:rPr>
+    </w:lvl>
+    <w:lvl w:ilvl="7" w:tplc="08090003" w:tentative="1">
+      <w:start w:val="1"/>
+      <w:numFmt w:val="bullet"/>
+      <w:lvlText w:val="o"/>
+      <w:lvlJc w:val="left"/>
+      <w:pPr>
+        <w:ind w:left="5400" w:hanging="360"/>
+      </w:pPr>
+      <w:rPr>
+        <w:rFonts w:ascii="Courier New" w:hAnsi="Courier New" w:cs="Courier New" w:hint="default"/>
+      </w:rPr>
+    </w:lvl>
+    <w:lvl w:ilvl="8" w:tplc="08090005" w:tentative="1">
+      <w:start w:val="1"/>
+      <w:numFmt w:val="bullet"/>
+      <w:lvlText w:val=""/>
+      <w:lvlJc w:val="left"/>
+      <w:pPr>
+        <w:ind w:left="6120" w:hanging="360"/>
+      </w:pPr>
+      <w:rPr>
+        <w:rFonts w:ascii="Wingdings" w:hAnsi="Wingdings" w:hint="default"/>
+      </w:rPr>
+    </w:lvl>
+  </w:abstractNum>
+  <w:abstractNum w:abstractNumId="3" w15:restartNumberingAfterBreak="0">
     <w:nsid w:val="3FB25099"/>
     <w:multiLevelType w:val="singleLevel"/>
     <w:tmpl w:val="79D0AACA"/>
@@ -2926,7 +4154,29 @@
       </w:rPr>
     </w:lvl>
   </w:abstractNum>
-  <w:abstractNum w:abstractNumId="3" w15:restartNumberingAfterBreak="0">
+  <w:abstractNum w:abstractNumId="4" w15:restartNumberingAfterBreak="0">
+    <w:nsid w:val="48E241CC"/>
+    <w:multiLevelType w:val="singleLevel"/>
+    <w:tmpl w:val="BD5C14A0"/>
+    <w:lvl w:ilvl="0">
+      <w:start w:val="1"/>
+      <w:numFmt w:val="bullet"/>
+      <w:lvlText w:val="—"/>
+      <w:lvlJc w:val="left"/>
+      <w:pPr>
+        <w:tabs>
+          <w:tab w:val="num" w:pos="340"/>
+        </w:tabs>
+        <w:ind w:left="340" w:hanging="340"/>
+      </w:pPr>
+      <w:rPr>
+        <w:rFonts w:ascii="Arial" w:hAnsi="Arial" w:cs="Arial" w:hint="default"/>
+        <w:color w:val="auto"/>
+        <w:sz w:val="24"/>
+      </w:rPr>
+    </w:lvl>
+  </w:abstractNum>
+  <w:abstractNum w:abstractNumId="5" w15:restartNumberingAfterBreak="0">
     <w:nsid w:val="5E5D514A"/>
     <w:multiLevelType w:val="singleLevel"/>
     <w:tmpl w:val="EEE68C1E"/>
@@ -2949,16 +4199,22 @@
     </w:lvl>
   </w:abstractNum>
   <w:num w:numId="1">
+    <w:abstractNumId w:val="3"/>
+  </w:num>
+  <w:num w:numId="2">
+    <w:abstractNumId w:val="1"/>
+  </w:num>
+  <w:num w:numId="3">
+    <w:abstractNumId w:val="5"/>
+  </w:num>
+  <w:num w:numId="4">
     <w:abstractNumId w:val="2"/>
   </w:num>
-  <w:num w:numId="2">
+  <w:num w:numId="5">
+    <w:abstractNumId w:val="4"/>
+  </w:num>
+  <w:num w:numId="6">
     <w:abstractNumId w:val="0"/>
-  </w:num>
-  <w:num w:numId="3">
-    <w:abstractNumId w:val="3"/>
-  </w:num>
-  <w:num w:numId="4">
-    <w:abstractNumId w:val="1"/>
   </w:num>
 </w:numbering>
 </file>
@@ -3751,7 +5007,7 @@
 </file>
 
 <file path=customXml/itemProps1.xml><?xml version="1.0" encoding="utf-8"?>
-<ds:datastoreItem xmlns:ds="http://schemas.openxmlformats.org/officeDocument/2006/customXml" ds:itemID="{5ADF522D-A578-4E9B-91BD-527E5DD53454}">
+<ds:datastoreItem xmlns:ds="http://schemas.openxmlformats.org/officeDocument/2006/customXml" ds:itemID="{83779A99-06F6-4810-8B6C-98E253814FBB}">
   <ds:schemaRefs>
     <ds:schemaRef ds:uri="http://schemas.openxmlformats.org/officeDocument/2006/bibliography"/>
   </ds:schemaRefs>

</xml_diff>

<commit_message>
add content about form editor
</commit_message>
<xml_diff>
--- a/Note for Customize Dynamics 365 Customer Engagement.docx
+++ b/Note for Customize Dynamics 365 Customer Engagement.docx
@@ -2503,6 +2503,7 @@
     </w:p>
     <w:p>
       <w:pPr>
+        <w:pStyle w:val="Heading3"/>
         <w:rPr>
           <w:rFonts w:ascii="Segoe UI" w:hAnsi="Segoe UI" w:cs="Segoe UI"/>
           <w:b/>
@@ -2529,6 +2530,13 @@
     <w:p>
       <w:pPr>
         <w:rPr>
+          <w:lang w:val="en-US"/>
+        </w:rPr>
+      </w:pPr>
+    </w:p>
+    <w:p>
+      <w:pPr>
+        <w:rPr>
           <w:rFonts w:ascii="Segoe UI" w:hAnsi="Segoe UI" w:cs="Segoe UI"/>
           <w:lang w:val="en-US"/>
         </w:rPr>
@@ -2708,6 +2716,7 @@
         <w:rPr>
           <w:noProof/>
         </w:rPr>
+        <w:lastRenderedPageBreak/>
         <w:drawing>
           <wp:inline distT="0" distB="0" distL="0" distR="0" wp14:anchorId="53E361C2" wp14:editId="6B057435">
             <wp:extent cx="5274310" cy="1662430"/>
@@ -2747,23 +2756,19 @@
     </w:p>
     <w:p>
       <w:pPr>
-        <w:rPr>
-          <w:rFonts w:ascii="Microsoft YaHei UI" w:eastAsia="Microsoft YaHei UI" w:hAnsi="Microsoft YaHei UI" w:cs="Segoe UI"/>
+        <w:pStyle w:val="Heading3"/>
+        <w:rPr>
+          <w:rFonts w:ascii="Segoe UI" w:hAnsi="Segoe UI" w:cs="Segoe UI"/>
           <w:b/>
-          <w:sz w:val="20"/>
-          <w:szCs w:val="20"/>
-          <w:lang w:val="en-US"/>
-        </w:rPr>
-      </w:pPr>
-      <w:r>
-        <w:rPr>
-          <w:rFonts w:ascii="Microsoft YaHei UI" w:eastAsia="Microsoft YaHei UI" w:hAnsi="Microsoft YaHei UI" w:cs="Segoe UI"/>
+          <w:lang w:val="en-US"/>
+        </w:rPr>
+      </w:pPr>
+      <w:r>
+        <w:rPr>
+          <w:rFonts w:ascii="Segoe UI" w:hAnsi="Segoe UI" w:cs="Segoe UI"/>
           <w:b/>
-          <w:sz w:val="20"/>
-          <w:szCs w:val="20"/>
-          <w:lang w:val="en-US"/>
-        </w:rPr>
-        <w:lastRenderedPageBreak/>
+          <w:lang w:val="en-US"/>
+        </w:rPr>
         <w:t>Form order:</w:t>
       </w:r>
     </w:p>
@@ -2859,6 +2864,7 @@
         <w:rPr>
           <w:noProof/>
         </w:rPr>
+        <w:lastRenderedPageBreak/>
         <w:drawing>
           <wp:inline distT="0" distB="0" distL="0" distR="0" wp14:anchorId="1492A3A4" wp14:editId="29CF8656">
             <wp:extent cx="5274310" cy="4468495"/>
@@ -2908,20 +2914,17 @@
     </w:p>
     <w:p>
       <w:pPr>
-        <w:rPr>
-          <w:rFonts w:ascii="Microsoft YaHei UI" w:eastAsia="Microsoft YaHei UI" w:hAnsi="Microsoft YaHei UI" w:cs="Segoe UI"/>
+        <w:pStyle w:val="Heading3"/>
+        <w:rPr>
+          <w:rFonts w:ascii="Segoe UI" w:hAnsi="Segoe UI" w:cs="Segoe UI"/>
           <w:b/>
-          <w:sz w:val="20"/>
-          <w:szCs w:val="20"/>
-          <w:lang w:val="en-US"/>
-        </w:rPr>
-      </w:pPr>
-      <w:r>
-        <w:rPr>
-          <w:rFonts w:ascii="Microsoft YaHei UI" w:eastAsia="Microsoft YaHei UI" w:hAnsi="Microsoft YaHei UI" w:cs="Segoe UI"/>
+          <w:lang w:val="en-US"/>
+        </w:rPr>
+      </w:pPr>
+      <w:r>
+        <w:rPr>
+          <w:rFonts w:ascii="Segoe UI" w:hAnsi="Segoe UI" w:cs="Segoe UI"/>
           <w:b/>
-          <w:sz w:val="20"/>
-          <w:szCs w:val="20"/>
           <w:lang w:val="en-US"/>
         </w:rPr>
         <w:t>Control access to forms</w:t>
@@ -2954,7 +2957,7 @@
           <w:numId w:val="6"/>
         </w:numPr>
         <w:rPr>
-          <w:rFonts w:ascii="Microsoft YaHei UI" w:eastAsia="Microsoft YaHei UI" w:hAnsi="Microsoft YaHei UI" w:cs="Segoe UI" w:hint="eastAsia"/>
+          <w:rFonts w:ascii="Microsoft YaHei UI" w:eastAsia="Microsoft YaHei UI" w:hAnsi="Microsoft YaHei UI" w:cs="Segoe UI"/>
           <w:sz w:val="20"/>
           <w:szCs w:val="20"/>
           <w:lang w:val="en-US"/>
@@ -3309,7 +3312,7 @@
         <w:pStyle w:val="ListParagraph"/>
         <w:ind w:left="360"/>
         <w:rPr>
-          <w:rFonts w:ascii="Microsoft YaHei UI" w:eastAsia="Microsoft YaHei UI" w:hAnsi="Microsoft YaHei UI" w:cs="Segoe UI" w:hint="eastAsia"/>
+          <w:rFonts w:ascii="Microsoft YaHei UI" w:eastAsia="Microsoft YaHei UI" w:hAnsi="Microsoft YaHei UI" w:cs="Segoe UI"/>
           <w:sz w:val="20"/>
           <w:szCs w:val="20"/>
           <w:lang w:val="en-US"/>
@@ -3330,22 +3333,17 @@
     </w:p>
     <w:p>
       <w:pPr>
-        <w:pStyle w:val="ListParagraph"/>
-        <w:ind w:left="360"/>
-        <w:rPr>
-          <w:rFonts w:ascii="Microsoft YaHei UI" w:eastAsia="Microsoft YaHei UI" w:hAnsi="Microsoft YaHei UI" w:cs="Segoe UI"/>
+        <w:pStyle w:val="Heading3"/>
+        <w:rPr>
+          <w:rFonts w:ascii="Segoe UI" w:hAnsi="Segoe UI" w:cs="Segoe UI"/>
           <w:b/>
-          <w:sz w:val="20"/>
-          <w:szCs w:val="20"/>
-          <w:lang w:val="en-US"/>
-        </w:rPr>
-      </w:pPr>
-      <w:r>
-        <w:rPr>
-          <w:rFonts w:ascii="Microsoft YaHei UI" w:eastAsia="Microsoft YaHei UI" w:hAnsi="Microsoft YaHei UI" w:cs="Segoe UI"/>
+          <w:lang w:val="en-US"/>
+        </w:rPr>
+      </w:pPr>
+      <w:r>
+        <w:rPr>
+          <w:rFonts w:ascii="Segoe UI" w:hAnsi="Segoe UI" w:cs="Segoe UI"/>
           <w:b/>
-          <w:sz w:val="20"/>
-          <w:szCs w:val="20"/>
           <w:lang w:val="en-US"/>
         </w:rPr>
         <w:t>How main forms appear on different devices</w:t>
@@ -3515,7 +3513,7 @@
         <w:pStyle w:val="ListParagraph"/>
         <w:ind w:left="360"/>
         <w:rPr>
-          <w:rFonts w:ascii="Microsoft YaHei UI" w:eastAsia="Microsoft YaHei UI" w:hAnsi="Microsoft YaHei UI" w:cs="Segoe UI" w:hint="eastAsia"/>
+          <w:rFonts w:ascii="Microsoft YaHei UI" w:eastAsia="Microsoft YaHei UI" w:hAnsi="Microsoft YaHei UI" w:cs="Segoe UI"/>
           <w:sz w:val="20"/>
           <w:szCs w:val="20"/>
           <w:lang w:val="en-US"/>
@@ -3690,90 +3688,3703 @@
           <w:szCs w:val="20"/>
           <w:lang w:val="en-US"/>
         </w:rPr>
-        <w:t xml:space="preserve">Dynamics 365 for tables and Dynamics 365 for </w:t>
+        <w:t xml:space="preserve">Dynamics 365 for tables and Dynamics 365 for phones:  </w:t>
+      </w:r>
+      <w:r>
+        <w:rPr>
+          <w:rFonts w:ascii="Microsoft YaHei UI" w:eastAsia="Microsoft YaHei UI" w:hAnsi="Microsoft YaHei UI" w:cs="Segoe UI" w:hint="eastAsia"/>
+          <w:sz w:val="20"/>
+          <w:szCs w:val="20"/>
+          <w:lang w:val="en-US"/>
+        </w:rPr>
+        <w:t>略</w:t>
+      </w:r>
+    </w:p>
+    <w:p>
+      <w:pPr>
+        <w:pStyle w:val="ListParagraph"/>
+        <w:ind w:left="360"/>
+        <w:rPr>
+          <w:rFonts w:ascii="Microsoft YaHei UI" w:eastAsia="Microsoft YaHei UI" w:hAnsi="Microsoft YaHei UI" w:cs="Segoe UI"/>
+          <w:sz w:val="20"/>
+          <w:szCs w:val="20"/>
+          <w:lang w:val="en-US"/>
+        </w:rPr>
+      </w:pPr>
+    </w:p>
+    <w:p>
+      <w:pPr>
+        <w:rPr>
+          <w:rFonts w:ascii="Microsoft YaHei UI" w:eastAsia="Microsoft YaHei UI" w:hAnsi="Microsoft YaHei UI" w:cs="Segoe UI"/>
+          <w:sz w:val="20"/>
+          <w:szCs w:val="20"/>
+          <w:lang w:val="en-US"/>
+        </w:rPr>
+      </w:pPr>
+    </w:p>
+    <w:p>
+      <w:pPr>
+        <w:pStyle w:val="Heading3"/>
+        <w:rPr>
+          <w:rFonts w:ascii="Segoe UI" w:hAnsi="Segoe UI" w:cs="Segoe UI"/>
+          <w:b/>
+          <w:lang w:val="en-US"/>
+        </w:rPr>
+      </w:pPr>
+      <w:r>
+        <w:rPr>
+          <w:rFonts w:ascii="Segoe UI" w:hAnsi="Segoe UI" w:cs="Segoe UI" w:hint="eastAsia"/>
+          <w:b/>
+          <w:lang w:val="en-US"/>
+        </w:rPr>
+        <w:lastRenderedPageBreak/>
+        <w:t>Quick</w:t>
+      </w:r>
+      <w:r>
+        <w:rPr>
+          <w:rFonts w:ascii="Segoe UI" w:hAnsi="Segoe UI" w:cs="Segoe UI"/>
+          <w:b/>
+          <w:lang w:val="en-US"/>
+        </w:rPr>
+        <w:t xml:space="preserve"> </w:t>
+      </w:r>
+      <w:r>
+        <w:rPr>
+          <w:rFonts w:ascii="Segoe UI" w:hAnsi="Segoe UI" w:cs="Segoe UI" w:hint="eastAsia"/>
+          <w:b/>
+          <w:lang w:val="en-US"/>
+        </w:rPr>
+        <w:t>Create</w:t>
+      </w:r>
+      <w:r>
+        <w:rPr>
+          <w:rFonts w:ascii="Segoe UI" w:hAnsi="Segoe UI" w:cs="Segoe UI"/>
+          <w:b/>
+          <w:lang w:val="en-US"/>
+        </w:rPr>
+        <w:t xml:space="preserve"> </w:t>
+      </w:r>
+      <w:r>
+        <w:rPr>
+          <w:rFonts w:ascii="Segoe UI" w:hAnsi="Segoe UI" w:cs="Segoe UI" w:hint="eastAsia"/>
+          <w:b/>
+          <w:lang w:val="en-US"/>
+        </w:rPr>
+        <w:t>Form</w:t>
+      </w:r>
+      <w:r>
+        <w:rPr>
+          <w:rFonts w:ascii="Segoe UI" w:hAnsi="Segoe UI" w:cs="Segoe UI"/>
+          <w:b/>
+          <w:lang w:val="en-US"/>
+        </w:rPr>
+        <w:t xml:space="preserve"> </w:t>
+      </w:r>
+      <w:r>
+        <w:rPr>
+          <w:rFonts w:ascii="Segoe UI" w:hAnsi="Segoe UI" w:cs="Segoe UI" w:hint="eastAsia"/>
+          <w:b/>
+          <w:lang w:val="en-US"/>
+        </w:rPr>
+        <w:t>（快速创建窗体）</w:t>
+      </w:r>
+    </w:p>
+    <w:p>
+      <w:pPr>
+        <w:rPr>
+          <w:rFonts w:ascii="Microsoft YaHei UI" w:eastAsia="Microsoft YaHei UI" w:hAnsi="Microsoft YaHei UI" w:cs="Segoe UI"/>
+          <w:sz w:val="20"/>
+          <w:szCs w:val="20"/>
+          <w:lang w:val="en-US"/>
+        </w:rPr>
+      </w:pPr>
+      <w:r>
+        <w:rPr>
+          <w:rFonts w:ascii="Microsoft YaHei UI" w:eastAsia="Microsoft YaHei UI" w:hAnsi="Microsoft YaHei UI" w:cs="Segoe UI" w:hint="eastAsia"/>
+          <w:sz w:val="20"/>
+          <w:szCs w:val="20"/>
+          <w:lang w:val="en-US"/>
+        </w:rPr>
+        <w:t>默认拥有快速创建窗体的实体：Account，</w:t>
+      </w:r>
+      <w:r>
+        <w:rPr>
+          <w:rFonts w:ascii="Microsoft YaHei UI" w:eastAsia="Microsoft YaHei UI" w:hAnsi="Microsoft YaHei UI" w:cs="Segoe UI"/>
+          <w:sz w:val="20"/>
+          <w:szCs w:val="20"/>
+          <w:lang w:val="en-US"/>
+        </w:rPr>
+        <w:t>Campaign Response, Case, Competitor, Contact, Lead, Opportunity</w:t>
+      </w:r>
+    </w:p>
+    <w:p>
+      <w:pPr>
+        <w:rPr>
+          <w:rFonts w:ascii="Microsoft YaHei UI" w:eastAsia="Microsoft YaHei UI" w:hAnsi="Microsoft YaHei UI" w:cs="Segoe UI"/>
+          <w:sz w:val="20"/>
+          <w:szCs w:val="20"/>
+          <w:lang w:val="en-US"/>
+        </w:rPr>
+      </w:pPr>
+      <w:r>
+        <w:rPr>
+          <w:rFonts w:ascii="Microsoft YaHei UI" w:eastAsia="Microsoft YaHei UI" w:hAnsi="Microsoft YaHei UI" w:cs="Segoe UI" w:hint="eastAsia"/>
+          <w:sz w:val="20"/>
+          <w:szCs w:val="20"/>
+          <w:lang w:val="en-US"/>
+        </w:rPr>
+        <w:t>实体必须要启用下列选项：</w:t>
+      </w:r>
+    </w:p>
+    <w:p>
+      <w:pPr>
+        <w:rPr>
+          <w:rFonts w:ascii="Microsoft YaHei UI" w:eastAsia="Microsoft YaHei UI" w:hAnsi="Microsoft YaHei UI" w:cs="Segoe UI"/>
+          <w:sz w:val="20"/>
+          <w:szCs w:val="20"/>
+          <w:lang w:val="en-US"/>
+        </w:rPr>
+      </w:pPr>
+      <w:r>
+        <w:rPr>
+          <w:noProof/>
+        </w:rPr>
+        <w:drawing>
+          <wp:inline distT="0" distB="0" distL="0" distR="0" wp14:anchorId="1FD9F75D" wp14:editId="79CD2A2B">
+            <wp:extent cx="5274310" cy="1907540"/>
+            <wp:effectExtent l="0" t="0" r="2540" b="0"/>
+            <wp:docPr id="16" name="Picture 16"/>
+            <wp:cNvGraphicFramePr>
+              <a:graphicFrameLocks xmlns:a="http://schemas.openxmlformats.org/drawingml/2006/main" noChangeAspect="1"/>
+            </wp:cNvGraphicFramePr>
+            <a:graphic xmlns:a="http://schemas.openxmlformats.org/drawingml/2006/main">
+              <a:graphicData uri="http://schemas.openxmlformats.org/drawingml/2006/picture">
+                <pic:pic xmlns:pic="http://schemas.openxmlformats.org/drawingml/2006/picture">
+                  <pic:nvPicPr>
+                    <pic:cNvPr id="1" name=""/>
+                    <pic:cNvPicPr/>
+                  </pic:nvPicPr>
+                  <pic:blipFill>
+                    <a:blip r:embed="rId23"/>
+                    <a:stretch>
+                      <a:fillRect/>
+                    </a:stretch>
+                  </pic:blipFill>
+                  <pic:spPr>
+                    <a:xfrm>
+                      <a:off x="0" y="0"/>
+                      <a:ext cx="5274310" cy="1907540"/>
+                    </a:xfrm>
+                    <a:prstGeom prst="rect">
+                      <a:avLst/>
+                    </a:prstGeom>
+                  </pic:spPr>
+                </pic:pic>
+              </a:graphicData>
+            </a:graphic>
+          </wp:inline>
+        </w:drawing>
+      </w:r>
+    </w:p>
+    <w:p>
+      <w:pPr>
+        <w:rPr>
+          <w:rFonts w:ascii="Microsoft YaHei UI" w:eastAsia="Microsoft YaHei UI" w:hAnsi="Microsoft YaHei UI" w:cs="Segoe UI"/>
+          <w:sz w:val="20"/>
+          <w:szCs w:val="20"/>
+          <w:lang w:val="en-US"/>
+        </w:rPr>
+      </w:pPr>
+    </w:p>
+    <w:p>
+      <w:pPr>
+        <w:rPr>
+          <w:rFonts w:ascii="Microsoft YaHei UI" w:eastAsia="Microsoft YaHei UI" w:hAnsi="Microsoft YaHei UI" w:cs="Segoe UI"/>
+          <w:sz w:val="20"/>
+          <w:szCs w:val="20"/>
+          <w:lang w:val="en-US"/>
+        </w:rPr>
+      </w:pPr>
+      <w:r>
+        <w:rPr>
+          <w:rFonts w:ascii="Microsoft YaHei UI" w:eastAsia="Microsoft YaHei UI" w:hAnsi="Microsoft YaHei UI" w:cs="Segoe UI" w:hint="eastAsia"/>
+          <w:sz w:val="20"/>
+          <w:szCs w:val="20"/>
+          <w:lang w:val="en-US"/>
+        </w:rPr>
+        <w:t>快速创建窗体界面只能拥有一个section和三列的布局</w:t>
+      </w:r>
+      <w:r>
+        <w:rPr>
+          <w:rFonts w:ascii="Microsoft YaHei UI" w:eastAsia="Microsoft YaHei UI" w:hAnsi="Microsoft YaHei UI" w:cs="Segoe UI" w:hint="eastAsia"/>
+          <w:sz w:val="20"/>
+          <w:szCs w:val="20"/>
+          <w:lang w:val="en-US"/>
+        </w:rPr>
+        <w:t>。</w:t>
+      </w:r>
+    </w:p>
+    <w:p>
+      <w:pPr>
+        <w:rPr>
+          <w:rFonts w:ascii="Microsoft YaHei UI" w:eastAsia="Microsoft YaHei UI" w:hAnsi="Microsoft YaHei UI" w:cs="Segoe UI"/>
+          <w:sz w:val="20"/>
+          <w:szCs w:val="20"/>
+          <w:lang w:val="en-US"/>
+        </w:rPr>
+      </w:pPr>
+      <w:r>
+        <w:rPr>
+          <w:rFonts w:ascii="Microsoft YaHei UI" w:eastAsia="Microsoft YaHei UI" w:hAnsi="Microsoft YaHei UI" w:cs="Segoe UI" w:hint="eastAsia"/>
+          <w:sz w:val="20"/>
+          <w:szCs w:val="20"/>
+          <w:lang w:val="en-US"/>
+        </w:rPr>
+        <w:t>这些元素不能添加到</w:t>
+      </w:r>
+      <w:r>
+        <w:rPr>
+          <w:rFonts w:ascii="Microsoft YaHei UI" w:eastAsia="Microsoft YaHei UI" w:hAnsi="Microsoft YaHei UI" w:cs="Segoe UI" w:hint="eastAsia"/>
+          <w:sz w:val="20"/>
+          <w:szCs w:val="20"/>
+          <w:lang w:val="en-US"/>
+        </w:rPr>
+        <w:t>快速创建窗体</w:t>
+      </w:r>
+      <w:r>
+        <w:rPr>
+          <w:rFonts w:ascii="Microsoft YaHei UI" w:eastAsia="Microsoft YaHei UI" w:hAnsi="Microsoft YaHei UI" w:cs="Segoe UI" w:hint="eastAsia"/>
+          <w:sz w:val="20"/>
+          <w:szCs w:val="20"/>
+          <w:lang w:val="en-US"/>
+        </w:rPr>
+        <w:t xml:space="preserve">：Sub-grid, Quick View Form, Web Resource, </w:t>
+      </w:r>
+      <w:proofErr w:type="spellStart"/>
+      <w:r>
+        <w:rPr>
+          <w:rFonts w:ascii="Microsoft YaHei UI" w:eastAsia="Microsoft YaHei UI" w:hAnsi="Microsoft YaHei UI" w:cs="Segoe UI"/>
+          <w:sz w:val="20"/>
+          <w:szCs w:val="20"/>
+          <w:lang w:val="en-US"/>
+        </w:rPr>
+        <w:t>iFrames</w:t>
+      </w:r>
+      <w:proofErr w:type="spellEnd"/>
+      <w:r>
+        <w:rPr>
+          <w:rFonts w:ascii="Microsoft YaHei UI" w:eastAsia="Microsoft YaHei UI" w:hAnsi="Microsoft YaHei UI" w:cs="Segoe UI"/>
+          <w:sz w:val="20"/>
+          <w:szCs w:val="20"/>
+          <w:lang w:val="en-US"/>
+        </w:rPr>
+        <w:t>, Notes, Bing Maps</w:t>
+      </w:r>
+    </w:p>
+    <w:p>
+      <w:pPr>
+        <w:rPr>
+          <w:rFonts w:ascii="Microsoft YaHei UI" w:eastAsia="Microsoft YaHei UI" w:hAnsi="Microsoft YaHei UI" w:cs="Segoe UI"/>
+          <w:sz w:val="20"/>
+          <w:szCs w:val="20"/>
+          <w:lang w:val="en-US"/>
+        </w:rPr>
+      </w:pPr>
+      <w:r>
+        <w:rPr>
+          <w:rFonts w:ascii="Microsoft YaHei UI" w:eastAsia="Microsoft YaHei UI" w:hAnsi="Microsoft YaHei UI" w:cs="Segoe UI"/>
+          <w:sz w:val="20"/>
+          <w:szCs w:val="20"/>
+          <w:lang w:val="en-US"/>
+        </w:rPr>
+        <w:t>(TO TEST)</w:t>
+      </w:r>
+    </w:p>
+    <w:p>
+      <w:pPr>
+        <w:rPr>
+          <w:rFonts w:ascii="Microsoft YaHei UI" w:eastAsia="Microsoft YaHei UI" w:hAnsi="Microsoft YaHei UI" w:cs="Segoe UI"/>
+          <w:sz w:val="20"/>
+          <w:szCs w:val="20"/>
+          <w:lang w:val="en-US"/>
+        </w:rPr>
+      </w:pPr>
+    </w:p>
+    <w:p>
+      <w:pPr>
+        <w:pStyle w:val="Heading3"/>
+        <w:rPr>
+          <w:rFonts w:ascii="Segoe UI" w:hAnsi="Segoe UI" w:cs="Segoe UI"/>
+          <w:b/>
+          <w:lang w:val="en-US"/>
+        </w:rPr>
+      </w:pPr>
+      <w:r>
+        <w:rPr>
+          <w:rFonts w:ascii="Segoe UI" w:hAnsi="Segoe UI" w:cs="Segoe UI"/>
+          <w:b/>
+          <w:lang w:val="en-US"/>
+        </w:rPr>
+        <w:t>Quick View Form (</w:t>
+      </w:r>
+      <w:r>
+        <w:rPr>
+          <w:rFonts w:ascii="Segoe UI" w:hAnsi="Segoe UI" w:cs="Segoe UI" w:hint="eastAsia"/>
+          <w:b/>
+          <w:lang w:val="en-US"/>
+        </w:rPr>
+        <w:t>快速视图窗体</w:t>
+      </w:r>
+      <w:r>
+        <w:rPr>
+          <w:rFonts w:ascii="Segoe UI" w:hAnsi="Segoe UI" w:cs="Segoe UI"/>
+          <w:b/>
+          <w:lang w:val="en-US"/>
+        </w:rPr>
+        <w:t>)</w:t>
+      </w:r>
+    </w:p>
+    <w:p>
+      <w:pPr>
+        <w:rPr>
+          <w:rFonts w:ascii="Microsoft YaHei UI" w:eastAsia="Microsoft YaHei UI" w:hAnsi="Microsoft YaHei UI" w:cs="Segoe UI"/>
+          <w:sz w:val="20"/>
+          <w:szCs w:val="20"/>
+          <w:lang w:val="en-US"/>
+        </w:rPr>
+      </w:pPr>
+      <w:r>
+        <w:rPr>
+          <w:noProof/>
+        </w:rPr>
+        <w:drawing>
+          <wp:inline distT="0" distB="0" distL="0" distR="0" wp14:anchorId="54298CC9" wp14:editId="6D3ED5BD">
+            <wp:extent cx="5274310" cy="3489960"/>
+            <wp:effectExtent l="0" t="0" r="2540" b="0"/>
+            <wp:docPr id="17" name="Picture 17"/>
+            <wp:cNvGraphicFramePr>
+              <a:graphicFrameLocks xmlns:a="http://schemas.openxmlformats.org/drawingml/2006/main" noChangeAspect="1"/>
+            </wp:cNvGraphicFramePr>
+            <a:graphic xmlns:a="http://schemas.openxmlformats.org/drawingml/2006/main">
+              <a:graphicData uri="http://schemas.openxmlformats.org/drawingml/2006/picture">
+                <pic:pic xmlns:pic="http://schemas.openxmlformats.org/drawingml/2006/picture">
+                  <pic:nvPicPr>
+                    <pic:cNvPr id="1" name=""/>
+                    <pic:cNvPicPr/>
+                  </pic:nvPicPr>
+                  <pic:blipFill>
+                    <a:blip r:embed="rId24"/>
+                    <a:stretch>
+                      <a:fillRect/>
+                    </a:stretch>
+                  </pic:blipFill>
+                  <pic:spPr>
+                    <a:xfrm>
+                      <a:off x="0" y="0"/>
+                      <a:ext cx="5274310" cy="3489960"/>
+                    </a:xfrm>
+                    <a:prstGeom prst="rect">
+                      <a:avLst/>
+                    </a:prstGeom>
+                  </pic:spPr>
+                </pic:pic>
+              </a:graphicData>
+            </a:graphic>
+          </wp:inline>
+        </w:drawing>
+      </w:r>
+    </w:p>
+    <w:p>
+      <w:pPr>
+        <w:rPr>
+          <w:rFonts w:ascii="Microsoft YaHei UI" w:eastAsia="Microsoft YaHei UI" w:hAnsi="Microsoft YaHei UI" w:cs="Segoe UI"/>
+          <w:sz w:val="20"/>
+          <w:szCs w:val="20"/>
+          <w:lang w:val="en-US"/>
+        </w:rPr>
+      </w:pPr>
+      <w:r>
+        <w:rPr>
+          <w:noProof/>
+        </w:rPr>
+        <w:lastRenderedPageBreak/>
+        <w:drawing>
+          <wp:inline distT="0" distB="0" distL="0" distR="0" wp14:anchorId="612A5E02" wp14:editId="413A985A">
+            <wp:extent cx="5274310" cy="6526530"/>
+            <wp:effectExtent l="0" t="0" r="2540" b="7620"/>
+            <wp:docPr id="19" name="Picture 19"/>
+            <wp:cNvGraphicFramePr>
+              <a:graphicFrameLocks xmlns:a="http://schemas.openxmlformats.org/drawingml/2006/main" noChangeAspect="1"/>
+            </wp:cNvGraphicFramePr>
+            <a:graphic xmlns:a="http://schemas.openxmlformats.org/drawingml/2006/main">
+              <a:graphicData uri="http://schemas.openxmlformats.org/drawingml/2006/picture">
+                <pic:pic xmlns:pic="http://schemas.openxmlformats.org/drawingml/2006/picture">
+                  <pic:nvPicPr>
+                    <pic:cNvPr id="1" name=""/>
+                    <pic:cNvPicPr/>
+                  </pic:nvPicPr>
+                  <pic:blipFill>
+                    <a:blip r:embed="rId25"/>
+                    <a:stretch>
+                      <a:fillRect/>
+                    </a:stretch>
+                  </pic:blipFill>
+                  <pic:spPr>
+                    <a:xfrm>
+                      <a:off x="0" y="0"/>
+                      <a:ext cx="5274310" cy="6526530"/>
+                    </a:xfrm>
+                    <a:prstGeom prst="rect">
+                      <a:avLst/>
+                    </a:prstGeom>
+                  </pic:spPr>
+                </pic:pic>
+              </a:graphicData>
+            </a:graphic>
+          </wp:inline>
+        </w:drawing>
+      </w:r>
+    </w:p>
+    <w:p>
+      <w:pPr>
+        <w:rPr>
+          <w:rFonts w:ascii="Microsoft YaHei UI" w:eastAsia="Microsoft YaHei UI" w:hAnsi="Microsoft YaHei UI" w:cs="Segoe UI"/>
+          <w:sz w:val="20"/>
+          <w:szCs w:val="20"/>
+          <w:lang w:val="en-US"/>
+        </w:rPr>
+      </w:pPr>
+      <w:r>
+        <w:rPr>
+          <w:rFonts w:ascii="Microsoft YaHei UI" w:eastAsia="Microsoft YaHei UI" w:hAnsi="Microsoft YaHei UI" w:cs="Segoe UI" w:hint="eastAsia"/>
+          <w:sz w:val="20"/>
+          <w:szCs w:val="20"/>
+          <w:lang w:val="en-US"/>
+        </w:rPr>
+        <w:t>添加</w:t>
+      </w:r>
+      <w:proofErr w:type="gramStart"/>
+      <w:r>
+        <w:rPr>
+          <w:rFonts w:ascii="Microsoft YaHei UI" w:eastAsia="Microsoft YaHei UI" w:hAnsi="Microsoft YaHei UI" w:cs="Segoe UI" w:hint="eastAsia"/>
+          <w:sz w:val="20"/>
+          <w:szCs w:val="20"/>
+          <w:lang w:val="en-US"/>
+        </w:rPr>
+        <w:t>后</w:t>
+      </w:r>
+      <w:r>
+        <w:rPr>
+          <w:rFonts w:ascii="Microsoft YaHei UI" w:eastAsia="Microsoft YaHei UI" w:hAnsi="Microsoft YaHei UI" w:cs="Segoe UI" w:hint="eastAsia"/>
+          <w:sz w:val="20"/>
+          <w:szCs w:val="20"/>
+          <w:lang w:val="en-US"/>
+        </w:rPr>
+        <w:t>如</w:t>
+      </w:r>
+      <w:r>
+        <w:rPr>
+          <w:rFonts w:ascii="Microsoft YaHei UI" w:eastAsia="Microsoft YaHei UI" w:hAnsi="Microsoft YaHei UI" w:cs="Segoe UI" w:hint="eastAsia"/>
+          <w:sz w:val="20"/>
+          <w:szCs w:val="20"/>
+          <w:lang w:val="en-US"/>
+        </w:rPr>
+        <w:t>下</w:t>
+      </w:r>
+      <w:proofErr w:type="gramEnd"/>
+      <w:r>
+        <w:rPr>
+          <w:rFonts w:ascii="Microsoft YaHei UI" w:eastAsia="Microsoft YaHei UI" w:hAnsi="Microsoft YaHei UI" w:cs="Segoe UI" w:hint="eastAsia"/>
+          <w:sz w:val="20"/>
+          <w:szCs w:val="20"/>
+          <w:lang w:val="en-US"/>
+        </w:rPr>
+        <w:t>图：</w:t>
+      </w:r>
+    </w:p>
+    <w:p>
+      <w:pPr>
+        <w:rPr>
+          <w:rFonts w:ascii="Microsoft YaHei UI" w:eastAsia="Microsoft YaHei UI" w:hAnsi="Microsoft YaHei UI" w:cs="Segoe UI" w:hint="eastAsia"/>
+          <w:sz w:val="20"/>
+          <w:szCs w:val="20"/>
+          <w:lang w:val="en-US"/>
+        </w:rPr>
+      </w:pPr>
+      <w:r>
+        <w:rPr>
+          <w:noProof/>
+        </w:rPr>
+        <w:lastRenderedPageBreak/>
+        <w:drawing>
+          <wp:inline distT="0" distB="0" distL="0" distR="0" wp14:anchorId="609ABC13" wp14:editId="6DB4F3ED">
+            <wp:extent cx="5274310" cy="2019300"/>
+            <wp:effectExtent l="0" t="0" r="2540" b="0"/>
+            <wp:docPr id="20" name="Picture 20"/>
+            <wp:cNvGraphicFramePr>
+              <a:graphicFrameLocks xmlns:a="http://schemas.openxmlformats.org/drawingml/2006/main" noChangeAspect="1"/>
+            </wp:cNvGraphicFramePr>
+            <a:graphic xmlns:a="http://schemas.openxmlformats.org/drawingml/2006/main">
+              <a:graphicData uri="http://schemas.openxmlformats.org/drawingml/2006/picture">
+                <pic:pic xmlns:pic="http://schemas.openxmlformats.org/drawingml/2006/picture">
+                  <pic:nvPicPr>
+                    <pic:cNvPr id="1" name=""/>
+                    <pic:cNvPicPr/>
+                  </pic:nvPicPr>
+                  <pic:blipFill>
+                    <a:blip r:embed="rId26"/>
+                    <a:stretch>
+                      <a:fillRect/>
+                    </a:stretch>
+                  </pic:blipFill>
+                  <pic:spPr>
+                    <a:xfrm>
+                      <a:off x="0" y="0"/>
+                      <a:ext cx="5274310" cy="2019300"/>
+                    </a:xfrm>
+                    <a:prstGeom prst="rect">
+                      <a:avLst/>
+                    </a:prstGeom>
+                  </pic:spPr>
+                </pic:pic>
+              </a:graphicData>
+            </a:graphic>
+          </wp:inline>
+        </w:drawing>
+      </w:r>
+    </w:p>
+    <w:p>
+      <w:pPr>
+        <w:rPr>
+          <w:rFonts w:ascii="Microsoft YaHei UI" w:eastAsia="Microsoft YaHei UI" w:hAnsi="Microsoft YaHei UI" w:cs="Segoe UI"/>
+          <w:sz w:val="20"/>
+          <w:szCs w:val="20"/>
+          <w:lang w:val="en-US"/>
+        </w:rPr>
+      </w:pPr>
+    </w:p>
+    <w:p>
+      <w:pPr>
+        <w:pStyle w:val="Heading3"/>
+        <w:rPr>
+          <w:rFonts w:ascii="Microsoft YaHei UI" w:eastAsia="Microsoft YaHei UI" w:hAnsi="Microsoft YaHei UI" w:cs="Segoe UI"/>
+          <w:sz w:val="20"/>
+          <w:szCs w:val="20"/>
+          <w:lang w:val="en-US"/>
+        </w:rPr>
+      </w:pPr>
+      <w:r>
+        <w:rPr>
+          <w:rFonts w:ascii="Microsoft YaHei UI" w:eastAsia="Microsoft YaHei UI" w:hAnsi="Microsoft YaHei UI" w:cs="Segoe UI"/>
+          <w:sz w:val="20"/>
+          <w:szCs w:val="20"/>
+          <w:lang w:val="en-US"/>
+        </w:rPr>
+        <w:t>A</w:t>
+      </w:r>
+      <w:r>
+        <w:rPr>
+          <w:rFonts w:ascii="Microsoft YaHei UI" w:eastAsia="Microsoft YaHei UI" w:hAnsi="Microsoft YaHei UI" w:cs="Segoe UI" w:hint="eastAsia"/>
+          <w:sz w:val="20"/>
+          <w:szCs w:val="20"/>
+          <w:lang w:val="en-US"/>
+        </w:rPr>
+        <w:t>uto-Save（自动保存）</w:t>
+      </w:r>
+    </w:p>
+    <w:p>
+      <w:pPr>
+        <w:rPr>
+          <w:lang w:val="en-US"/>
+        </w:rPr>
+      </w:pPr>
+    </w:p>
+    <w:p>
+      <w:pPr>
+        <w:rPr>
+          <w:rFonts w:ascii="Microsoft YaHei UI" w:eastAsia="Microsoft YaHei UI" w:hAnsi="Microsoft YaHei UI" w:cs="Segoe UI" w:hint="eastAsia"/>
+          <w:sz w:val="20"/>
+          <w:szCs w:val="20"/>
+          <w:lang w:val="en-US"/>
+        </w:rPr>
+      </w:pPr>
+      <w:r>
+        <w:rPr>
+          <w:rFonts w:ascii="Microsoft YaHei UI" w:eastAsia="Microsoft YaHei UI" w:hAnsi="Microsoft YaHei UI" w:cs="Segoe UI" w:hint="eastAsia"/>
+          <w:sz w:val="20"/>
+          <w:szCs w:val="20"/>
+          <w:lang w:val="en-US"/>
+        </w:rPr>
+        <w:t>默认情况下，自动保存功能在updated和classic</w:t>
+      </w:r>
+      <w:r>
+        <w:rPr>
+          <w:rFonts w:ascii="Microsoft YaHei UI" w:eastAsia="Microsoft YaHei UI" w:hAnsi="Microsoft YaHei UI" w:cs="Segoe UI"/>
+          <w:sz w:val="20"/>
+          <w:szCs w:val="20"/>
+          <w:lang w:val="en-US"/>
+        </w:rPr>
+        <w:t xml:space="preserve"> </w:t>
+      </w:r>
+      <w:r>
+        <w:rPr>
+          <w:rFonts w:ascii="Microsoft YaHei UI" w:eastAsia="Microsoft YaHei UI" w:hAnsi="Microsoft YaHei UI" w:cs="Segoe UI" w:hint="eastAsia"/>
+          <w:sz w:val="20"/>
+          <w:szCs w:val="20"/>
+          <w:lang w:val="en-US"/>
+        </w:rPr>
+        <w:t>实体上启用。</w:t>
+      </w:r>
+    </w:p>
+    <w:p>
+      <w:pPr>
+        <w:rPr>
+          <w:rFonts w:ascii="Microsoft YaHei UI" w:eastAsia="Microsoft YaHei UI" w:hAnsi="Microsoft YaHei UI" w:cs="Segoe UI"/>
+          <w:sz w:val="20"/>
+          <w:szCs w:val="20"/>
+          <w:lang w:val="en-US"/>
+        </w:rPr>
+      </w:pPr>
+      <w:r>
+        <w:rPr>
+          <w:rFonts w:ascii="Microsoft YaHei UI" w:eastAsia="Microsoft YaHei UI" w:hAnsi="Microsoft YaHei UI" w:cs="Segoe UI" w:hint="eastAsia"/>
+          <w:sz w:val="20"/>
+          <w:szCs w:val="20"/>
+          <w:lang w:val="en-US"/>
+        </w:rPr>
+        <w:t>如果记录创建后有过修改，那么在修改发生后的30秒后悔自动保存</w:t>
+      </w:r>
+    </w:p>
+    <w:p>
+      <w:pPr>
+        <w:rPr>
+          <w:rFonts w:ascii="Microsoft YaHei UI" w:eastAsia="Microsoft YaHei UI" w:hAnsi="Microsoft YaHei UI" w:cs="Segoe UI"/>
+          <w:sz w:val="20"/>
+          <w:szCs w:val="20"/>
+          <w:lang w:val="en-US"/>
+        </w:rPr>
+      </w:pPr>
+      <w:r>
+        <w:rPr>
+          <w:rFonts w:ascii="Microsoft YaHei UI" w:eastAsia="Microsoft YaHei UI" w:hAnsi="Microsoft YaHei UI" w:cs="Segoe UI" w:hint="eastAsia"/>
+          <w:sz w:val="20"/>
+          <w:szCs w:val="20"/>
+          <w:lang w:val="en-US"/>
+        </w:rPr>
+        <w:t>正在编辑的字段不会包括在自动保存中</w:t>
+      </w:r>
+    </w:p>
+    <w:p>
+      <w:pPr>
+        <w:rPr>
+          <w:rFonts w:ascii="Microsoft YaHei UI" w:eastAsia="Microsoft YaHei UI" w:hAnsi="Microsoft YaHei UI" w:cs="Segoe UI"/>
+          <w:sz w:val="20"/>
+          <w:szCs w:val="20"/>
+          <w:lang w:val="en-US"/>
+        </w:rPr>
+      </w:pPr>
+      <w:r>
+        <w:rPr>
+          <w:rFonts w:ascii="Microsoft YaHei UI" w:eastAsia="Microsoft YaHei UI" w:hAnsi="Microsoft YaHei UI" w:cs="Segoe UI" w:hint="eastAsia"/>
+          <w:sz w:val="20"/>
+          <w:szCs w:val="20"/>
+          <w:lang w:val="en-US"/>
+        </w:rPr>
+        <w:t>如果多人同时修改同一条记录，自动保存发生后，会重新检索和显示修改。</w:t>
+      </w:r>
+    </w:p>
+    <w:p>
+      <w:pPr>
+        <w:rPr>
+          <w:rFonts w:ascii="Microsoft YaHei UI" w:eastAsia="Microsoft YaHei UI" w:hAnsi="Microsoft YaHei UI" w:cs="Segoe UI"/>
+          <w:sz w:val="20"/>
+          <w:szCs w:val="20"/>
+          <w:lang w:val="en-US"/>
+        </w:rPr>
+      </w:pPr>
+    </w:p>
+    <w:p>
+      <w:pPr>
+        <w:rPr>
+          <w:rFonts w:ascii="Microsoft YaHei UI" w:eastAsia="Microsoft YaHei UI" w:hAnsi="Microsoft YaHei UI" w:cs="Segoe UI"/>
+          <w:sz w:val="20"/>
+          <w:szCs w:val="20"/>
+          <w:lang w:val="en-US"/>
+        </w:rPr>
+      </w:pPr>
+      <w:r>
+        <w:rPr>
+          <w:rFonts w:ascii="Microsoft YaHei UI" w:eastAsia="Microsoft YaHei UI" w:hAnsi="Microsoft YaHei UI" w:cs="Segoe UI" w:hint="eastAsia"/>
+          <w:sz w:val="20"/>
+          <w:szCs w:val="20"/>
+          <w:lang w:val="en-US"/>
+        </w:rPr>
+        <w:t>在下列情况中，考虑禁止自动保存：</w:t>
+      </w:r>
+    </w:p>
+    <w:p>
+      <w:pPr>
+        <w:pStyle w:val="ListParagraph"/>
+        <w:numPr>
+          <w:ilvl w:val="0"/>
+          <w:numId w:val="7"/>
+        </w:numPr>
+        <w:rPr>
+          <w:rFonts w:ascii="Microsoft YaHei UI" w:eastAsia="Microsoft YaHei UI" w:hAnsi="Microsoft YaHei UI" w:cs="Segoe UI"/>
+          <w:sz w:val="20"/>
+          <w:szCs w:val="20"/>
+          <w:lang w:val="en-US"/>
+        </w:rPr>
+      </w:pPr>
+      <w:r>
+        <w:rPr>
+          <w:rFonts w:ascii="Microsoft YaHei UI" w:eastAsia="Microsoft YaHei UI" w:hAnsi="Microsoft YaHei UI" w:cs="Segoe UI" w:hint="eastAsia"/>
+          <w:sz w:val="20"/>
+          <w:szCs w:val="20"/>
+          <w:lang w:val="en-US"/>
+        </w:rPr>
+        <w:t>有Plugin, workflow 和form</w:t>
+      </w:r>
+      <w:r>
+        <w:rPr>
+          <w:rFonts w:ascii="Microsoft YaHei UI" w:eastAsia="Microsoft YaHei UI" w:hAnsi="Microsoft YaHei UI" w:cs="Segoe UI"/>
+          <w:sz w:val="20"/>
+          <w:szCs w:val="20"/>
+          <w:lang w:val="en-US"/>
+        </w:rPr>
+        <w:t xml:space="preserve"> </w:t>
+      </w:r>
+      <w:r>
+        <w:rPr>
+          <w:rFonts w:ascii="Microsoft YaHei UI" w:eastAsia="Microsoft YaHei UI" w:hAnsi="Microsoft YaHei UI" w:cs="Segoe UI" w:hint="eastAsia"/>
+          <w:sz w:val="20"/>
+          <w:szCs w:val="20"/>
+          <w:lang w:val="en-US"/>
+        </w:rPr>
+        <w:t>scripting在save的时候触发</w:t>
+      </w:r>
+    </w:p>
+    <w:p>
+      <w:pPr>
+        <w:pStyle w:val="ListParagraph"/>
+        <w:numPr>
+          <w:ilvl w:val="0"/>
+          <w:numId w:val="7"/>
+        </w:numPr>
+        <w:rPr>
+          <w:rFonts w:ascii="Microsoft YaHei UI" w:eastAsia="Microsoft YaHei UI" w:hAnsi="Microsoft YaHei UI" w:cs="Segoe UI"/>
+          <w:sz w:val="20"/>
+          <w:szCs w:val="20"/>
+          <w:lang w:val="en-US"/>
+        </w:rPr>
+      </w:pPr>
+      <w:r>
+        <w:rPr>
+          <w:rFonts w:ascii="Microsoft YaHei UI" w:eastAsia="Microsoft YaHei UI" w:hAnsi="Microsoft YaHei UI" w:cs="Segoe UI" w:hint="eastAsia"/>
+          <w:sz w:val="20"/>
+          <w:szCs w:val="20"/>
+          <w:lang w:val="en-US"/>
+        </w:rPr>
+        <w:t>审计功能启用</w:t>
+      </w:r>
+    </w:p>
+    <w:p>
+      <w:pPr>
+        <w:rPr>
+          <w:rFonts w:ascii="Microsoft YaHei UI" w:eastAsia="Microsoft YaHei UI" w:hAnsi="Microsoft YaHei UI" w:cs="Segoe UI"/>
+          <w:sz w:val="20"/>
+          <w:szCs w:val="20"/>
+          <w:lang w:val="en-US"/>
+        </w:rPr>
+      </w:pPr>
+    </w:p>
+    <w:p>
+      <w:pPr>
+        <w:rPr>
+          <w:rFonts w:ascii="Microsoft YaHei UI" w:eastAsia="Microsoft YaHei UI" w:hAnsi="Microsoft YaHei UI" w:cs="Segoe UI"/>
+          <w:sz w:val="20"/>
+          <w:szCs w:val="20"/>
+          <w:lang w:val="en-US"/>
+        </w:rPr>
+      </w:pPr>
+      <w:r>
+        <w:rPr>
+          <w:rFonts w:ascii="Microsoft YaHei UI" w:eastAsia="Microsoft YaHei UI" w:hAnsi="Microsoft YaHei UI" w:cs="Segoe UI" w:hint="eastAsia"/>
+          <w:sz w:val="20"/>
+          <w:szCs w:val="20"/>
+          <w:lang w:val="en-US"/>
+        </w:rPr>
+        <w:t>全局禁用自动保存</w:t>
+      </w:r>
+    </w:p>
+    <w:p>
+      <w:pPr>
+        <w:rPr>
+          <w:rFonts w:ascii="Microsoft YaHei UI" w:eastAsia="Microsoft YaHei UI" w:hAnsi="Microsoft YaHei UI" w:cs="Segoe UI" w:hint="eastAsia"/>
+          <w:sz w:val="20"/>
+          <w:szCs w:val="20"/>
+          <w:lang w:val="en-US"/>
+        </w:rPr>
+      </w:pPr>
+      <w:r>
+        <w:rPr>
+          <w:noProof/>
+        </w:rPr>
+        <w:drawing>
+          <wp:inline distT="0" distB="0" distL="0" distR="0" wp14:anchorId="148798E1" wp14:editId="62FC8349">
+            <wp:extent cx="5274310" cy="1298575"/>
+            <wp:effectExtent l="0" t="0" r="2540" b="0"/>
+            <wp:docPr id="21" name="Picture 21"/>
+            <wp:cNvGraphicFramePr>
+              <a:graphicFrameLocks xmlns:a="http://schemas.openxmlformats.org/drawingml/2006/main" noChangeAspect="1"/>
+            </wp:cNvGraphicFramePr>
+            <a:graphic xmlns:a="http://schemas.openxmlformats.org/drawingml/2006/main">
+              <a:graphicData uri="http://schemas.openxmlformats.org/drawingml/2006/picture">
+                <pic:pic xmlns:pic="http://schemas.openxmlformats.org/drawingml/2006/picture">
+                  <pic:nvPicPr>
+                    <pic:cNvPr id="1" name=""/>
+                    <pic:cNvPicPr/>
+                  </pic:nvPicPr>
+                  <pic:blipFill>
+                    <a:blip r:embed="rId27"/>
+                    <a:stretch>
+                      <a:fillRect/>
+                    </a:stretch>
+                  </pic:blipFill>
+                  <pic:spPr>
+                    <a:xfrm>
+                      <a:off x="0" y="0"/>
+                      <a:ext cx="5274310" cy="1298575"/>
+                    </a:xfrm>
+                    <a:prstGeom prst="rect">
+                      <a:avLst/>
+                    </a:prstGeom>
+                  </pic:spPr>
+                </pic:pic>
+              </a:graphicData>
+            </a:graphic>
+          </wp:inline>
+        </w:drawing>
+      </w:r>
+    </w:p>
+    <w:p>
+      <w:pPr>
+        <w:rPr>
+          <w:rFonts w:ascii="Microsoft YaHei UI" w:eastAsia="Microsoft YaHei UI" w:hAnsi="Microsoft YaHei UI" w:cs="Segoe UI"/>
+          <w:sz w:val="20"/>
+          <w:szCs w:val="20"/>
+          <w:lang w:val="en-US"/>
+        </w:rPr>
+      </w:pPr>
+    </w:p>
+    <w:p>
+      <w:pPr>
+        <w:rPr>
+          <w:rFonts w:ascii="Microsoft YaHei UI" w:eastAsia="Microsoft YaHei UI" w:hAnsi="Microsoft YaHei UI" w:cs="Segoe UI"/>
+          <w:sz w:val="20"/>
+          <w:szCs w:val="20"/>
+          <w:lang w:val="en-US"/>
+        </w:rPr>
+      </w:pPr>
+      <w:r>
+        <w:rPr>
+          <w:rFonts w:ascii="Microsoft YaHei UI" w:eastAsia="Microsoft YaHei UI" w:hAnsi="Microsoft YaHei UI" w:cs="Segoe UI" w:hint="eastAsia"/>
+          <w:sz w:val="20"/>
+          <w:szCs w:val="20"/>
+          <w:lang w:val="en-US"/>
+        </w:rPr>
+        <w:t>特定窗体禁用自动保存</w:t>
+      </w:r>
+    </w:p>
+    <w:p>
+      <w:pPr>
+        <w:rPr>
+          <w:rFonts w:ascii="Microsoft YaHei UI" w:eastAsia="Microsoft YaHei UI" w:hAnsi="Microsoft YaHei UI" w:cs="Segoe UI"/>
+          <w:sz w:val="20"/>
+          <w:szCs w:val="20"/>
+          <w:lang w:val="en-US"/>
+        </w:rPr>
+      </w:pPr>
+      <w:r>
+        <w:rPr>
+          <w:rFonts w:ascii="Microsoft YaHei UI" w:eastAsia="Microsoft YaHei UI" w:hAnsi="Microsoft YaHei UI" w:cs="Segoe UI" w:hint="eastAsia"/>
+          <w:sz w:val="20"/>
+          <w:szCs w:val="20"/>
+          <w:lang w:val="en-US"/>
+        </w:rPr>
+        <w:t>窗体的</w:t>
+      </w:r>
+      <w:proofErr w:type="spellStart"/>
+      <w:r>
+        <w:rPr>
+          <w:rFonts w:ascii="Microsoft YaHei UI" w:eastAsia="Microsoft YaHei UI" w:hAnsi="Microsoft YaHei UI" w:cs="Segoe UI" w:hint="eastAsia"/>
+          <w:sz w:val="20"/>
+          <w:szCs w:val="20"/>
+          <w:lang w:val="en-US"/>
+        </w:rPr>
+        <w:t>OnSave</w:t>
+      </w:r>
+      <w:proofErr w:type="spellEnd"/>
+      <w:r>
+        <w:rPr>
+          <w:rFonts w:ascii="Microsoft YaHei UI" w:eastAsia="Microsoft YaHei UI" w:hAnsi="Microsoft YaHei UI" w:cs="Segoe UI" w:hint="eastAsia"/>
+          <w:sz w:val="20"/>
+          <w:szCs w:val="20"/>
+          <w:lang w:val="en-US"/>
+        </w:rPr>
+        <w:t>事件注册下列代码</w:t>
+      </w:r>
+    </w:p>
+    <w:tbl>
+      <w:tblPr>
+        <w:tblStyle w:val="TableGrid"/>
+        <w:tblW w:w="0" w:type="auto"/>
+        <w:tblLook w:val="04A0" w:firstRow="1" w:lastRow="0" w:firstColumn="1" w:lastColumn="0" w:noHBand="0" w:noVBand="1"/>
+      </w:tblPr>
+      <w:tblGrid>
+        <w:gridCol w:w="8296"/>
+      </w:tblGrid>
+      <w:tr>
+        <w:tc>
+          <w:tcPr>
+            <w:tcW w:w="8296" w:type="dxa"/>
+            <w:shd w:val="clear" w:color="auto" w:fill="FFF2CC" w:themeFill="accent4" w:themeFillTint="33"/>
+          </w:tcPr>
+          <w:p>
+            <w:pPr>
+              <w:rPr>
+                <w:rFonts w:ascii="Microsoft YaHei UI" w:eastAsia="Microsoft YaHei UI" w:hAnsi="Microsoft YaHei UI" w:cs="Segoe UI"/>
+                <w:sz w:val="20"/>
+                <w:szCs w:val="20"/>
+                <w:lang w:val="en-US"/>
+              </w:rPr>
+            </w:pPr>
+            <w:r>
+              <w:rPr>
+                <w:rFonts w:ascii="Microsoft YaHei UI" w:eastAsia="Microsoft YaHei UI" w:hAnsi="Microsoft YaHei UI" w:cs="Segoe UI"/>
+                <w:sz w:val="20"/>
+                <w:szCs w:val="20"/>
+                <w:lang w:val="en-US"/>
+              </w:rPr>
+              <w:t xml:space="preserve">function </w:t>
+            </w:r>
+            <w:proofErr w:type="spellStart"/>
+            <w:r>
+              <w:rPr>
+                <w:rFonts w:ascii="Microsoft YaHei UI" w:eastAsia="Microsoft YaHei UI" w:hAnsi="Microsoft YaHei UI" w:cs="Segoe UI"/>
+                <w:sz w:val="20"/>
+                <w:szCs w:val="20"/>
+                <w:lang w:val="en-US"/>
+              </w:rPr>
+              <w:t>preventAutoSave</w:t>
+            </w:r>
+            <w:proofErr w:type="spellEnd"/>
+            <w:r>
+              <w:rPr>
+                <w:rFonts w:ascii="Microsoft YaHei UI" w:eastAsia="Microsoft YaHei UI" w:hAnsi="Microsoft YaHei UI" w:cs="Segoe UI"/>
+                <w:sz w:val="20"/>
+                <w:szCs w:val="20"/>
+                <w:lang w:val="en-US"/>
+              </w:rPr>
+              <w:t>(</w:t>
+            </w:r>
+            <w:proofErr w:type="spellStart"/>
+            <w:r>
+              <w:rPr>
+                <w:rFonts w:ascii="Microsoft YaHei UI" w:eastAsia="Microsoft YaHei UI" w:hAnsi="Microsoft YaHei UI" w:cs="Segoe UI"/>
+                <w:sz w:val="20"/>
+                <w:szCs w:val="20"/>
+                <w:lang w:val="en-US"/>
+              </w:rPr>
+              <w:t>econtext</w:t>
+            </w:r>
+            <w:proofErr w:type="spellEnd"/>
+            <w:r>
+              <w:rPr>
+                <w:rFonts w:ascii="Microsoft YaHei UI" w:eastAsia="Microsoft YaHei UI" w:hAnsi="Microsoft YaHei UI" w:cs="Segoe UI"/>
+                <w:sz w:val="20"/>
+                <w:szCs w:val="20"/>
+                <w:lang w:val="en-US"/>
+              </w:rPr>
+              <w:t>) {</w:t>
+            </w:r>
+          </w:p>
+          <w:p>
+            <w:pPr>
+              <w:rPr>
+                <w:rFonts w:ascii="Microsoft YaHei UI" w:eastAsia="Microsoft YaHei UI" w:hAnsi="Microsoft YaHei UI" w:cs="Segoe UI"/>
+                <w:sz w:val="20"/>
+                <w:szCs w:val="20"/>
+                <w:lang w:val="en-US"/>
+              </w:rPr>
+            </w:pPr>
+            <w:r>
+              <w:rPr>
+                <w:rFonts w:ascii="Microsoft YaHei UI" w:eastAsia="Microsoft YaHei UI" w:hAnsi="Microsoft YaHei UI" w:cs="Segoe UI"/>
+                <w:sz w:val="20"/>
+                <w:szCs w:val="20"/>
+                <w:lang w:val="en-US"/>
+              </w:rPr>
+              <w:lastRenderedPageBreak/>
+              <w:t xml:space="preserve">    </w:t>
+            </w:r>
+            <w:proofErr w:type="spellStart"/>
+            <w:r>
+              <w:rPr>
+                <w:rFonts w:ascii="Microsoft YaHei UI" w:eastAsia="Microsoft YaHei UI" w:hAnsi="Microsoft YaHei UI" w:cs="Segoe UI"/>
+                <w:sz w:val="20"/>
+                <w:szCs w:val="20"/>
+                <w:lang w:val="en-US"/>
+              </w:rPr>
+              <w:t>var</w:t>
+            </w:r>
+            <w:proofErr w:type="spellEnd"/>
+            <w:r>
+              <w:rPr>
+                <w:rFonts w:ascii="Microsoft YaHei UI" w:eastAsia="Microsoft YaHei UI" w:hAnsi="Microsoft YaHei UI" w:cs="Segoe UI"/>
+                <w:sz w:val="20"/>
+                <w:szCs w:val="20"/>
+                <w:lang w:val="en-US"/>
+              </w:rPr>
+              <w:t xml:space="preserve"> </w:t>
+            </w:r>
+            <w:proofErr w:type="spellStart"/>
+            <w:r>
+              <w:rPr>
+                <w:rFonts w:ascii="Microsoft YaHei UI" w:eastAsia="Microsoft YaHei UI" w:hAnsi="Microsoft YaHei UI" w:cs="Segoe UI"/>
+                <w:sz w:val="20"/>
+                <w:szCs w:val="20"/>
+                <w:lang w:val="en-US"/>
+              </w:rPr>
+              <w:t>eventArgs</w:t>
+            </w:r>
+            <w:proofErr w:type="spellEnd"/>
+            <w:r>
+              <w:rPr>
+                <w:rFonts w:ascii="Microsoft YaHei UI" w:eastAsia="Microsoft YaHei UI" w:hAnsi="Microsoft YaHei UI" w:cs="Segoe UI"/>
+                <w:sz w:val="20"/>
+                <w:szCs w:val="20"/>
+                <w:lang w:val="en-US"/>
+              </w:rPr>
+              <w:t xml:space="preserve"> = </w:t>
+            </w:r>
+            <w:proofErr w:type="spellStart"/>
+            <w:r>
+              <w:rPr>
+                <w:rFonts w:ascii="Microsoft YaHei UI" w:eastAsia="Microsoft YaHei UI" w:hAnsi="Microsoft YaHei UI" w:cs="Segoe UI"/>
+                <w:sz w:val="20"/>
+                <w:szCs w:val="20"/>
+                <w:lang w:val="en-US"/>
+              </w:rPr>
+              <w:t>econtext.getEventArgs</w:t>
+            </w:r>
+            <w:proofErr w:type="spellEnd"/>
+            <w:r>
+              <w:rPr>
+                <w:rFonts w:ascii="Microsoft YaHei UI" w:eastAsia="Microsoft YaHei UI" w:hAnsi="Microsoft YaHei UI" w:cs="Segoe UI"/>
+                <w:sz w:val="20"/>
+                <w:szCs w:val="20"/>
+                <w:lang w:val="en-US"/>
+              </w:rPr>
+              <w:t>();</w:t>
+            </w:r>
+          </w:p>
+          <w:p>
+            <w:pPr>
+              <w:rPr>
+                <w:rFonts w:ascii="Microsoft YaHei UI" w:eastAsia="Microsoft YaHei UI" w:hAnsi="Microsoft YaHei UI" w:cs="Segoe UI"/>
+                <w:sz w:val="20"/>
+                <w:szCs w:val="20"/>
+                <w:lang w:val="en-US"/>
+              </w:rPr>
+            </w:pPr>
+            <w:r>
+              <w:rPr>
+                <w:rFonts w:ascii="Microsoft YaHei UI" w:eastAsia="Microsoft YaHei UI" w:hAnsi="Microsoft YaHei UI" w:cs="Segoe UI"/>
+                <w:sz w:val="20"/>
+                <w:szCs w:val="20"/>
+                <w:lang w:val="en-US"/>
+              </w:rPr>
+              <w:t xml:space="preserve">    if (</w:t>
+            </w:r>
+            <w:proofErr w:type="spellStart"/>
+            <w:r>
+              <w:rPr>
+                <w:rFonts w:ascii="Microsoft YaHei UI" w:eastAsia="Microsoft YaHei UI" w:hAnsi="Microsoft YaHei UI" w:cs="Segoe UI"/>
+                <w:sz w:val="20"/>
+                <w:szCs w:val="20"/>
+                <w:lang w:val="en-US"/>
+              </w:rPr>
+              <w:t>eventArgs.getSaveMode</w:t>
+            </w:r>
+            <w:proofErr w:type="spellEnd"/>
+            <w:r>
+              <w:rPr>
+                <w:rFonts w:ascii="Microsoft YaHei UI" w:eastAsia="Microsoft YaHei UI" w:hAnsi="Microsoft YaHei UI" w:cs="Segoe UI"/>
+                <w:sz w:val="20"/>
+                <w:szCs w:val="20"/>
+                <w:lang w:val="en-US"/>
+              </w:rPr>
+              <w:t xml:space="preserve">() == 70 || </w:t>
+            </w:r>
+            <w:proofErr w:type="spellStart"/>
+            <w:r>
+              <w:rPr>
+                <w:rFonts w:ascii="Microsoft YaHei UI" w:eastAsia="Microsoft YaHei UI" w:hAnsi="Microsoft YaHei UI" w:cs="Segoe UI"/>
+                <w:sz w:val="20"/>
+                <w:szCs w:val="20"/>
+                <w:lang w:val="en-US"/>
+              </w:rPr>
+              <w:t>eventArgs.getSaveMode</w:t>
+            </w:r>
+            <w:proofErr w:type="spellEnd"/>
+            <w:r>
+              <w:rPr>
+                <w:rFonts w:ascii="Microsoft YaHei UI" w:eastAsia="Microsoft YaHei UI" w:hAnsi="Microsoft YaHei UI" w:cs="Segoe UI"/>
+                <w:sz w:val="20"/>
+                <w:szCs w:val="20"/>
+                <w:lang w:val="en-US"/>
+              </w:rPr>
+              <w:t>() == 2) {</w:t>
+            </w:r>
+          </w:p>
+          <w:p>
+            <w:pPr>
+              <w:rPr>
+                <w:rFonts w:ascii="Microsoft YaHei UI" w:eastAsia="Microsoft YaHei UI" w:hAnsi="Microsoft YaHei UI" w:cs="Segoe UI"/>
+                <w:sz w:val="20"/>
+                <w:szCs w:val="20"/>
+                <w:lang w:val="en-US"/>
+              </w:rPr>
+            </w:pPr>
+            <w:r>
+              <w:rPr>
+                <w:rFonts w:ascii="Microsoft YaHei UI" w:eastAsia="Microsoft YaHei UI" w:hAnsi="Microsoft YaHei UI" w:cs="Segoe UI"/>
+                <w:sz w:val="20"/>
+                <w:szCs w:val="20"/>
+                <w:lang w:val="en-US"/>
+              </w:rPr>
+              <w:t xml:space="preserve">        </w:t>
+            </w:r>
+            <w:proofErr w:type="spellStart"/>
+            <w:r>
+              <w:rPr>
+                <w:rFonts w:ascii="Microsoft YaHei UI" w:eastAsia="Microsoft YaHei UI" w:hAnsi="Microsoft YaHei UI" w:cs="Segoe UI"/>
+                <w:sz w:val="20"/>
+                <w:szCs w:val="20"/>
+                <w:lang w:val="en-US"/>
+              </w:rPr>
+              <w:t>eventArgs.preventDefault</w:t>
+            </w:r>
+            <w:proofErr w:type="spellEnd"/>
+            <w:r>
+              <w:rPr>
+                <w:rFonts w:ascii="Microsoft YaHei UI" w:eastAsia="Microsoft YaHei UI" w:hAnsi="Microsoft YaHei UI" w:cs="Segoe UI"/>
+                <w:sz w:val="20"/>
+                <w:szCs w:val="20"/>
+                <w:lang w:val="en-US"/>
+              </w:rPr>
+              <w:t>();</w:t>
+            </w:r>
+          </w:p>
+          <w:p>
+            <w:pPr>
+              <w:rPr>
+                <w:rFonts w:ascii="Microsoft YaHei UI" w:eastAsia="Microsoft YaHei UI" w:hAnsi="Microsoft YaHei UI" w:cs="Segoe UI"/>
+                <w:sz w:val="20"/>
+                <w:szCs w:val="20"/>
+                <w:lang w:val="en-US"/>
+              </w:rPr>
+            </w:pPr>
+            <w:r>
+              <w:rPr>
+                <w:rFonts w:ascii="Microsoft YaHei UI" w:eastAsia="Microsoft YaHei UI" w:hAnsi="Microsoft YaHei UI" w:cs="Segoe UI"/>
+                <w:sz w:val="20"/>
+                <w:szCs w:val="20"/>
+                <w:lang w:val="en-US"/>
+              </w:rPr>
+              <w:t xml:space="preserve">    }</w:t>
+            </w:r>
+          </w:p>
+          <w:p>
+            <w:pPr>
+              <w:rPr>
+                <w:rFonts w:ascii="Microsoft YaHei UI" w:eastAsia="Microsoft YaHei UI" w:hAnsi="Microsoft YaHei UI" w:cs="Segoe UI" w:hint="eastAsia"/>
+                <w:sz w:val="20"/>
+                <w:szCs w:val="20"/>
+                <w:lang w:val="en-US"/>
+              </w:rPr>
+            </w:pPr>
+            <w:r>
+              <w:rPr>
+                <w:rFonts w:ascii="Microsoft YaHei UI" w:eastAsia="Microsoft YaHei UI" w:hAnsi="Microsoft YaHei UI" w:cs="Segoe UI"/>
+                <w:sz w:val="20"/>
+                <w:szCs w:val="20"/>
+                <w:lang w:val="en-US"/>
+              </w:rPr>
+              <w:t>}</w:t>
+            </w:r>
+          </w:p>
+        </w:tc>
+      </w:tr>
+    </w:tbl>
+    <w:p>
+      <w:pPr>
+        <w:rPr>
+          <w:rFonts w:ascii="Microsoft YaHei UI" w:eastAsia="Microsoft YaHei UI" w:hAnsi="Microsoft YaHei UI" w:cs="Segoe UI" w:hint="eastAsia"/>
+          <w:sz w:val="20"/>
+          <w:szCs w:val="20"/>
+          <w:lang w:val="en-US"/>
+        </w:rPr>
+      </w:pPr>
+    </w:p>
+    <w:p>
+      <w:pPr>
+        <w:pStyle w:val="Heading2"/>
+        <w:rPr>
+          <w:rFonts w:ascii="Microsoft YaHei UI" w:eastAsia="Microsoft YaHei UI" w:hAnsi="Microsoft YaHei UI" w:cs="Segoe UI"/>
+        </w:rPr>
+      </w:pPr>
+      <w:r>
+        <w:rPr>
+          <w:rFonts w:ascii="Microsoft YaHei UI" w:eastAsia="Microsoft YaHei UI" w:hAnsi="Microsoft YaHei UI" w:cs="Segoe UI"/>
+        </w:rPr>
+        <w:t>Optimize form performance (</w:t>
+      </w:r>
+      <w:r>
+        <w:rPr>
+          <w:rFonts w:ascii="Microsoft YaHei UI" w:eastAsia="Microsoft YaHei UI" w:hAnsi="Microsoft YaHei UI" w:cs="Segoe UI" w:hint="eastAsia"/>
+        </w:rPr>
+        <w:t>优化窗体性能</w:t>
+      </w:r>
+      <w:r>
+        <w:rPr>
+          <w:rFonts w:ascii="Microsoft YaHei UI" w:eastAsia="Microsoft YaHei UI" w:hAnsi="Microsoft YaHei UI" w:cs="Segoe UI"/>
+        </w:rPr>
+        <w:t>)</w:t>
+      </w:r>
+    </w:p>
+    <w:p/>
+    <w:p>
+      <w:pPr>
+        <w:rPr>
+          <w:rFonts w:ascii="Microsoft YaHei UI" w:eastAsia="Microsoft YaHei UI" w:hAnsi="Microsoft YaHei UI" w:cs="Segoe UI"/>
+          <w:sz w:val="20"/>
+          <w:szCs w:val="20"/>
+          <w:lang w:val="en-US"/>
+        </w:rPr>
+      </w:pPr>
+      <w:r>
+        <w:rPr>
+          <w:rFonts w:ascii="Microsoft YaHei UI" w:eastAsia="Microsoft YaHei UI" w:hAnsi="Microsoft YaHei UI" w:cs="Segoe UI" w:hint="eastAsia"/>
+          <w:sz w:val="20"/>
+          <w:szCs w:val="20"/>
+          <w:lang w:val="en-US"/>
+        </w:rPr>
+        <w:t>窗体设计：显示尽可能少的字段</w:t>
+      </w:r>
+    </w:p>
+    <w:p>
+      <w:pPr>
+        <w:rPr>
+          <w:rFonts w:ascii="Microsoft YaHei UI" w:eastAsia="Microsoft YaHei UI" w:hAnsi="Microsoft YaHei UI" w:cs="Segoe UI"/>
+          <w:sz w:val="20"/>
+          <w:szCs w:val="20"/>
+          <w:lang w:val="en-US"/>
+        </w:rPr>
+      </w:pPr>
+      <w:r>
+        <w:rPr>
+          <w:rFonts w:ascii="Microsoft YaHei UI" w:eastAsia="Microsoft YaHei UI" w:hAnsi="Microsoft YaHei UI" w:cs="Segoe UI" w:hint="eastAsia"/>
+          <w:sz w:val="20"/>
+          <w:szCs w:val="20"/>
+          <w:lang w:val="en-US"/>
+        </w:rPr>
+        <w:t>窗体脚本：避免包含不必要的 JavaScript Web 资源库</w:t>
+      </w:r>
+    </w:p>
+    <w:p>
+      <w:pPr>
+        <w:rPr>
+          <w:rFonts w:ascii="Microsoft YaHei UI" w:eastAsia="Microsoft YaHei UI" w:hAnsi="Microsoft YaHei UI" w:cs="Segoe UI"/>
+          <w:sz w:val="20"/>
+          <w:szCs w:val="20"/>
+          <w:lang w:val="en-US"/>
+        </w:rPr>
+      </w:pPr>
+      <w:r>
+        <w:rPr>
+          <w:rFonts w:ascii="Microsoft YaHei UI" w:eastAsia="Microsoft YaHei UI" w:hAnsi="Microsoft YaHei UI" w:cs="Segoe UI"/>
+          <w:sz w:val="20"/>
+          <w:szCs w:val="20"/>
+          <w:lang w:val="en-US"/>
+        </w:rPr>
+        <w:t xml:space="preserve">避免在 </w:t>
+      </w:r>
+      <w:proofErr w:type="spellStart"/>
+      <w:r>
+        <w:rPr>
+          <w:rFonts w:ascii="Microsoft YaHei UI" w:eastAsia="Microsoft YaHei UI" w:hAnsi="Microsoft YaHei UI" w:cs="Segoe UI"/>
+          <w:sz w:val="20"/>
+          <w:szCs w:val="20"/>
+          <w:lang w:val="en-US"/>
+        </w:rPr>
+        <w:t>Onload</w:t>
+      </w:r>
+      <w:proofErr w:type="spellEnd"/>
+      <w:r>
+        <w:rPr>
+          <w:rFonts w:ascii="Microsoft YaHei UI" w:eastAsia="Microsoft YaHei UI" w:hAnsi="Microsoft YaHei UI" w:cs="Segoe UI"/>
+          <w:sz w:val="20"/>
+          <w:szCs w:val="20"/>
+          <w:lang w:val="en-US"/>
+        </w:rPr>
+        <w:t xml:space="preserve"> 事件中加载所有脚本</w:t>
+      </w:r>
+    </w:p>
+    <w:p>
+      <w:pPr>
+        <w:rPr>
+          <w:rFonts w:ascii="Microsoft YaHei UI" w:eastAsia="Microsoft YaHei UI" w:hAnsi="Microsoft YaHei UI" w:cs="Segoe UI" w:hint="eastAsia"/>
+          <w:sz w:val="20"/>
+          <w:szCs w:val="20"/>
+          <w:lang w:val="en-US"/>
+        </w:rPr>
+      </w:pPr>
+      <w:r>
+        <w:rPr>
+          <w:rFonts w:ascii="Microsoft YaHei UI" w:eastAsia="Microsoft YaHei UI" w:hAnsi="Microsoft YaHei UI" w:cs="Segoe UI" w:hint="eastAsia"/>
+          <w:sz w:val="20"/>
+          <w:szCs w:val="20"/>
+          <w:lang w:val="en-US"/>
+        </w:rPr>
+        <w:t>使用折叠选项卡来推迟加载 Web 资源</w:t>
+      </w:r>
+      <w:r>
+        <w:rPr>
+          <w:rFonts w:ascii="Microsoft YaHei UI" w:eastAsia="Microsoft YaHei UI" w:hAnsi="Microsoft YaHei UI" w:cs="Segoe UI" w:hint="eastAsia"/>
+          <w:sz w:val="20"/>
+          <w:szCs w:val="20"/>
+          <w:lang w:val="en-US"/>
+        </w:rPr>
+        <w:t>：利用</w:t>
+      </w:r>
+      <w:proofErr w:type="spellStart"/>
+      <w:r>
+        <w:rPr>
+          <w:rFonts w:ascii="Microsoft YaHei UI" w:eastAsia="Microsoft YaHei UI" w:hAnsi="Microsoft YaHei UI" w:cs="Segoe UI"/>
+          <w:sz w:val="20"/>
+          <w:szCs w:val="20"/>
+          <w:lang w:val="en-US"/>
+        </w:rPr>
+        <w:t>TabStateChange</w:t>
+      </w:r>
+      <w:proofErr w:type="spellEnd"/>
+      <w:r>
+        <w:rPr>
+          <w:rFonts w:ascii="Microsoft YaHei UI" w:eastAsia="Microsoft YaHei UI" w:hAnsi="Microsoft YaHei UI" w:cs="Segoe UI" w:hint="eastAsia"/>
+          <w:sz w:val="20"/>
+          <w:szCs w:val="20"/>
+          <w:lang w:val="en-US"/>
+        </w:rPr>
+        <w:t>事件来加载web资源或者</w:t>
+      </w:r>
+      <w:proofErr w:type="spellStart"/>
+      <w:r>
+        <w:rPr>
+          <w:rFonts w:ascii="Microsoft YaHei UI" w:eastAsia="Microsoft YaHei UI" w:hAnsi="Microsoft YaHei UI" w:cs="Segoe UI" w:hint="eastAsia"/>
+          <w:sz w:val="20"/>
+          <w:szCs w:val="20"/>
+          <w:lang w:val="en-US"/>
+        </w:rPr>
+        <w:t>iframe</w:t>
+      </w:r>
+      <w:proofErr w:type="spellEnd"/>
+      <w:r>
+        <w:rPr>
+          <w:rFonts w:ascii="Microsoft YaHei UI" w:eastAsia="Microsoft YaHei UI" w:hAnsi="Microsoft YaHei UI" w:cs="Segoe UI" w:hint="eastAsia"/>
+          <w:sz w:val="20"/>
+          <w:szCs w:val="20"/>
+          <w:lang w:val="en-US"/>
+        </w:rPr>
+        <w:t>，来减少</w:t>
+      </w:r>
+      <w:proofErr w:type="spellStart"/>
+      <w:r>
+        <w:rPr>
+          <w:rFonts w:ascii="Microsoft YaHei UI" w:eastAsia="Microsoft YaHei UI" w:hAnsi="Microsoft YaHei UI" w:cs="Segoe UI" w:hint="eastAsia"/>
+          <w:sz w:val="20"/>
+          <w:szCs w:val="20"/>
+          <w:lang w:val="en-US"/>
+        </w:rPr>
+        <w:t>onLoad</w:t>
+      </w:r>
+      <w:proofErr w:type="spellEnd"/>
+      <w:r>
+        <w:rPr>
+          <w:rFonts w:ascii="Microsoft YaHei UI" w:eastAsia="Microsoft YaHei UI" w:hAnsi="Microsoft YaHei UI" w:cs="Segoe UI" w:hint="eastAsia"/>
+          <w:sz w:val="20"/>
+          <w:szCs w:val="20"/>
+          <w:lang w:val="en-US"/>
+        </w:rPr>
+        <w:t>事件的代码加载</w:t>
+      </w:r>
+    </w:p>
+    <w:p>
+      <w:pPr>
+        <w:rPr>
+          <w:rFonts w:ascii="Microsoft YaHei UI" w:eastAsia="Microsoft YaHei UI" w:hAnsi="Microsoft YaHei UI" w:cs="Segoe UI"/>
+          <w:sz w:val="20"/>
+          <w:szCs w:val="20"/>
+          <w:lang w:val="en-US"/>
+        </w:rPr>
+      </w:pPr>
+      <w:r>
+        <w:rPr>
+          <w:rFonts w:ascii="Microsoft YaHei UI" w:eastAsia="Microsoft YaHei UI" w:hAnsi="Microsoft YaHei UI" w:cs="Segoe UI" w:hint="eastAsia"/>
+          <w:sz w:val="20"/>
+          <w:szCs w:val="20"/>
+          <w:lang w:val="en-US"/>
+        </w:rPr>
+        <w:t>设置默认可见性选项</w:t>
+      </w:r>
+      <w:r>
+        <w:rPr>
+          <w:rFonts w:ascii="Microsoft YaHei UI" w:eastAsia="Microsoft YaHei UI" w:hAnsi="Microsoft YaHei UI" w:cs="Segoe UI" w:hint="eastAsia"/>
+          <w:sz w:val="20"/>
+          <w:szCs w:val="20"/>
+          <w:lang w:val="en-US"/>
+        </w:rPr>
+        <w:t>，如果要隐藏某些字段等窗体元素，在元素的属性里设置默认不可见，然后再</w:t>
+      </w:r>
+      <w:proofErr w:type="spellStart"/>
+      <w:r>
+        <w:rPr>
+          <w:rFonts w:ascii="Microsoft YaHei UI" w:eastAsia="Microsoft YaHei UI" w:hAnsi="Microsoft YaHei UI" w:cs="Segoe UI" w:hint="eastAsia"/>
+          <w:sz w:val="20"/>
+          <w:szCs w:val="20"/>
+          <w:lang w:val="en-US"/>
+        </w:rPr>
+        <w:t>onLoad</w:t>
+      </w:r>
+      <w:proofErr w:type="spellEnd"/>
+      <w:r>
+        <w:rPr>
+          <w:rFonts w:ascii="Microsoft YaHei UI" w:eastAsia="Microsoft YaHei UI" w:hAnsi="Microsoft YaHei UI" w:cs="Segoe UI" w:hint="eastAsia"/>
+          <w:sz w:val="20"/>
+          <w:szCs w:val="20"/>
+          <w:lang w:val="en-US"/>
+        </w:rPr>
+        <w:t>事件中显示它们，而不是在</w:t>
+      </w:r>
+      <w:proofErr w:type="spellStart"/>
+      <w:r>
+        <w:rPr>
+          <w:rFonts w:ascii="Microsoft YaHei UI" w:eastAsia="Microsoft YaHei UI" w:hAnsi="Microsoft YaHei UI" w:cs="Segoe UI" w:hint="eastAsia"/>
+          <w:sz w:val="20"/>
+          <w:szCs w:val="20"/>
+          <w:lang w:val="en-US"/>
+        </w:rPr>
+        <w:t>onLoad</w:t>
+      </w:r>
+      <w:proofErr w:type="spellEnd"/>
+      <w:r>
+        <w:rPr>
+          <w:rFonts w:ascii="Microsoft YaHei UI" w:eastAsia="Microsoft YaHei UI" w:hAnsi="Microsoft YaHei UI" w:cs="Segoe UI" w:hint="eastAsia"/>
+          <w:sz w:val="20"/>
+          <w:szCs w:val="20"/>
+          <w:lang w:val="en-US"/>
+        </w:rPr>
+        <w:t>时间中直接隐藏</w:t>
+      </w:r>
+    </w:p>
+    <w:p>
+      <w:pPr>
+        <w:rPr>
+          <w:rFonts w:ascii="Microsoft YaHei UI" w:eastAsia="Microsoft YaHei UI" w:hAnsi="Microsoft YaHei UI" w:cs="Segoe UI"/>
+          <w:sz w:val="20"/>
+          <w:szCs w:val="20"/>
+          <w:lang w:val="en-US"/>
+        </w:rPr>
+      </w:pPr>
+    </w:p>
+    <w:p>
+      <w:pPr>
+        <w:pStyle w:val="Heading2"/>
+        <w:rPr>
+          <w:rFonts w:ascii="Microsoft YaHei UI" w:eastAsia="Microsoft YaHei UI" w:hAnsi="Microsoft YaHei UI" w:cs="Segoe UI"/>
+        </w:rPr>
+      </w:pPr>
+      <w:r>
+        <w:rPr>
+          <w:rFonts w:ascii="Microsoft YaHei UI" w:eastAsia="Microsoft YaHei UI" w:hAnsi="Microsoft YaHei UI" w:cs="Segoe UI" w:hint="eastAsia"/>
+        </w:rPr>
+        <w:t>Add</w:t>
+      </w:r>
+      <w:r>
+        <w:rPr>
+          <w:rFonts w:ascii="Microsoft YaHei UI" w:eastAsia="Microsoft YaHei UI" w:hAnsi="Microsoft YaHei UI" w:cs="Segoe UI"/>
+        </w:rPr>
+        <w:t xml:space="preserve"> </w:t>
+      </w:r>
+      <w:r>
+        <w:rPr>
+          <w:rFonts w:ascii="Microsoft YaHei UI" w:eastAsia="Microsoft YaHei UI" w:hAnsi="Microsoft YaHei UI" w:cs="Segoe UI" w:hint="eastAsia"/>
+        </w:rPr>
+        <w:t>Custom Control</w:t>
+      </w:r>
+    </w:p>
+    <w:p/>
+    <w:p>
+      <w:pPr>
+        <w:rPr>
+          <w:rFonts w:ascii="Microsoft YaHei UI" w:eastAsia="Microsoft YaHei UI" w:hAnsi="Microsoft YaHei UI" w:cs="Segoe UI"/>
+          <w:sz w:val="20"/>
+          <w:szCs w:val="20"/>
+          <w:lang w:val="en-US"/>
+        </w:rPr>
+      </w:pPr>
+      <w:r>
+        <w:rPr>
+          <w:rFonts w:ascii="Microsoft YaHei UI" w:eastAsia="Microsoft YaHei UI" w:hAnsi="Microsoft YaHei UI" w:cs="Segoe UI" w:hint="eastAsia"/>
+          <w:sz w:val="20"/>
+          <w:szCs w:val="20"/>
+          <w:lang w:val="en-US"/>
+        </w:rPr>
+        <w:t>以Account实体上</w:t>
+      </w:r>
+      <w:proofErr w:type="spellStart"/>
+      <w:r>
+        <w:rPr>
+          <w:rFonts w:ascii="Microsoft YaHei UI" w:eastAsia="Microsoft YaHei UI" w:hAnsi="Microsoft YaHei UI" w:cs="Segoe UI" w:hint="eastAsia"/>
+          <w:sz w:val="20"/>
+          <w:szCs w:val="20"/>
+          <w:lang w:val="en-US"/>
+        </w:rPr>
+        <w:t>CreditLimit</w:t>
+      </w:r>
+      <w:proofErr w:type="spellEnd"/>
+      <w:r>
+        <w:rPr>
+          <w:rFonts w:ascii="Microsoft YaHei UI" w:eastAsia="Microsoft YaHei UI" w:hAnsi="Microsoft YaHei UI" w:cs="Segoe UI" w:hint="eastAsia"/>
+          <w:sz w:val="20"/>
+          <w:szCs w:val="20"/>
+          <w:lang w:val="en-US"/>
+        </w:rPr>
+        <w:t>字段为例</w:t>
+      </w:r>
+    </w:p>
+    <w:p>
+      <w:pPr>
+        <w:rPr>
+          <w:rFonts w:ascii="Microsoft YaHei UI" w:eastAsia="Microsoft YaHei UI" w:hAnsi="Microsoft YaHei UI" w:cs="Segoe UI"/>
+          <w:sz w:val="20"/>
+          <w:szCs w:val="20"/>
+          <w:lang w:val="en-US"/>
+        </w:rPr>
+      </w:pPr>
+      <w:r>
+        <w:rPr>
+          <w:noProof/>
+        </w:rPr>
+        <w:drawing>
+          <wp:inline distT="0" distB="0" distL="0" distR="0" wp14:anchorId="3E00A36A" wp14:editId="2BC278C7">
+            <wp:extent cx="5274310" cy="2181860"/>
+            <wp:effectExtent l="0" t="0" r="2540" b="8890"/>
+            <wp:docPr id="22" name="Picture 22"/>
+            <wp:cNvGraphicFramePr>
+              <a:graphicFrameLocks xmlns:a="http://schemas.openxmlformats.org/drawingml/2006/main" noChangeAspect="1"/>
+            </wp:cNvGraphicFramePr>
+            <a:graphic xmlns:a="http://schemas.openxmlformats.org/drawingml/2006/main">
+              <a:graphicData uri="http://schemas.openxmlformats.org/drawingml/2006/picture">
+                <pic:pic xmlns:pic="http://schemas.openxmlformats.org/drawingml/2006/picture">
+                  <pic:nvPicPr>
+                    <pic:cNvPr id="1" name=""/>
+                    <pic:cNvPicPr/>
+                  </pic:nvPicPr>
+                  <pic:blipFill>
+                    <a:blip r:embed="rId28"/>
+                    <a:stretch>
+                      <a:fillRect/>
+                    </a:stretch>
+                  </pic:blipFill>
+                  <pic:spPr>
+                    <a:xfrm>
+                      <a:off x="0" y="0"/>
+                      <a:ext cx="5274310" cy="2181860"/>
+                    </a:xfrm>
+                    <a:prstGeom prst="rect">
+                      <a:avLst/>
+                    </a:prstGeom>
+                  </pic:spPr>
+                </pic:pic>
+              </a:graphicData>
+            </a:graphic>
+          </wp:inline>
+        </w:drawing>
+      </w:r>
+    </w:p>
+    <w:p>
+      <w:pPr>
+        <w:rPr>
+          <w:rFonts w:ascii="Microsoft YaHei UI" w:eastAsia="Microsoft YaHei UI" w:hAnsi="Microsoft YaHei UI" w:cs="Segoe UI"/>
+          <w:sz w:val="20"/>
+          <w:szCs w:val="20"/>
+          <w:lang w:val="en-US"/>
+        </w:rPr>
+      </w:pPr>
+      <w:r>
+        <w:rPr>
+          <w:noProof/>
+        </w:rPr>
+        <w:lastRenderedPageBreak/>
+        <w:drawing>
+          <wp:inline distT="0" distB="0" distL="0" distR="0" wp14:anchorId="1BE35361" wp14:editId="0C2DBFA7">
+            <wp:extent cx="3098800" cy="2831675"/>
+            <wp:effectExtent l="0" t="0" r="6350" b="6985"/>
+            <wp:docPr id="23" name="Picture 23"/>
+            <wp:cNvGraphicFramePr>
+              <a:graphicFrameLocks xmlns:a="http://schemas.openxmlformats.org/drawingml/2006/main" noChangeAspect="1"/>
+            </wp:cNvGraphicFramePr>
+            <a:graphic xmlns:a="http://schemas.openxmlformats.org/drawingml/2006/main">
+              <a:graphicData uri="http://schemas.openxmlformats.org/drawingml/2006/picture">
+                <pic:pic xmlns:pic="http://schemas.openxmlformats.org/drawingml/2006/picture">
+                  <pic:nvPicPr>
+                    <pic:cNvPr id="1" name=""/>
+                    <pic:cNvPicPr/>
+                  </pic:nvPicPr>
+                  <pic:blipFill>
+                    <a:blip r:embed="rId29"/>
+                    <a:stretch>
+                      <a:fillRect/>
+                    </a:stretch>
+                  </pic:blipFill>
+                  <pic:spPr>
+                    <a:xfrm>
+                      <a:off x="0" y="0"/>
+                      <a:ext cx="3108695" cy="2840717"/>
+                    </a:xfrm>
+                    <a:prstGeom prst="rect">
+                      <a:avLst/>
+                    </a:prstGeom>
+                  </pic:spPr>
+                </pic:pic>
+              </a:graphicData>
+            </a:graphic>
+          </wp:inline>
+        </w:drawing>
+      </w:r>
+    </w:p>
+    <w:p>
+      <w:pPr>
+        <w:rPr>
+          <w:rFonts w:ascii="Microsoft YaHei UI" w:eastAsia="Microsoft YaHei UI" w:hAnsi="Microsoft YaHei UI" w:cs="Segoe UI"/>
+          <w:sz w:val="20"/>
+          <w:szCs w:val="20"/>
+          <w:lang w:val="en-US"/>
+        </w:rPr>
+      </w:pPr>
+      <w:r>
+        <w:rPr>
+          <w:noProof/>
+        </w:rPr>
+        <w:lastRenderedPageBreak/>
+        <w:drawing>
+          <wp:inline distT="0" distB="0" distL="0" distR="0" wp14:anchorId="1E554A88" wp14:editId="12C29930">
+            <wp:extent cx="5274310" cy="6396355"/>
+            <wp:effectExtent l="0" t="0" r="2540" b="4445"/>
+            <wp:docPr id="24" name="Picture 24"/>
+            <wp:cNvGraphicFramePr>
+              <a:graphicFrameLocks xmlns:a="http://schemas.openxmlformats.org/drawingml/2006/main" noChangeAspect="1"/>
+            </wp:cNvGraphicFramePr>
+            <a:graphic xmlns:a="http://schemas.openxmlformats.org/drawingml/2006/main">
+              <a:graphicData uri="http://schemas.openxmlformats.org/drawingml/2006/picture">
+                <pic:pic xmlns:pic="http://schemas.openxmlformats.org/drawingml/2006/picture">
+                  <pic:nvPicPr>
+                    <pic:cNvPr id="1" name=""/>
+                    <pic:cNvPicPr/>
+                  </pic:nvPicPr>
+                  <pic:blipFill>
+                    <a:blip r:embed="rId30"/>
+                    <a:stretch>
+                      <a:fillRect/>
+                    </a:stretch>
+                  </pic:blipFill>
+                  <pic:spPr>
+                    <a:xfrm>
+                      <a:off x="0" y="0"/>
+                      <a:ext cx="5274310" cy="6396355"/>
+                    </a:xfrm>
+                    <a:prstGeom prst="rect">
+                      <a:avLst/>
+                    </a:prstGeom>
+                  </pic:spPr>
+                </pic:pic>
+              </a:graphicData>
+            </a:graphic>
+          </wp:inline>
+        </w:drawing>
+      </w:r>
+    </w:p>
+    <w:p>
+      <w:pPr>
+        <w:rPr>
+          <w:rFonts w:ascii="Microsoft YaHei UI" w:eastAsia="Microsoft YaHei UI" w:hAnsi="Microsoft YaHei UI" w:cs="Segoe UI"/>
+          <w:sz w:val="20"/>
+          <w:szCs w:val="20"/>
+          <w:lang w:val="en-US"/>
+        </w:rPr>
+      </w:pPr>
+    </w:p>
+    <w:p>
+      <w:pPr>
+        <w:rPr>
+          <w:rFonts w:ascii="Microsoft YaHei UI" w:eastAsia="Microsoft YaHei UI" w:hAnsi="Microsoft YaHei UI" w:cs="Segoe UI"/>
+          <w:sz w:val="20"/>
+          <w:szCs w:val="20"/>
+          <w:lang w:val="en-US"/>
+        </w:rPr>
+      </w:pPr>
+      <w:r>
+        <w:rPr>
+          <w:rFonts w:ascii="Microsoft YaHei UI" w:eastAsia="Microsoft YaHei UI" w:hAnsi="Microsoft YaHei UI" w:cs="Segoe UI" w:hint="eastAsia"/>
+          <w:sz w:val="20"/>
+          <w:szCs w:val="20"/>
+          <w:lang w:val="en-US"/>
+        </w:rPr>
+        <w:t>显示效果：</w:t>
+      </w:r>
+      <w:r>
+        <w:rPr>
+          <w:rFonts w:ascii="Microsoft YaHei UI" w:eastAsia="Microsoft YaHei UI" w:hAnsi="Microsoft YaHei UI" w:cs="Segoe UI" w:hint="eastAsia"/>
+          <w:sz w:val="20"/>
+          <w:szCs w:val="20"/>
+          <w:lang w:val="en-US"/>
+        </w:rPr>
+        <w:t xml:space="preserve"> TO </w:t>
+      </w:r>
+      <w:r>
+        <w:rPr>
+          <w:rFonts w:ascii="Microsoft YaHei UI" w:eastAsia="Microsoft YaHei UI" w:hAnsi="Microsoft YaHei UI" w:cs="Segoe UI"/>
+          <w:sz w:val="20"/>
+          <w:szCs w:val="20"/>
+          <w:lang w:val="en-US"/>
+        </w:rPr>
+        <w:t>TEST</w:t>
+      </w:r>
+    </w:p>
+    <w:p>
+      <w:pPr>
+        <w:rPr>
+          <w:rFonts w:ascii="Microsoft YaHei UI" w:eastAsia="Microsoft YaHei UI" w:hAnsi="Microsoft YaHei UI" w:cs="Segoe UI"/>
+          <w:sz w:val="20"/>
+          <w:szCs w:val="20"/>
+          <w:lang w:val="en-US"/>
+        </w:rPr>
+      </w:pPr>
+      <w:r>
+        <w:rPr>
+          <w:rFonts w:ascii="Microsoft YaHei UI" w:eastAsia="Microsoft YaHei UI" w:hAnsi="Microsoft YaHei UI" w:cs="Segoe UI"/>
+          <w:sz w:val="20"/>
+          <w:szCs w:val="20"/>
+          <w:lang w:val="en-US"/>
+        </w:rPr>
+        <w:br w:type="page"/>
+      </w:r>
+    </w:p>
+    <w:p>
+      <w:pPr>
+        <w:pStyle w:val="Heading2"/>
+        <w:rPr>
+          <w:rFonts w:ascii="Microsoft YaHei UI" w:eastAsia="Microsoft YaHei UI" w:hAnsi="Microsoft YaHei UI" w:cs="Segoe UI"/>
+        </w:rPr>
+      </w:pPr>
+      <w:r>
+        <w:rPr>
+          <w:rFonts w:ascii="Microsoft YaHei UI" w:eastAsia="Microsoft YaHei UI" w:hAnsi="Microsoft YaHei UI" w:cs="Segoe UI" w:hint="eastAsia"/>
+        </w:rPr>
+        <w:lastRenderedPageBreak/>
+        <w:t>Form</w:t>
+      </w:r>
+      <w:r>
+        <w:rPr>
+          <w:rFonts w:ascii="Microsoft YaHei UI" w:eastAsia="Microsoft YaHei UI" w:hAnsi="Microsoft YaHei UI" w:cs="Segoe UI"/>
+        </w:rPr>
+        <w:t xml:space="preserve"> </w:t>
+      </w:r>
+      <w:r>
+        <w:rPr>
+          <w:rFonts w:ascii="Microsoft YaHei UI" w:eastAsia="Microsoft YaHei UI" w:hAnsi="Microsoft YaHei UI" w:cs="Segoe UI"/>
+        </w:rPr>
+        <w:t>Editor</w:t>
+      </w:r>
+    </w:p>
+    <w:p/>
+    <w:p>
+      <w:r>
+        <w:rPr>
+          <w:rFonts w:hint="eastAsia"/>
+        </w:rPr>
+        <w:t>窗体编辑器界面</w:t>
+      </w:r>
+    </w:p>
+    <w:p>
+      <w:pPr>
+        <w:rPr>
+          <w:rFonts w:ascii="Microsoft YaHei UI" w:eastAsia="Microsoft YaHei UI" w:hAnsi="Microsoft YaHei UI" w:cs="Segoe UI"/>
+          <w:sz w:val="20"/>
+          <w:szCs w:val="20"/>
+          <w:lang w:val="en-US"/>
+        </w:rPr>
+      </w:pPr>
+      <w:r>
+        <w:rPr>
+          <w:noProof/>
+        </w:rPr>
+        <w:drawing>
+          <wp:inline distT="0" distB="0" distL="0" distR="0" wp14:anchorId="2E97B9A2" wp14:editId="3AEAC6BB">
+            <wp:extent cx="5274310" cy="2877185"/>
+            <wp:effectExtent l="0" t="0" r="2540" b="0"/>
+            <wp:docPr id="25" name="Picture 25"/>
+            <wp:cNvGraphicFramePr>
+              <a:graphicFrameLocks xmlns:a="http://schemas.openxmlformats.org/drawingml/2006/main" noChangeAspect="1"/>
+            </wp:cNvGraphicFramePr>
+            <a:graphic xmlns:a="http://schemas.openxmlformats.org/drawingml/2006/main">
+              <a:graphicData uri="http://schemas.openxmlformats.org/drawingml/2006/picture">
+                <pic:pic xmlns:pic="http://schemas.openxmlformats.org/drawingml/2006/picture">
+                  <pic:nvPicPr>
+                    <pic:cNvPr id="1" name=""/>
+                    <pic:cNvPicPr/>
+                  </pic:nvPicPr>
+                  <pic:blipFill>
+                    <a:blip r:embed="rId31"/>
+                    <a:stretch>
+                      <a:fillRect/>
+                    </a:stretch>
+                  </pic:blipFill>
+                  <pic:spPr>
+                    <a:xfrm>
+                      <a:off x="0" y="0"/>
+                      <a:ext cx="5274310" cy="2877185"/>
+                    </a:xfrm>
+                    <a:prstGeom prst="rect">
+                      <a:avLst/>
+                    </a:prstGeom>
+                  </pic:spPr>
+                </pic:pic>
+              </a:graphicData>
+            </a:graphic>
+          </wp:inline>
+        </w:drawing>
+      </w:r>
+    </w:p>
+    <w:p>
+      <w:pPr>
+        <w:rPr>
+          <w:rFonts w:ascii="Microsoft YaHei UI" w:eastAsia="Microsoft YaHei UI" w:hAnsi="Microsoft YaHei UI" w:cs="Segoe UI"/>
+          <w:sz w:val="20"/>
+          <w:szCs w:val="20"/>
+          <w:lang w:val="en-US"/>
+        </w:rPr>
+      </w:pPr>
+    </w:p>
+    <w:p>
+      <w:pPr>
+        <w:rPr>
+          <w:rFonts w:ascii="Microsoft YaHei UI" w:eastAsia="Microsoft YaHei UI" w:hAnsi="Microsoft YaHei UI" w:cs="Segoe UI"/>
+          <w:sz w:val="20"/>
+          <w:szCs w:val="20"/>
+          <w:lang w:val="en-US"/>
+        </w:rPr>
+      </w:pPr>
+      <w:r>
+        <w:rPr>
+          <w:rFonts w:ascii="Microsoft YaHei UI" w:eastAsia="Microsoft YaHei UI" w:hAnsi="Microsoft YaHei UI" w:cs="Segoe UI" w:hint="eastAsia"/>
+          <w:sz w:val="20"/>
+          <w:szCs w:val="20"/>
+          <w:lang w:val="en-US"/>
+        </w:rPr>
+        <w:t>插入 标签</w:t>
+      </w:r>
+    </w:p>
+    <w:p>
+      <w:pPr>
+        <w:rPr>
+          <w:rFonts w:ascii="Microsoft YaHei UI" w:eastAsia="Microsoft YaHei UI" w:hAnsi="Microsoft YaHei UI" w:cs="Segoe UI"/>
+          <w:sz w:val="20"/>
+          <w:szCs w:val="20"/>
+          <w:lang w:val="en-US"/>
+        </w:rPr>
+      </w:pPr>
+      <w:r>
+        <w:rPr>
+          <w:noProof/>
+        </w:rPr>
+        <w:drawing>
+          <wp:inline distT="0" distB="0" distL="0" distR="0" wp14:anchorId="74A7432C" wp14:editId="10923F97">
+            <wp:extent cx="5274310" cy="608330"/>
+            <wp:effectExtent l="0" t="0" r="2540" b="1270"/>
+            <wp:docPr id="26" name="Picture 26"/>
+            <wp:cNvGraphicFramePr>
+              <a:graphicFrameLocks xmlns:a="http://schemas.openxmlformats.org/drawingml/2006/main" noChangeAspect="1"/>
+            </wp:cNvGraphicFramePr>
+            <a:graphic xmlns:a="http://schemas.openxmlformats.org/drawingml/2006/main">
+              <a:graphicData uri="http://schemas.openxmlformats.org/drawingml/2006/picture">
+                <pic:pic xmlns:pic="http://schemas.openxmlformats.org/drawingml/2006/picture">
+                  <pic:nvPicPr>
+                    <pic:cNvPr id="1" name=""/>
+                    <pic:cNvPicPr/>
+                  </pic:nvPicPr>
+                  <pic:blipFill>
+                    <a:blip r:embed="rId32"/>
+                    <a:stretch>
+                      <a:fillRect/>
+                    </a:stretch>
+                  </pic:blipFill>
+                  <pic:spPr>
+                    <a:xfrm>
+                      <a:off x="0" y="0"/>
+                      <a:ext cx="5274310" cy="608330"/>
+                    </a:xfrm>
+                    <a:prstGeom prst="rect">
+                      <a:avLst/>
+                    </a:prstGeom>
+                  </pic:spPr>
+                </pic:pic>
+              </a:graphicData>
+            </a:graphic>
+          </wp:inline>
+        </w:drawing>
+      </w:r>
+    </w:p>
+    <w:p>
+      <w:pPr>
+        <w:rPr>
+          <w:rFonts w:ascii="Microsoft YaHei UI" w:eastAsia="Microsoft YaHei UI" w:hAnsi="Microsoft YaHei UI" w:cs="Segoe UI"/>
+          <w:sz w:val="20"/>
+          <w:szCs w:val="20"/>
+          <w:lang w:val="en-US"/>
+        </w:rPr>
+      </w:pPr>
+    </w:p>
+    <w:p>
+      <w:pPr>
+        <w:pStyle w:val="Heading3"/>
+        <w:rPr>
+          <w:rFonts w:ascii="Segoe UI" w:hAnsi="Segoe UI" w:cs="Segoe UI"/>
+          <w:b/>
+          <w:lang w:val="en-US"/>
+        </w:rPr>
+      </w:pPr>
+      <w:r>
+        <w:rPr>
+          <w:rFonts w:ascii="Segoe UI" w:hAnsi="Segoe UI" w:cs="Segoe UI" w:hint="eastAsia"/>
+          <w:b/>
+          <w:lang w:val="en-US"/>
+        </w:rPr>
+        <w:lastRenderedPageBreak/>
+        <w:t>Form</w:t>
+      </w:r>
+      <w:r>
+        <w:rPr>
+          <w:rFonts w:ascii="Segoe UI" w:hAnsi="Segoe UI" w:cs="Segoe UI"/>
+          <w:b/>
+          <w:lang w:val="en-US"/>
+        </w:rPr>
+        <w:t xml:space="preserve"> </w:t>
+      </w:r>
+      <w:r>
+        <w:rPr>
+          <w:rFonts w:ascii="Segoe UI" w:hAnsi="Segoe UI" w:cs="Segoe UI" w:hint="eastAsia"/>
+          <w:b/>
+          <w:lang w:val="en-US"/>
+        </w:rPr>
+        <w:t>property</w:t>
+      </w:r>
+      <w:r>
+        <w:rPr>
+          <w:rFonts w:ascii="Segoe UI" w:hAnsi="Segoe UI" w:cs="Segoe UI" w:hint="eastAsia"/>
+          <w:b/>
+          <w:lang w:val="en-US"/>
+        </w:rPr>
+        <w:t>，</w:t>
+      </w:r>
+      <w:r>
+        <w:rPr>
+          <w:rFonts w:ascii="Segoe UI" w:hAnsi="Segoe UI" w:cs="Segoe UI" w:hint="eastAsia"/>
+          <w:b/>
+          <w:lang w:val="en-US"/>
+        </w:rPr>
+        <w:t xml:space="preserve"> </w:t>
+      </w:r>
+      <w:proofErr w:type="gramStart"/>
+      <w:r>
+        <w:rPr>
+          <w:rFonts w:ascii="Segoe UI" w:hAnsi="Segoe UI" w:cs="Segoe UI" w:hint="eastAsia"/>
+          <w:b/>
+          <w:lang w:val="en-US"/>
+        </w:rPr>
+        <w:t>Parameters</w:t>
+      </w:r>
+      <w:r>
+        <w:rPr>
+          <w:rFonts w:ascii="Segoe UI" w:hAnsi="Segoe UI" w:cs="Segoe UI"/>
+          <w:b/>
+          <w:lang w:val="en-US"/>
+        </w:rPr>
+        <w:t xml:space="preserve">  TO</w:t>
+      </w:r>
+      <w:proofErr w:type="gramEnd"/>
+      <w:r>
+        <w:rPr>
+          <w:rFonts w:ascii="Segoe UI" w:hAnsi="Segoe UI" w:cs="Segoe UI"/>
+          <w:b/>
+          <w:lang w:val="en-US"/>
+        </w:rPr>
+        <w:t xml:space="preserve"> TEST</w:t>
+      </w:r>
+    </w:p>
+    <w:p>
+      <w:pPr>
+        <w:rPr>
+          <w:rFonts w:ascii="Microsoft YaHei UI" w:eastAsia="Microsoft YaHei UI" w:hAnsi="Microsoft YaHei UI" w:cs="Segoe UI"/>
+          <w:sz w:val="20"/>
+          <w:szCs w:val="20"/>
+          <w:lang w:val="en-US"/>
+        </w:rPr>
+      </w:pPr>
+      <w:r>
+        <w:rPr>
+          <w:noProof/>
+        </w:rPr>
+        <w:drawing>
+          <wp:inline distT="0" distB="0" distL="0" distR="0" wp14:anchorId="32D99932" wp14:editId="337C2713">
+            <wp:extent cx="4167807" cy="4489450"/>
+            <wp:effectExtent l="0" t="0" r="4445" b="6350"/>
+            <wp:docPr id="27" name="Picture 27"/>
+            <wp:cNvGraphicFramePr>
+              <a:graphicFrameLocks xmlns:a="http://schemas.openxmlformats.org/drawingml/2006/main" noChangeAspect="1"/>
+            </wp:cNvGraphicFramePr>
+            <a:graphic xmlns:a="http://schemas.openxmlformats.org/drawingml/2006/main">
+              <a:graphicData uri="http://schemas.openxmlformats.org/drawingml/2006/picture">
+                <pic:pic xmlns:pic="http://schemas.openxmlformats.org/drawingml/2006/picture">
+                  <pic:nvPicPr>
+                    <pic:cNvPr id="1" name=""/>
+                    <pic:cNvPicPr/>
+                  </pic:nvPicPr>
+                  <pic:blipFill>
+                    <a:blip r:embed="rId33"/>
+                    <a:stretch>
+                      <a:fillRect/>
+                    </a:stretch>
+                  </pic:blipFill>
+                  <pic:spPr>
+                    <a:xfrm>
+                      <a:off x="0" y="0"/>
+                      <a:ext cx="4170766" cy="4492638"/>
+                    </a:xfrm>
+                    <a:prstGeom prst="rect">
+                      <a:avLst/>
+                    </a:prstGeom>
+                  </pic:spPr>
+                </pic:pic>
+              </a:graphicData>
+            </a:graphic>
+          </wp:inline>
+        </w:drawing>
+      </w:r>
+    </w:p>
+    <w:p>
+      <w:pPr>
+        <w:rPr>
+          <w:rFonts w:ascii="Microsoft YaHei UI" w:eastAsia="Microsoft YaHei UI" w:hAnsi="Microsoft YaHei UI" w:cs="Segoe UI"/>
+          <w:sz w:val="20"/>
+          <w:szCs w:val="20"/>
+          <w:lang w:val="en-US"/>
+        </w:rPr>
+      </w:pPr>
+    </w:p>
+    <w:p>
+      <w:pPr>
+        <w:pStyle w:val="Heading3"/>
+        <w:rPr>
+          <w:rFonts w:ascii="Segoe UI" w:hAnsi="Segoe UI" w:cs="Segoe UI"/>
+          <w:b/>
+          <w:lang w:val="en-US"/>
+        </w:rPr>
+      </w:pPr>
+      <w:r>
+        <w:rPr>
+          <w:rFonts w:ascii="Segoe UI" w:hAnsi="Segoe UI" w:cs="Segoe UI"/>
+          <w:b/>
+          <w:lang w:val="en-US"/>
+        </w:rPr>
+        <w:lastRenderedPageBreak/>
+        <w:t xml:space="preserve">Tab </w:t>
+      </w:r>
+      <w:r>
+        <w:rPr>
+          <w:rFonts w:ascii="Segoe UI" w:hAnsi="Segoe UI" w:cs="Segoe UI"/>
+          <w:b/>
+          <w:lang w:val="en-US"/>
+        </w:rPr>
+        <w:t>properties</w:t>
+      </w:r>
+    </w:p>
+    <w:p>
+      <w:pPr>
+        <w:rPr>
+          <w:rFonts w:ascii="Microsoft YaHei UI" w:eastAsia="Microsoft YaHei UI" w:hAnsi="Microsoft YaHei UI" w:cs="Segoe UI"/>
+          <w:sz w:val="20"/>
+          <w:szCs w:val="20"/>
+          <w:lang w:val="en-US"/>
+        </w:rPr>
+      </w:pPr>
+      <w:r>
+        <w:rPr>
+          <w:noProof/>
+        </w:rPr>
+        <w:drawing>
+          <wp:inline distT="0" distB="0" distL="0" distR="0" wp14:anchorId="5C469D14" wp14:editId="3551B3A4">
+            <wp:extent cx="4017099" cy="5632450"/>
+            <wp:effectExtent l="0" t="0" r="2540" b="6350"/>
+            <wp:docPr id="28" name="Picture 28"/>
+            <wp:cNvGraphicFramePr>
+              <a:graphicFrameLocks xmlns:a="http://schemas.openxmlformats.org/drawingml/2006/main" noChangeAspect="1"/>
+            </wp:cNvGraphicFramePr>
+            <a:graphic xmlns:a="http://schemas.openxmlformats.org/drawingml/2006/main">
+              <a:graphicData uri="http://schemas.openxmlformats.org/drawingml/2006/picture">
+                <pic:pic xmlns:pic="http://schemas.openxmlformats.org/drawingml/2006/picture">
+                  <pic:nvPicPr>
+                    <pic:cNvPr id="1" name=""/>
+                    <pic:cNvPicPr/>
+                  </pic:nvPicPr>
+                  <pic:blipFill>
+                    <a:blip r:embed="rId34"/>
+                    <a:stretch>
+                      <a:fillRect/>
+                    </a:stretch>
+                  </pic:blipFill>
+                  <pic:spPr>
+                    <a:xfrm>
+                      <a:off x="0" y="0"/>
+                      <a:ext cx="4020311" cy="5636954"/>
+                    </a:xfrm>
+                    <a:prstGeom prst="rect">
+                      <a:avLst/>
+                    </a:prstGeom>
+                  </pic:spPr>
+                </pic:pic>
+              </a:graphicData>
+            </a:graphic>
+          </wp:inline>
+        </w:drawing>
+      </w:r>
+    </w:p>
+    <w:p>
+      <w:pPr>
+        <w:rPr>
+          <w:rFonts w:ascii="Microsoft YaHei UI" w:eastAsia="Microsoft YaHei UI" w:hAnsi="Microsoft YaHei UI" w:cs="Segoe UI"/>
+          <w:sz w:val="20"/>
+          <w:szCs w:val="20"/>
+          <w:lang w:val="en-US"/>
+        </w:rPr>
+      </w:pPr>
+    </w:p>
+    <w:p>
+      <w:pPr>
+        <w:pStyle w:val="Heading3"/>
+        <w:rPr>
+          <w:rFonts w:ascii="Segoe UI" w:hAnsi="Segoe UI" w:cs="Segoe UI"/>
+          <w:b/>
+          <w:lang w:val="en-US"/>
+        </w:rPr>
+      </w:pPr>
+      <w:r>
+        <w:rPr>
+          <w:rFonts w:ascii="Segoe UI" w:hAnsi="Segoe UI" w:cs="Segoe UI"/>
+          <w:b/>
+          <w:lang w:val="en-US"/>
+        </w:rPr>
+        <w:lastRenderedPageBreak/>
+        <w:t>Section properties</w:t>
+      </w:r>
+    </w:p>
+    <w:p>
+      <w:pPr>
+        <w:rPr>
+          <w:rFonts w:ascii="Microsoft YaHei UI" w:eastAsia="Microsoft YaHei UI" w:hAnsi="Microsoft YaHei UI" w:cs="Segoe UI"/>
+          <w:sz w:val="20"/>
+          <w:szCs w:val="20"/>
+          <w:lang w:val="en-US"/>
+        </w:rPr>
+      </w:pPr>
+      <w:r>
+        <w:rPr>
+          <w:noProof/>
+        </w:rPr>
+        <w:drawing>
+          <wp:inline distT="0" distB="0" distL="0" distR="0" wp14:anchorId="7EAA4C13" wp14:editId="36EB51D4">
+            <wp:extent cx="4187132" cy="6121400"/>
+            <wp:effectExtent l="0" t="0" r="4445" b="0"/>
+            <wp:docPr id="29" name="Picture 29"/>
+            <wp:cNvGraphicFramePr>
+              <a:graphicFrameLocks xmlns:a="http://schemas.openxmlformats.org/drawingml/2006/main" noChangeAspect="1"/>
+            </wp:cNvGraphicFramePr>
+            <a:graphic xmlns:a="http://schemas.openxmlformats.org/drawingml/2006/main">
+              <a:graphicData uri="http://schemas.openxmlformats.org/drawingml/2006/picture">
+                <pic:pic xmlns:pic="http://schemas.openxmlformats.org/drawingml/2006/picture">
+                  <pic:nvPicPr>
+                    <pic:cNvPr id="1" name=""/>
+                    <pic:cNvPicPr/>
+                  </pic:nvPicPr>
+                  <pic:blipFill>
+                    <a:blip r:embed="rId35"/>
+                    <a:stretch>
+                      <a:fillRect/>
+                    </a:stretch>
+                  </pic:blipFill>
+                  <pic:spPr>
+                    <a:xfrm>
+                      <a:off x="0" y="0"/>
+                      <a:ext cx="4190145" cy="6125805"/>
+                    </a:xfrm>
+                    <a:prstGeom prst="rect">
+                      <a:avLst/>
+                    </a:prstGeom>
+                  </pic:spPr>
+                </pic:pic>
+              </a:graphicData>
+            </a:graphic>
+          </wp:inline>
+        </w:drawing>
+      </w:r>
+    </w:p>
+    <w:p>
+      <w:pPr>
+        <w:rPr>
+          <w:rFonts w:ascii="Microsoft YaHei UI" w:eastAsia="Microsoft YaHei UI" w:hAnsi="Microsoft YaHei UI" w:cs="Segoe UI"/>
+          <w:sz w:val="20"/>
+          <w:szCs w:val="20"/>
+          <w:lang w:val="en-US"/>
+        </w:rPr>
+      </w:pPr>
+    </w:p>
+    <w:p>
+      <w:pPr>
+        <w:rPr>
+          <w:rFonts w:ascii="Microsoft YaHei UI" w:eastAsia="Microsoft YaHei UI" w:hAnsi="Microsoft YaHei UI" w:cs="Segoe UI"/>
+          <w:sz w:val="20"/>
+          <w:szCs w:val="20"/>
+          <w:lang w:val="en-US"/>
+        </w:rPr>
+      </w:pPr>
+      <w:r>
+        <w:rPr>
+          <w:rFonts w:ascii="Microsoft YaHei UI" w:eastAsia="Microsoft YaHei UI" w:hAnsi="Microsoft YaHei UI" w:cs="Segoe UI"/>
+          <w:sz w:val="20"/>
+          <w:szCs w:val="20"/>
+          <w:lang w:val="en-US"/>
+        </w:rPr>
+        <w:t>Field Label width between 50 and 250</w:t>
+      </w:r>
+    </w:p>
+    <w:p>
+      <w:pPr>
+        <w:rPr>
+          <w:rFonts w:ascii="Microsoft YaHei UI" w:eastAsia="Microsoft YaHei UI" w:hAnsi="Microsoft YaHei UI" w:cs="Segoe UI"/>
+          <w:sz w:val="20"/>
+          <w:szCs w:val="20"/>
+          <w:lang w:val="en-US"/>
+        </w:rPr>
+      </w:pPr>
+    </w:p>
+    <w:p>
+      <w:pPr>
+        <w:rPr>
+          <w:rFonts w:ascii="Microsoft YaHei UI" w:eastAsia="Microsoft YaHei UI" w:hAnsi="Microsoft YaHei UI" w:cs="Segoe UI"/>
+          <w:sz w:val="20"/>
+          <w:szCs w:val="20"/>
+          <w:lang w:val="en-US"/>
+        </w:rPr>
+      </w:pPr>
+    </w:p>
+    <w:p>
+      <w:pPr>
+        <w:rPr>
+          <w:rFonts w:ascii="Microsoft YaHei UI" w:eastAsia="Microsoft YaHei UI" w:hAnsi="Microsoft YaHei UI" w:cs="Segoe UI"/>
+          <w:sz w:val="20"/>
+          <w:szCs w:val="20"/>
+          <w:lang w:val="en-US"/>
+        </w:rPr>
+      </w:pPr>
+    </w:p>
+    <w:p>
+      <w:pPr>
+        <w:rPr>
+          <w:rFonts w:ascii="Microsoft YaHei UI" w:eastAsia="Microsoft YaHei UI" w:hAnsi="Microsoft YaHei UI" w:cs="Segoe UI"/>
+          <w:sz w:val="20"/>
+          <w:szCs w:val="20"/>
+          <w:lang w:val="en-US"/>
+        </w:rPr>
+      </w:pPr>
+    </w:p>
+    <w:p>
+      <w:pPr>
+        <w:rPr>
+          <w:rFonts w:ascii="Microsoft YaHei UI" w:eastAsia="Microsoft YaHei UI" w:hAnsi="Microsoft YaHei UI" w:cs="Segoe UI"/>
+          <w:sz w:val="20"/>
+          <w:szCs w:val="20"/>
+          <w:lang w:val="en-US"/>
+        </w:rPr>
+      </w:pPr>
+    </w:p>
+    <w:p>
+      <w:pPr>
+        <w:rPr>
+          <w:rFonts w:ascii="Microsoft YaHei UI" w:eastAsia="Microsoft YaHei UI" w:hAnsi="Microsoft YaHei UI" w:cs="Segoe UI"/>
+          <w:sz w:val="20"/>
+          <w:szCs w:val="20"/>
+          <w:lang w:val="en-US"/>
+        </w:rPr>
+      </w:pPr>
+    </w:p>
+    <w:p>
+      <w:pPr>
+        <w:rPr>
+          <w:rFonts w:ascii="Microsoft YaHei UI" w:eastAsia="Microsoft YaHei UI" w:hAnsi="Microsoft YaHei UI" w:cs="Segoe UI"/>
+          <w:sz w:val="20"/>
+          <w:szCs w:val="20"/>
+          <w:lang w:val="en-US"/>
+        </w:rPr>
+      </w:pPr>
+      <w:r>
+        <w:rPr>
+          <w:rFonts w:ascii="Microsoft YaHei UI" w:eastAsia="Microsoft YaHei UI" w:hAnsi="Microsoft YaHei UI" w:cs="Segoe UI"/>
+          <w:sz w:val="20"/>
+          <w:szCs w:val="20"/>
+          <w:lang w:val="en-US"/>
+        </w:rPr>
+        <w:t xml:space="preserve">Add a Reference Panel </w:t>
+      </w:r>
+      <w:r>
+        <w:rPr>
+          <w:rFonts w:ascii="Microsoft YaHei UI" w:eastAsia="Microsoft YaHei UI" w:hAnsi="Microsoft YaHei UI" w:cs="Segoe UI"/>
+          <w:sz w:val="20"/>
+          <w:szCs w:val="20"/>
+          <w:lang w:val="en-US"/>
+        </w:rPr>
+        <w:t>(</w:t>
+      </w:r>
+      <w:r>
+        <w:rPr>
+          <w:rFonts w:ascii="Microsoft YaHei UI" w:eastAsia="Microsoft YaHei UI" w:hAnsi="Microsoft YaHei UI" w:cs="Segoe UI"/>
+          <w:sz w:val="20"/>
+          <w:szCs w:val="20"/>
+          <w:lang w:val="en-US"/>
+        </w:rPr>
+        <w:t>a new type of</w:t>
+      </w:r>
+      <w:r>
+        <w:rPr>
+          <w:rFonts w:ascii="Microsoft YaHei UI" w:eastAsia="Microsoft YaHei UI" w:hAnsi="Microsoft YaHei UI" w:cs="Segoe UI"/>
+          <w:sz w:val="20"/>
+          <w:szCs w:val="20"/>
+          <w:lang w:val="en-US"/>
+        </w:rPr>
+        <w:t xml:space="preserve"> Section</w:t>
+      </w:r>
+      <w:r>
+        <w:rPr>
+          <w:rFonts w:ascii="Microsoft YaHei UI" w:eastAsia="Microsoft YaHei UI" w:hAnsi="Microsoft YaHei UI" w:cs="Segoe UI"/>
+          <w:sz w:val="20"/>
+          <w:szCs w:val="20"/>
+          <w:lang w:val="en-US"/>
+        </w:rPr>
+        <w:t xml:space="preserve"> </w:t>
+      </w:r>
+      <w:r>
+        <w:rPr>
+          <w:rFonts w:ascii="Microsoft YaHei UI" w:eastAsia="Microsoft YaHei UI" w:hAnsi="Microsoft YaHei UI" w:cs="Segoe UI" w:hint="eastAsia"/>
+          <w:sz w:val="20"/>
+          <w:szCs w:val="20"/>
+          <w:lang w:val="en-US"/>
+        </w:rPr>
+        <w:t>参考面板</w:t>
+      </w:r>
+      <w:r>
+        <w:rPr>
+          <w:rFonts w:ascii="Microsoft YaHei UI" w:eastAsia="Microsoft YaHei UI" w:hAnsi="Microsoft YaHei UI" w:cs="Segoe UI"/>
+          <w:sz w:val="20"/>
+          <w:szCs w:val="20"/>
+          <w:lang w:val="en-US"/>
+        </w:rPr>
+        <w:t>)</w:t>
+      </w:r>
+    </w:p>
+    <w:p>
+      <w:pPr>
+        <w:pStyle w:val="ListParagraph"/>
+        <w:numPr>
+          <w:ilvl w:val="0"/>
+          <w:numId w:val="9"/>
+        </w:numPr>
+        <w:rPr>
+          <w:rFonts w:ascii="Microsoft YaHei UI" w:eastAsia="Microsoft YaHei UI" w:hAnsi="Microsoft YaHei UI" w:cs="Segoe UI"/>
+          <w:sz w:val="20"/>
+          <w:szCs w:val="20"/>
+          <w:lang w:val="en-US"/>
+        </w:rPr>
+      </w:pPr>
+      <w:r>
+        <w:rPr>
+          <w:rFonts w:ascii="Microsoft YaHei UI" w:eastAsia="Microsoft YaHei UI" w:hAnsi="Microsoft YaHei UI" w:cs="Segoe UI"/>
+          <w:sz w:val="20"/>
+          <w:szCs w:val="20"/>
+          <w:lang w:val="en-US"/>
+        </w:rPr>
+        <w:t>Single column</w:t>
+      </w:r>
+    </w:p>
+    <w:p>
+      <w:pPr>
+        <w:pStyle w:val="ListParagraph"/>
+        <w:numPr>
+          <w:ilvl w:val="0"/>
+          <w:numId w:val="9"/>
+        </w:numPr>
+        <w:rPr>
+          <w:rFonts w:ascii="Microsoft YaHei UI" w:eastAsia="Microsoft YaHei UI" w:hAnsi="Microsoft YaHei UI" w:cs="Segoe UI"/>
+          <w:sz w:val="20"/>
+          <w:szCs w:val="20"/>
+          <w:lang w:val="en-US"/>
+        </w:rPr>
+      </w:pPr>
+      <w:r>
+        <w:rPr>
+          <w:rFonts w:ascii="Microsoft YaHei UI" w:eastAsia="Microsoft YaHei UI" w:hAnsi="Microsoft YaHei UI" w:cs="Segoe UI"/>
+          <w:sz w:val="20"/>
+          <w:szCs w:val="20"/>
+          <w:lang w:val="en-US"/>
+        </w:rPr>
+        <w:t>Vertical</w:t>
+      </w:r>
+    </w:p>
+    <w:p>
+      <w:pPr>
+        <w:pStyle w:val="ListParagraph"/>
+        <w:numPr>
+          <w:ilvl w:val="0"/>
+          <w:numId w:val="9"/>
+        </w:numPr>
+        <w:rPr>
+          <w:rFonts w:ascii="Microsoft YaHei UI" w:eastAsia="Microsoft YaHei UI" w:hAnsi="Microsoft YaHei UI" w:cs="Segoe UI"/>
+          <w:sz w:val="20"/>
+          <w:szCs w:val="20"/>
+          <w:lang w:val="en-US"/>
+        </w:rPr>
+      </w:pPr>
+      <w:r>
+        <w:rPr>
+          <w:rFonts w:ascii="Microsoft YaHei UI" w:eastAsia="Microsoft YaHei UI" w:hAnsi="Microsoft YaHei UI" w:cs="Segoe UI"/>
+          <w:sz w:val="20"/>
+          <w:szCs w:val="20"/>
+          <w:lang w:val="en-US"/>
+        </w:rPr>
+        <w:t>O</w:t>
+      </w:r>
+      <w:r>
+        <w:rPr>
+          <w:rFonts w:ascii="Microsoft YaHei UI" w:eastAsia="Microsoft YaHei UI" w:hAnsi="Microsoft YaHei UI" w:cs="Segoe UI" w:hint="eastAsia"/>
+          <w:sz w:val="20"/>
+          <w:szCs w:val="20"/>
+          <w:lang w:val="en-US"/>
+        </w:rPr>
+        <w:t>nly</w:t>
+      </w:r>
+      <w:r>
+        <w:rPr>
+          <w:rFonts w:ascii="Microsoft YaHei UI" w:eastAsia="Microsoft YaHei UI" w:hAnsi="Microsoft YaHei UI" w:cs="Segoe UI"/>
+          <w:sz w:val="20"/>
+          <w:szCs w:val="20"/>
+          <w:lang w:val="en-US"/>
+        </w:rPr>
+        <w:t xml:space="preserve"> </w:t>
+      </w:r>
+      <w:r>
+        <w:rPr>
+          <w:rFonts w:ascii="Microsoft YaHei UI" w:eastAsia="Microsoft YaHei UI" w:hAnsi="Microsoft YaHei UI" w:cs="Segoe UI" w:hint="eastAsia"/>
+          <w:sz w:val="20"/>
+          <w:szCs w:val="20"/>
+          <w:lang w:val="en-US"/>
+        </w:rPr>
+        <w:t xml:space="preserve">one reference panel for a form </w:t>
+      </w:r>
+    </w:p>
+    <w:p>
+      <w:pPr>
+        <w:pStyle w:val="ListParagraph"/>
+        <w:numPr>
+          <w:ilvl w:val="0"/>
+          <w:numId w:val="9"/>
+        </w:numPr>
+        <w:rPr>
+          <w:rFonts w:ascii="Microsoft YaHei UI" w:eastAsia="Microsoft YaHei UI" w:hAnsi="Microsoft YaHei UI" w:cs="Segoe UI"/>
+          <w:sz w:val="20"/>
+          <w:szCs w:val="20"/>
+          <w:lang w:val="en-US"/>
+        </w:rPr>
+      </w:pPr>
+      <w:r>
+        <w:rPr>
+          <w:rFonts w:ascii="Microsoft YaHei UI" w:eastAsia="Microsoft YaHei UI" w:hAnsi="Microsoft YaHei UI" w:cs="Segoe UI"/>
+          <w:sz w:val="20"/>
+          <w:szCs w:val="20"/>
+          <w:lang w:val="en-US"/>
+        </w:rPr>
+        <w:t xml:space="preserve">Only sub-grid, Quick view control and knowledge base search control can be added </w:t>
+      </w:r>
+    </w:p>
+    <w:p>
+      <w:pPr>
+        <w:rPr>
+          <w:rFonts w:ascii="Microsoft YaHei UI" w:eastAsia="Microsoft YaHei UI" w:hAnsi="Microsoft YaHei UI" w:cs="Segoe UI"/>
+          <w:sz w:val="20"/>
+          <w:szCs w:val="20"/>
+          <w:lang w:val="en-US"/>
+        </w:rPr>
+      </w:pPr>
+      <w:r>
+        <w:rPr>
+          <w:noProof/>
+        </w:rPr>
+        <w:drawing>
+          <wp:inline distT="0" distB="0" distL="0" distR="0" wp14:anchorId="09828468" wp14:editId="2ED79C59">
+            <wp:extent cx="2203450" cy="1628637"/>
+            <wp:effectExtent l="0" t="0" r="6350" b="0"/>
+            <wp:docPr id="30" name="Picture 30"/>
+            <wp:cNvGraphicFramePr>
+              <a:graphicFrameLocks xmlns:a="http://schemas.openxmlformats.org/drawingml/2006/main" noChangeAspect="1"/>
+            </wp:cNvGraphicFramePr>
+            <a:graphic xmlns:a="http://schemas.openxmlformats.org/drawingml/2006/main">
+              <a:graphicData uri="http://schemas.openxmlformats.org/drawingml/2006/picture">
+                <pic:pic xmlns:pic="http://schemas.openxmlformats.org/drawingml/2006/picture">
+                  <pic:nvPicPr>
+                    <pic:cNvPr id="1" name=""/>
+                    <pic:cNvPicPr/>
+                  </pic:nvPicPr>
+                  <pic:blipFill>
+                    <a:blip r:embed="rId36"/>
+                    <a:stretch>
+                      <a:fillRect/>
+                    </a:stretch>
+                  </pic:blipFill>
+                  <pic:spPr>
+                    <a:xfrm>
+                      <a:off x="0" y="0"/>
+                      <a:ext cx="2220171" cy="1640996"/>
+                    </a:xfrm>
+                    <a:prstGeom prst="rect">
+                      <a:avLst/>
+                    </a:prstGeom>
+                  </pic:spPr>
+                </pic:pic>
+              </a:graphicData>
+            </a:graphic>
+          </wp:inline>
+        </w:drawing>
+      </w:r>
+    </w:p>
+    <w:p>
+      <w:pPr>
+        <w:rPr>
+          <w:rFonts w:ascii="Microsoft YaHei UI" w:eastAsia="Microsoft YaHei UI" w:hAnsi="Microsoft YaHei UI" w:cs="Segoe UI"/>
+          <w:sz w:val="20"/>
+          <w:szCs w:val="20"/>
+          <w:lang w:val="en-US"/>
+        </w:rPr>
+      </w:pPr>
+      <w:r>
+        <w:rPr>
+          <w:noProof/>
+        </w:rPr>
+        <w:drawing>
+          <wp:inline distT="0" distB="0" distL="0" distR="0" wp14:anchorId="5DECC98A" wp14:editId="5E76FAEA">
+            <wp:extent cx="4582436" cy="3549650"/>
+            <wp:effectExtent l="0" t="0" r="8890" b="0"/>
+            <wp:docPr id="31" name="Picture 31"/>
+            <wp:cNvGraphicFramePr>
+              <a:graphicFrameLocks xmlns:a="http://schemas.openxmlformats.org/drawingml/2006/main" noChangeAspect="1"/>
+            </wp:cNvGraphicFramePr>
+            <a:graphic xmlns:a="http://schemas.openxmlformats.org/drawingml/2006/main">
+              <a:graphicData uri="http://schemas.openxmlformats.org/drawingml/2006/picture">
+                <pic:pic xmlns:pic="http://schemas.openxmlformats.org/drawingml/2006/picture">
+                  <pic:nvPicPr>
+                    <pic:cNvPr id="1" name=""/>
+                    <pic:cNvPicPr/>
+                  </pic:nvPicPr>
+                  <pic:blipFill>
+                    <a:blip r:embed="rId37"/>
+                    <a:stretch>
+                      <a:fillRect/>
+                    </a:stretch>
+                  </pic:blipFill>
+                  <pic:spPr>
+                    <a:xfrm>
+                      <a:off x="0" y="0"/>
+                      <a:ext cx="4583898" cy="3550783"/>
+                    </a:xfrm>
+                    <a:prstGeom prst="rect">
+                      <a:avLst/>
+                    </a:prstGeom>
+                  </pic:spPr>
+                </pic:pic>
+              </a:graphicData>
+            </a:graphic>
+          </wp:inline>
+        </w:drawing>
+      </w:r>
+    </w:p>
+    <w:p>
+      <w:pPr>
+        <w:rPr>
+          <w:rFonts w:ascii="Microsoft YaHei UI" w:eastAsia="Microsoft YaHei UI" w:hAnsi="Microsoft YaHei UI" w:cs="Segoe UI"/>
+          <w:sz w:val="20"/>
+          <w:szCs w:val="20"/>
+          <w:lang w:val="en-US"/>
+        </w:rPr>
+      </w:pPr>
+    </w:p>
+    <w:p>
+      <w:pPr>
+        <w:pStyle w:val="Heading3"/>
+        <w:rPr>
+          <w:rFonts w:ascii="Segoe UI" w:hAnsi="Segoe UI" w:cs="Segoe UI"/>
+          <w:b/>
+          <w:lang w:val="en-US"/>
+        </w:rPr>
+      </w:pPr>
+      <w:r>
+        <w:rPr>
+          <w:rFonts w:ascii="Segoe UI" w:hAnsi="Segoe UI" w:cs="Segoe UI"/>
+          <w:b/>
+          <w:lang w:val="en-US"/>
+        </w:rPr>
+        <w:lastRenderedPageBreak/>
+        <w:t xml:space="preserve">Common </w:t>
+      </w:r>
+      <w:r>
+        <w:rPr>
+          <w:rFonts w:ascii="Segoe UI" w:hAnsi="Segoe UI" w:cs="Segoe UI"/>
+          <w:b/>
+          <w:lang w:val="en-US"/>
+        </w:rPr>
+        <w:t>Field Properties</w:t>
+      </w:r>
+    </w:p>
+    <w:p>
+      <w:pPr>
+        <w:rPr>
+          <w:rFonts w:ascii="Microsoft YaHei UI" w:eastAsia="Microsoft YaHei UI" w:hAnsi="Microsoft YaHei UI" w:cs="Segoe UI"/>
+          <w:sz w:val="20"/>
+          <w:szCs w:val="20"/>
+          <w:lang w:val="en-US"/>
+        </w:rPr>
+      </w:pPr>
+      <w:r>
+        <w:rPr>
+          <w:noProof/>
+        </w:rPr>
+        <w:drawing>
+          <wp:inline distT="0" distB="0" distL="0" distR="0" wp14:anchorId="7B5C9155" wp14:editId="625DC4DE">
+            <wp:extent cx="4622219" cy="5657850"/>
+            <wp:effectExtent l="0" t="0" r="6985" b="0"/>
+            <wp:docPr id="32" name="Picture 32"/>
+            <wp:cNvGraphicFramePr>
+              <a:graphicFrameLocks xmlns:a="http://schemas.openxmlformats.org/drawingml/2006/main" noChangeAspect="1"/>
+            </wp:cNvGraphicFramePr>
+            <a:graphic xmlns:a="http://schemas.openxmlformats.org/drawingml/2006/main">
+              <a:graphicData uri="http://schemas.openxmlformats.org/drawingml/2006/picture">
+                <pic:pic xmlns:pic="http://schemas.openxmlformats.org/drawingml/2006/picture">
+                  <pic:nvPicPr>
+                    <pic:cNvPr id="1" name=""/>
+                    <pic:cNvPicPr/>
+                  </pic:nvPicPr>
+                  <pic:blipFill>
+                    <a:blip r:embed="rId38"/>
+                    <a:stretch>
+                      <a:fillRect/>
+                    </a:stretch>
+                  </pic:blipFill>
+                  <pic:spPr>
+                    <a:xfrm>
+                      <a:off x="0" y="0"/>
+                      <a:ext cx="4624887" cy="5661116"/>
+                    </a:xfrm>
+                    <a:prstGeom prst="rect">
+                      <a:avLst/>
+                    </a:prstGeom>
+                  </pic:spPr>
+                </pic:pic>
+              </a:graphicData>
+            </a:graphic>
+          </wp:inline>
+        </w:drawing>
+      </w:r>
+    </w:p>
+    <w:p>
+      <w:pPr>
+        <w:rPr>
+          <w:rFonts w:ascii="Microsoft YaHei UI" w:eastAsia="Microsoft YaHei UI" w:hAnsi="Microsoft YaHei UI" w:cs="Segoe UI"/>
+          <w:sz w:val="20"/>
+          <w:szCs w:val="20"/>
+          <w:lang w:val="en-US"/>
+        </w:rPr>
+      </w:pPr>
+    </w:p>
+    <w:p>
+      <w:pPr>
+        <w:pStyle w:val="Heading3"/>
+        <w:rPr>
+          <w:rFonts w:ascii="Segoe UI" w:hAnsi="Segoe UI" w:cs="Segoe UI"/>
+          <w:b/>
+          <w:lang w:val="en-US"/>
+        </w:rPr>
+      </w:pPr>
+      <w:r>
+        <w:rPr>
+          <w:rFonts w:ascii="Segoe UI" w:hAnsi="Segoe UI" w:cs="Segoe UI"/>
+          <w:b/>
+          <w:lang w:val="en-US"/>
+        </w:rPr>
+        <w:t>Special field property</w:t>
+      </w:r>
+    </w:p>
+    <w:p>
+      <w:pPr>
+        <w:rPr>
+          <w:rFonts w:ascii="Microsoft YaHei UI" w:eastAsia="Microsoft YaHei UI" w:hAnsi="Microsoft YaHei UI" w:cs="Segoe UI"/>
+          <w:sz w:val="20"/>
+          <w:szCs w:val="20"/>
+          <w:lang w:val="en-US"/>
+        </w:rPr>
+      </w:pPr>
+      <w:r>
+        <w:rPr>
+          <w:rFonts w:ascii="Microsoft YaHei UI" w:eastAsia="Microsoft YaHei UI" w:hAnsi="Microsoft YaHei UI" w:cs="Segoe UI"/>
+          <w:sz w:val="20"/>
+          <w:szCs w:val="20"/>
+          <w:lang w:val="en-US"/>
+        </w:rPr>
+        <w:t>Lookup field</w:t>
+      </w:r>
+    </w:p>
+    <w:p>
+      <w:pPr>
+        <w:rPr>
+          <w:rFonts w:ascii="Microsoft YaHei UI" w:eastAsia="Microsoft YaHei UI" w:hAnsi="Microsoft YaHei UI" w:cs="Segoe UI"/>
+          <w:sz w:val="20"/>
+          <w:szCs w:val="20"/>
+          <w:lang w:val="en-US"/>
+        </w:rPr>
+      </w:pPr>
+      <w:r>
+        <w:rPr>
+          <w:noProof/>
+        </w:rPr>
+        <w:lastRenderedPageBreak/>
+        <w:drawing>
+          <wp:inline distT="0" distB="0" distL="0" distR="0" wp14:anchorId="12E14FCD" wp14:editId="459567F3">
+            <wp:extent cx="4109478" cy="4527550"/>
+            <wp:effectExtent l="0" t="0" r="5715" b="6350"/>
+            <wp:docPr id="33" name="Picture 33"/>
+            <wp:cNvGraphicFramePr>
+              <a:graphicFrameLocks xmlns:a="http://schemas.openxmlformats.org/drawingml/2006/main" noChangeAspect="1"/>
+            </wp:cNvGraphicFramePr>
+            <a:graphic xmlns:a="http://schemas.openxmlformats.org/drawingml/2006/main">
+              <a:graphicData uri="http://schemas.openxmlformats.org/drawingml/2006/picture">
+                <pic:pic xmlns:pic="http://schemas.openxmlformats.org/drawingml/2006/picture">
+                  <pic:nvPicPr>
+                    <pic:cNvPr id="1" name=""/>
+                    <pic:cNvPicPr/>
+                  </pic:nvPicPr>
+                  <pic:blipFill>
+                    <a:blip r:embed="rId39"/>
+                    <a:stretch>
+                      <a:fillRect/>
+                    </a:stretch>
+                  </pic:blipFill>
+                  <pic:spPr>
+                    <a:xfrm>
+                      <a:off x="0" y="0"/>
+                      <a:ext cx="4114730" cy="4533336"/>
+                    </a:xfrm>
+                    <a:prstGeom prst="rect">
+                      <a:avLst/>
+                    </a:prstGeom>
+                  </pic:spPr>
+                </pic:pic>
+              </a:graphicData>
+            </a:graphic>
+          </wp:inline>
+        </w:drawing>
+      </w:r>
+    </w:p>
+    <w:p>
+      <w:pPr>
+        <w:rPr>
+          <w:rFonts w:ascii="Microsoft YaHei UI" w:eastAsia="Microsoft YaHei UI" w:hAnsi="Microsoft YaHei UI" w:cs="Segoe UI"/>
+          <w:sz w:val="20"/>
+          <w:szCs w:val="20"/>
+          <w:lang w:val="en-US"/>
+        </w:rPr>
+      </w:pPr>
+    </w:p>
+    <w:p>
+      <w:pPr>
+        <w:rPr>
+          <w:rFonts w:ascii="Microsoft YaHei UI" w:eastAsia="Microsoft YaHei UI" w:hAnsi="Microsoft YaHei UI" w:cs="Segoe UI"/>
+          <w:sz w:val="20"/>
+          <w:szCs w:val="20"/>
+          <w:lang w:val="en-US"/>
+        </w:rPr>
+      </w:pPr>
+      <w:r>
+        <w:rPr>
+          <w:rFonts w:ascii="Microsoft YaHei UI" w:eastAsia="Microsoft YaHei UI" w:hAnsi="Microsoft YaHei UI" w:cs="Segoe UI"/>
+          <w:sz w:val="20"/>
+          <w:szCs w:val="20"/>
+          <w:lang w:val="en-US"/>
+        </w:rPr>
+        <w:t>TO TEST: Possible relationship combination</w:t>
+      </w:r>
+    </w:p>
+    <w:p>
+      <w:pPr>
+        <w:rPr>
+          <w:rFonts w:ascii="Microsoft YaHei UI" w:eastAsia="Microsoft YaHei UI" w:hAnsi="Microsoft YaHei UI" w:cs="Segoe UI"/>
+          <w:sz w:val="20"/>
+          <w:szCs w:val="20"/>
+          <w:lang w:val="en-US"/>
+        </w:rPr>
+      </w:pPr>
+    </w:p>
+    <w:p>
+      <w:pPr>
+        <w:rPr>
+          <w:rFonts w:ascii="Microsoft YaHei UI" w:eastAsia="Microsoft YaHei UI" w:hAnsi="Microsoft YaHei UI" w:cs="Segoe UI"/>
+          <w:sz w:val="20"/>
+          <w:szCs w:val="20"/>
+          <w:lang w:val="en-US"/>
+        </w:rPr>
+      </w:pPr>
+      <w:r>
+        <w:rPr>
+          <w:rFonts w:ascii="Microsoft YaHei UI" w:eastAsia="Microsoft YaHei UI" w:hAnsi="Microsoft YaHei UI" w:cs="Segoe UI"/>
+          <w:sz w:val="20"/>
+          <w:szCs w:val="20"/>
+          <w:lang w:val="en-US"/>
+        </w:rPr>
+        <w:t>Two option field properties</w:t>
+      </w:r>
+    </w:p>
+    <w:p>
+      <w:pPr>
+        <w:rPr>
+          <w:rFonts w:ascii="Microsoft YaHei UI" w:eastAsia="Microsoft YaHei UI" w:hAnsi="Microsoft YaHei UI" w:cs="Segoe UI"/>
+          <w:sz w:val="20"/>
+          <w:szCs w:val="20"/>
+          <w:lang w:val="en-US"/>
+        </w:rPr>
+      </w:pPr>
+      <w:r>
+        <w:rPr>
+          <w:noProof/>
+        </w:rPr>
+        <w:drawing>
+          <wp:inline distT="0" distB="0" distL="0" distR="0" wp14:anchorId="3B152ADF" wp14:editId="7661FD44">
+            <wp:extent cx="5274310" cy="1291590"/>
+            <wp:effectExtent l="0" t="0" r="2540" b="3810"/>
+            <wp:docPr id="34" name="Picture 34"/>
+            <wp:cNvGraphicFramePr>
+              <a:graphicFrameLocks xmlns:a="http://schemas.openxmlformats.org/drawingml/2006/main" noChangeAspect="1"/>
+            </wp:cNvGraphicFramePr>
+            <a:graphic xmlns:a="http://schemas.openxmlformats.org/drawingml/2006/main">
+              <a:graphicData uri="http://schemas.openxmlformats.org/drawingml/2006/picture">
+                <pic:pic xmlns:pic="http://schemas.openxmlformats.org/drawingml/2006/picture">
+                  <pic:nvPicPr>
+                    <pic:cNvPr id="1" name=""/>
+                    <pic:cNvPicPr/>
+                  </pic:nvPicPr>
+                  <pic:blipFill>
+                    <a:blip r:embed="rId40"/>
+                    <a:stretch>
+                      <a:fillRect/>
+                    </a:stretch>
+                  </pic:blipFill>
+                  <pic:spPr>
+                    <a:xfrm>
+                      <a:off x="0" y="0"/>
+                      <a:ext cx="5274310" cy="1291590"/>
+                    </a:xfrm>
+                    <a:prstGeom prst="rect">
+                      <a:avLst/>
+                    </a:prstGeom>
+                  </pic:spPr>
+                </pic:pic>
+              </a:graphicData>
+            </a:graphic>
+          </wp:inline>
+        </w:drawing>
+      </w:r>
+    </w:p>
+    <w:p>
+      <w:pPr>
+        <w:rPr>
+          <w:rFonts w:ascii="Microsoft YaHei UI" w:eastAsia="Microsoft YaHei UI" w:hAnsi="Microsoft YaHei UI" w:cs="Segoe UI"/>
+          <w:sz w:val="20"/>
+          <w:szCs w:val="20"/>
+          <w:lang w:val="en-US"/>
+        </w:rPr>
+      </w:pPr>
+      <w:r>
+        <w:rPr>
+          <w:rFonts w:ascii="Microsoft YaHei UI" w:eastAsia="Microsoft YaHei UI" w:hAnsi="Microsoft YaHei UI" w:cs="Segoe UI"/>
+          <w:sz w:val="20"/>
+          <w:szCs w:val="20"/>
+          <w:lang w:val="en-US"/>
+        </w:rPr>
+        <w:t>Multiple lines of text field properties</w:t>
+      </w:r>
+    </w:p>
+    <w:p>
+      <w:pPr>
+        <w:rPr>
+          <w:rFonts w:ascii="Microsoft YaHei UI" w:eastAsia="Microsoft YaHei UI" w:hAnsi="Microsoft YaHei UI" w:cs="Segoe UI"/>
+          <w:sz w:val="20"/>
+          <w:szCs w:val="20"/>
+          <w:lang w:val="en-US"/>
+        </w:rPr>
+      </w:pPr>
+      <w:r>
+        <w:rPr>
+          <w:noProof/>
+        </w:rPr>
+        <w:drawing>
+          <wp:inline distT="0" distB="0" distL="0" distR="0" wp14:anchorId="7715BB5D" wp14:editId="3B56F906">
+            <wp:extent cx="5274310" cy="1115060"/>
+            <wp:effectExtent l="0" t="0" r="2540" b="8890"/>
+            <wp:docPr id="35" name="Picture 35"/>
+            <wp:cNvGraphicFramePr>
+              <a:graphicFrameLocks xmlns:a="http://schemas.openxmlformats.org/drawingml/2006/main" noChangeAspect="1"/>
+            </wp:cNvGraphicFramePr>
+            <a:graphic xmlns:a="http://schemas.openxmlformats.org/drawingml/2006/main">
+              <a:graphicData uri="http://schemas.openxmlformats.org/drawingml/2006/picture">
+                <pic:pic xmlns:pic="http://schemas.openxmlformats.org/drawingml/2006/picture">
+                  <pic:nvPicPr>
+                    <pic:cNvPr id="1" name=""/>
+                    <pic:cNvPicPr/>
+                  </pic:nvPicPr>
+                  <pic:blipFill>
+                    <a:blip r:embed="rId41"/>
+                    <a:stretch>
+                      <a:fillRect/>
+                    </a:stretch>
+                  </pic:blipFill>
+                  <pic:spPr>
+                    <a:xfrm>
+                      <a:off x="0" y="0"/>
+                      <a:ext cx="5274310" cy="1115060"/>
+                    </a:xfrm>
+                    <a:prstGeom prst="rect">
+                      <a:avLst/>
+                    </a:prstGeom>
+                  </pic:spPr>
+                </pic:pic>
+              </a:graphicData>
+            </a:graphic>
+          </wp:inline>
+        </w:drawing>
+      </w:r>
+    </w:p>
+    <w:p>
+      <w:pPr>
+        <w:rPr>
+          <w:rFonts w:ascii="Microsoft YaHei UI" w:eastAsia="Microsoft YaHei UI" w:hAnsi="Microsoft YaHei UI" w:cs="Segoe UI"/>
+          <w:sz w:val="20"/>
+          <w:szCs w:val="20"/>
+          <w:lang w:val="en-US"/>
+        </w:rPr>
+      </w:pPr>
+      <w:r>
+        <w:rPr>
+          <w:rFonts w:ascii="Microsoft YaHei UI" w:eastAsia="Microsoft YaHei UI" w:hAnsi="Microsoft YaHei UI" w:cs="Segoe UI"/>
+          <w:sz w:val="20"/>
+          <w:szCs w:val="20"/>
+          <w:lang w:val="en-US"/>
+        </w:rPr>
+        <w:lastRenderedPageBreak/>
+        <w:t>Sub-Grid properties</w:t>
+      </w:r>
+    </w:p>
+    <w:p>
+      <w:pPr>
+        <w:rPr>
+          <w:rFonts w:ascii="Microsoft YaHei UI" w:eastAsia="Microsoft YaHei UI" w:hAnsi="Microsoft YaHei UI" w:cs="Segoe UI"/>
+          <w:sz w:val="20"/>
+          <w:szCs w:val="20"/>
+          <w:lang w:val="en-US"/>
+        </w:rPr>
+      </w:pPr>
+      <w:r>
+        <w:rPr>
+          <w:noProof/>
+        </w:rPr>
+        <w:drawing>
+          <wp:inline distT="0" distB="0" distL="0" distR="0" wp14:anchorId="25828446" wp14:editId="3EF0122E">
+            <wp:extent cx="4021815" cy="5613400"/>
+            <wp:effectExtent l="0" t="0" r="0" b="6350"/>
+            <wp:docPr id="36" name="Picture 36"/>
+            <wp:cNvGraphicFramePr>
+              <a:graphicFrameLocks xmlns:a="http://schemas.openxmlformats.org/drawingml/2006/main" noChangeAspect="1"/>
+            </wp:cNvGraphicFramePr>
+            <a:graphic xmlns:a="http://schemas.openxmlformats.org/drawingml/2006/main">
+              <a:graphicData uri="http://schemas.openxmlformats.org/drawingml/2006/picture">
+                <pic:pic xmlns:pic="http://schemas.openxmlformats.org/drawingml/2006/picture">
+                  <pic:nvPicPr>
+                    <pic:cNvPr id="1" name=""/>
+                    <pic:cNvPicPr/>
+                  </pic:nvPicPr>
+                  <pic:blipFill>
+                    <a:blip r:embed="rId42"/>
+                    <a:stretch>
+                      <a:fillRect/>
+                    </a:stretch>
+                  </pic:blipFill>
+                  <pic:spPr>
+                    <a:xfrm>
+                      <a:off x="0" y="0"/>
+                      <a:ext cx="4026597" cy="5620075"/>
+                    </a:xfrm>
+                    <a:prstGeom prst="rect">
+                      <a:avLst/>
+                    </a:prstGeom>
+                  </pic:spPr>
+                </pic:pic>
+              </a:graphicData>
+            </a:graphic>
+          </wp:inline>
+        </w:drawing>
+      </w:r>
+    </w:p>
+    <w:p>
+      <w:pPr>
+        <w:rPr>
+          <w:rFonts w:ascii="Microsoft YaHei UI" w:eastAsia="Microsoft YaHei UI" w:hAnsi="Microsoft YaHei UI" w:cs="Segoe UI"/>
+          <w:sz w:val="20"/>
+          <w:szCs w:val="20"/>
+          <w:lang w:val="en-US"/>
+        </w:rPr>
+      </w:pPr>
+      <w:r>
+        <w:rPr>
+          <w:rFonts w:ascii="Microsoft YaHei UI" w:eastAsia="Microsoft YaHei UI" w:hAnsi="Microsoft YaHei UI" w:cs="Segoe UI"/>
+          <w:sz w:val="20"/>
+          <w:szCs w:val="20"/>
+          <w:lang w:val="en-US"/>
+        </w:rPr>
+        <w:t>Add record behavior</w:t>
+      </w:r>
+    </w:p>
+    <w:p>
+      <w:pPr>
+        <w:rPr>
+          <w:rFonts w:ascii="Microsoft YaHei UI" w:eastAsia="Microsoft YaHei UI" w:hAnsi="Microsoft YaHei UI" w:cs="Segoe UI"/>
+          <w:sz w:val="20"/>
+          <w:szCs w:val="20"/>
+          <w:lang w:val="en-US"/>
+        </w:rPr>
+      </w:pPr>
+      <w:r>
+        <w:rPr>
+          <w:noProof/>
+        </w:rPr>
+        <w:drawing>
+          <wp:inline distT="0" distB="0" distL="0" distR="0" wp14:anchorId="0E47ED54" wp14:editId="7FA69363">
+            <wp:extent cx="4361905" cy="704762"/>
+            <wp:effectExtent l="0" t="0" r="635" b="635"/>
+            <wp:docPr id="37" name="Picture 37"/>
+            <wp:cNvGraphicFramePr>
+              <a:graphicFrameLocks xmlns:a="http://schemas.openxmlformats.org/drawingml/2006/main" noChangeAspect="1"/>
+            </wp:cNvGraphicFramePr>
+            <a:graphic xmlns:a="http://schemas.openxmlformats.org/drawingml/2006/main">
+              <a:graphicData uri="http://schemas.openxmlformats.org/drawingml/2006/picture">
+                <pic:pic xmlns:pic="http://schemas.openxmlformats.org/drawingml/2006/picture">
+                  <pic:nvPicPr>
+                    <pic:cNvPr id="1" name=""/>
+                    <pic:cNvPicPr/>
+                  </pic:nvPicPr>
+                  <pic:blipFill>
+                    <a:blip r:embed="rId43"/>
+                    <a:stretch>
+                      <a:fillRect/>
+                    </a:stretch>
+                  </pic:blipFill>
+                  <pic:spPr>
+                    <a:xfrm>
+                      <a:off x="0" y="0"/>
+                      <a:ext cx="4361905" cy="704762"/>
+                    </a:xfrm>
+                    <a:prstGeom prst="rect">
+                      <a:avLst/>
+                    </a:prstGeom>
+                  </pic:spPr>
+                </pic:pic>
+              </a:graphicData>
+            </a:graphic>
+          </wp:inline>
+        </w:drawing>
+      </w:r>
+    </w:p>
+    <w:p>
+      <w:pPr>
+        <w:rPr>
+          <w:rFonts w:ascii="Microsoft YaHei UI" w:eastAsia="Microsoft YaHei UI" w:hAnsi="Microsoft YaHei UI" w:cs="Segoe UI"/>
+          <w:sz w:val="20"/>
+          <w:szCs w:val="20"/>
+          <w:lang w:val="en-US"/>
+        </w:rPr>
+      </w:pPr>
+      <w:r>
+        <w:rPr>
+          <w:rFonts w:ascii="Microsoft YaHei UI" w:eastAsia="Microsoft YaHei UI" w:hAnsi="Microsoft YaHei UI" w:cs="Segoe UI"/>
+          <w:sz w:val="20"/>
+          <w:szCs w:val="20"/>
+          <w:lang w:val="en-US"/>
+        </w:rPr>
+        <w:t xml:space="preserve">Only related Records: </w:t>
+      </w:r>
+      <w:r>
+        <w:rPr>
+          <w:rFonts w:ascii="Microsoft YaHei UI" w:eastAsia="Microsoft YaHei UI" w:hAnsi="Microsoft YaHei UI" w:cs="Segoe UI" w:hint="eastAsia"/>
+          <w:sz w:val="20"/>
+          <w:szCs w:val="20"/>
+          <w:lang w:val="en-US"/>
+        </w:rPr>
+        <w:t>子网格点击+号 添加已存在的记录</w:t>
+      </w:r>
+    </w:p>
+    <w:p>
+      <w:pPr>
+        <w:rPr>
+          <w:rFonts w:ascii="Microsoft YaHei UI" w:eastAsia="Microsoft YaHei UI" w:hAnsi="Microsoft YaHei UI" w:cs="Segoe UI" w:hint="eastAsia"/>
+          <w:sz w:val="20"/>
+          <w:szCs w:val="20"/>
+          <w:lang w:val="en-US"/>
+        </w:rPr>
+      </w:pPr>
+      <w:r>
+        <w:rPr>
+          <w:rFonts w:ascii="Microsoft YaHei UI" w:eastAsia="Microsoft YaHei UI" w:hAnsi="Microsoft YaHei UI" w:cs="Segoe UI" w:hint="eastAsia"/>
+          <w:sz w:val="20"/>
+          <w:szCs w:val="20"/>
+          <w:lang w:val="en-US"/>
+        </w:rPr>
+        <w:t>All</w:t>
+      </w:r>
+      <w:r>
+        <w:rPr>
+          <w:rFonts w:ascii="Microsoft YaHei UI" w:eastAsia="Microsoft YaHei UI" w:hAnsi="Microsoft YaHei UI" w:cs="Segoe UI"/>
+          <w:sz w:val="20"/>
+          <w:szCs w:val="20"/>
+          <w:lang w:val="en-US"/>
+        </w:rPr>
+        <w:t xml:space="preserve"> </w:t>
+      </w:r>
+      <w:r>
+        <w:rPr>
+          <w:rFonts w:ascii="Microsoft YaHei UI" w:eastAsia="Microsoft YaHei UI" w:hAnsi="Microsoft YaHei UI" w:cs="Segoe UI" w:hint="eastAsia"/>
+          <w:sz w:val="20"/>
+          <w:szCs w:val="20"/>
+          <w:lang w:val="en-US"/>
+        </w:rPr>
+        <w:t>Records</w:t>
+      </w:r>
+      <w:r>
+        <w:rPr>
+          <w:rFonts w:ascii="Microsoft YaHei UI" w:eastAsia="Microsoft YaHei UI" w:hAnsi="Microsoft YaHei UI" w:cs="Segoe UI"/>
+          <w:sz w:val="20"/>
+          <w:szCs w:val="20"/>
+          <w:lang w:val="en-US"/>
+        </w:rPr>
+        <w:t xml:space="preserve"> </w:t>
+      </w:r>
+      <w:r>
+        <w:rPr>
+          <w:rFonts w:ascii="Microsoft YaHei UI" w:eastAsia="Microsoft YaHei UI" w:hAnsi="Microsoft YaHei UI" w:cs="Segoe UI" w:hint="eastAsia"/>
+          <w:sz w:val="20"/>
+          <w:szCs w:val="20"/>
+          <w:lang w:val="en-US"/>
+        </w:rPr>
+        <w:t>Type：新建记录，使用主窗体或者快速创建窗体</w:t>
+      </w:r>
+    </w:p>
+    <w:p>
+      <w:pPr>
+        <w:rPr>
+          <w:rFonts w:ascii="Microsoft YaHei UI" w:eastAsia="Microsoft YaHei UI" w:hAnsi="Microsoft YaHei UI" w:cs="Segoe UI"/>
+          <w:sz w:val="20"/>
+          <w:szCs w:val="20"/>
+          <w:lang w:val="en-US"/>
+        </w:rPr>
+      </w:pPr>
+    </w:p>
+    <w:p>
+      <w:pPr>
+        <w:rPr>
+          <w:rFonts w:ascii="Microsoft YaHei UI" w:eastAsia="Microsoft YaHei UI" w:hAnsi="Microsoft YaHei UI" w:cs="Segoe UI"/>
+          <w:sz w:val="20"/>
+          <w:szCs w:val="20"/>
+          <w:lang w:val="en-US"/>
+        </w:rPr>
+      </w:pPr>
+    </w:p>
+    <w:p>
+      <w:pPr>
+        <w:rPr>
+          <w:rFonts w:ascii="Microsoft YaHei UI" w:eastAsia="Microsoft YaHei UI" w:hAnsi="Microsoft YaHei UI" w:cs="Segoe UI"/>
+          <w:sz w:val="20"/>
+          <w:szCs w:val="20"/>
+          <w:lang w:val="en-US"/>
+        </w:rPr>
+      </w:pPr>
+    </w:p>
+    <w:p>
+      <w:pPr>
+        <w:rPr>
+          <w:rFonts w:ascii="Microsoft YaHei UI" w:eastAsia="Microsoft YaHei UI" w:hAnsi="Microsoft YaHei UI" w:cs="Segoe UI"/>
+          <w:sz w:val="20"/>
+          <w:szCs w:val="20"/>
+          <w:lang w:val="en-US"/>
+        </w:rPr>
+      </w:pPr>
+      <w:r>
+        <w:rPr>
+          <w:rFonts w:ascii="Microsoft YaHei UI" w:eastAsia="Microsoft YaHei UI" w:hAnsi="Microsoft YaHei UI" w:cs="Segoe UI"/>
+          <w:sz w:val="20"/>
+          <w:szCs w:val="20"/>
+          <w:lang w:val="en-US"/>
+        </w:rPr>
+        <w:lastRenderedPageBreak/>
+        <w:t>Q</w:t>
+      </w:r>
+      <w:r>
+        <w:rPr>
+          <w:rFonts w:ascii="Microsoft YaHei UI" w:eastAsia="Microsoft YaHei UI" w:hAnsi="Microsoft YaHei UI" w:cs="Segoe UI" w:hint="eastAsia"/>
+          <w:sz w:val="20"/>
+          <w:szCs w:val="20"/>
+          <w:lang w:val="en-US"/>
+        </w:rPr>
+        <w:t>uick</w:t>
+      </w:r>
+      <w:r>
+        <w:rPr>
+          <w:rFonts w:ascii="Microsoft YaHei UI" w:eastAsia="Microsoft YaHei UI" w:hAnsi="Microsoft YaHei UI" w:cs="Segoe UI"/>
+          <w:sz w:val="20"/>
+          <w:szCs w:val="20"/>
+          <w:lang w:val="en-US"/>
+        </w:rPr>
+        <w:t xml:space="preserve"> </w:t>
+      </w:r>
+      <w:r>
+        <w:rPr>
+          <w:rFonts w:ascii="Microsoft YaHei UI" w:eastAsia="Microsoft YaHei UI" w:hAnsi="Microsoft YaHei UI" w:cs="Segoe UI" w:hint="eastAsia"/>
+          <w:sz w:val="20"/>
+          <w:szCs w:val="20"/>
+          <w:lang w:val="en-US"/>
+        </w:rPr>
+        <w:t>View</w:t>
+      </w:r>
+      <w:r>
+        <w:rPr>
+          <w:rFonts w:ascii="Microsoft YaHei UI" w:eastAsia="Microsoft YaHei UI" w:hAnsi="Microsoft YaHei UI" w:cs="Segoe UI"/>
+          <w:sz w:val="20"/>
+          <w:szCs w:val="20"/>
+          <w:lang w:val="en-US"/>
+        </w:rPr>
+        <w:t xml:space="preserve"> </w:t>
+      </w:r>
+      <w:r>
+        <w:rPr>
+          <w:rFonts w:ascii="Microsoft YaHei UI" w:eastAsia="Microsoft YaHei UI" w:hAnsi="Microsoft YaHei UI" w:cs="Segoe UI" w:hint="eastAsia"/>
+          <w:sz w:val="20"/>
+          <w:szCs w:val="20"/>
+          <w:lang w:val="en-US"/>
+        </w:rPr>
+        <w:t>Form</w:t>
+      </w:r>
+      <w:r>
+        <w:rPr>
+          <w:rFonts w:ascii="Microsoft YaHei UI" w:eastAsia="Microsoft YaHei UI" w:hAnsi="Microsoft YaHei UI" w:cs="Segoe UI"/>
+          <w:sz w:val="20"/>
+          <w:szCs w:val="20"/>
+          <w:lang w:val="en-US"/>
+        </w:rPr>
+        <w:t xml:space="preserve"> </w:t>
+      </w:r>
+      <w:r>
+        <w:rPr>
+          <w:rFonts w:ascii="Microsoft YaHei UI" w:eastAsia="Microsoft YaHei UI" w:hAnsi="Microsoft YaHei UI" w:cs="Segoe UI" w:hint="eastAsia"/>
+          <w:sz w:val="20"/>
+          <w:szCs w:val="20"/>
+          <w:lang w:val="en-US"/>
+        </w:rPr>
+        <w:t>properties</w:t>
+      </w:r>
+    </w:p>
+    <w:p>
+      <w:pPr>
+        <w:rPr>
+          <w:rFonts w:ascii="Microsoft YaHei UI" w:eastAsia="Microsoft YaHei UI" w:hAnsi="Microsoft YaHei UI" w:cs="Segoe UI"/>
+          <w:sz w:val="20"/>
+          <w:szCs w:val="20"/>
+          <w:lang w:val="en-US"/>
+        </w:rPr>
+      </w:pPr>
+      <w:r>
+        <w:rPr>
+          <w:noProof/>
+        </w:rPr>
+        <w:drawing>
+          <wp:inline distT="0" distB="0" distL="0" distR="0" wp14:anchorId="77175A2B" wp14:editId="114C0CA9">
+            <wp:extent cx="4306815" cy="5334000"/>
+            <wp:effectExtent l="0" t="0" r="0" b="0"/>
+            <wp:docPr id="38" name="Picture 38"/>
+            <wp:cNvGraphicFramePr>
+              <a:graphicFrameLocks xmlns:a="http://schemas.openxmlformats.org/drawingml/2006/main" noChangeAspect="1"/>
+            </wp:cNvGraphicFramePr>
+            <a:graphic xmlns:a="http://schemas.openxmlformats.org/drawingml/2006/main">
+              <a:graphicData uri="http://schemas.openxmlformats.org/drawingml/2006/picture">
+                <pic:pic xmlns:pic="http://schemas.openxmlformats.org/drawingml/2006/picture">
+                  <pic:nvPicPr>
+                    <pic:cNvPr id="1" name=""/>
+                    <pic:cNvPicPr/>
+                  </pic:nvPicPr>
+                  <pic:blipFill>
+                    <a:blip r:embed="rId44"/>
+                    <a:stretch>
+                      <a:fillRect/>
+                    </a:stretch>
+                  </pic:blipFill>
+                  <pic:spPr>
+                    <a:xfrm>
+                      <a:off x="0" y="0"/>
+                      <a:ext cx="4312526" cy="5341073"/>
+                    </a:xfrm>
+                    <a:prstGeom prst="rect">
+                      <a:avLst/>
+                    </a:prstGeom>
+                  </pic:spPr>
+                </pic:pic>
+              </a:graphicData>
+            </a:graphic>
+          </wp:inline>
+        </w:drawing>
+      </w:r>
+    </w:p>
+    <w:p>
+      <w:pPr>
+        <w:rPr>
+          <w:rFonts w:ascii="Microsoft YaHei UI" w:eastAsia="Microsoft YaHei UI" w:hAnsi="Microsoft YaHei UI" w:cs="Segoe UI"/>
+          <w:sz w:val="20"/>
+          <w:szCs w:val="20"/>
+          <w:lang w:val="en-US"/>
+        </w:rPr>
+      </w:pPr>
+    </w:p>
+    <w:p>
+      <w:pPr>
+        <w:rPr>
+          <w:rFonts w:ascii="Microsoft YaHei UI" w:eastAsia="Microsoft YaHei UI" w:hAnsi="Microsoft YaHei UI" w:cs="Segoe UI" w:hint="eastAsia"/>
+          <w:sz w:val="20"/>
+          <w:szCs w:val="20"/>
+          <w:lang w:val="en-US"/>
+        </w:rPr>
+      </w:pPr>
+      <w:r>
+        <w:rPr>
+          <w:rFonts w:ascii="Microsoft YaHei UI" w:eastAsia="Microsoft YaHei UI" w:hAnsi="Microsoft YaHei UI" w:cs="Segoe UI" w:hint="eastAsia"/>
+          <w:sz w:val="20"/>
+          <w:szCs w:val="20"/>
+          <w:lang w:val="en-US"/>
+        </w:rPr>
+        <w:t>IFRAME properties</w:t>
+      </w:r>
+    </w:p>
+    <w:p>
+      <w:pPr>
+        <w:rPr>
+          <w:rFonts w:ascii="Microsoft YaHei UI" w:eastAsia="Microsoft YaHei UI" w:hAnsi="Microsoft YaHei UI" w:cs="Segoe UI"/>
+          <w:sz w:val="20"/>
+          <w:szCs w:val="20"/>
+          <w:lang w:val="en-US"/>
+        </w:rPr>
+      </w:pPr>
+      <w:r>
+        <w:rPr>
+          <w:noProof/>
+        </w:rPr>
+        <w:lastRenderedPageBreak/>
+        <w:drawing>
+          <wp:inline distT="0" distB="0" distL="0" distR="0" wp14:anchorId="5107E9F6" wp14:editId="747AA48A">
+            <wp:extent cx="4462191" cy="6350000"/>
+            <wp:effectExtent l="0" t="0" r="0" b="0"/>
+            <wp:docPr id="39" name="Picture 39"/>
+            <wp:cNvGraphicFramePr>
+              <a:graphicFrameLocks xmlns:a="http://schemas.openxmlformats.org/drawingml/2006/main" noChangeAspect="1"/>
+            </wp:cNvGraphicFramePr>
+            <a:graphic xmlns:a="http://schemas.openxmlformats.org/drawingml/2006/main">
+              <a:graphicData uri="http://schemas.openxmlformats.org/drawingml/2006/picture">
+                <pic:pic xmlns:pic="http://schemas.openxmlformats.org/drawingml/2006/picture">
+                  <pic:nvPicPr>
+                    <pic:cNvPr id="1" name=""/>
+                    <pic:cNvPicPr/>
+                  </pic:nvPicPr>
+                  <pic:blipFill>
+                    <a:blip r:embed="rId45"/>
+                    <a:stretch>
+                      <a:fillRect/>
+                    </a:stretch>
+                  </pic:blipFill>
+                  <pic:spPr>
+                    <a:xfrm>
+                      <a:off x="0" y="0"/>
+                      <a:ext cx="4466199" cy="6355704"/>
+                    </a:xfrm>
+                    <a:prstGeom prst="rect">
+                      <a:avLst/>
+                    </a:prstGeom>
+                  </pic:spPr>
+                </pic:pic>
+              </a:graphicData>
+            </a:graphic>
+          </wp:inline>
+        </w:drawing>
+      </w:r>
+    </w:p>
+    <w:p>
+      <w:pPr>
+        <w:rPr>
+          <w:rFonts w:ascii="Microsoft YaHei UI" w:eastAsia="Microsoft YaHei UI" w:hAnsi="Microsoft YaHei UI" w:cs="Segoe UI"/>
+          <w:sz w:val="20"/>
+          <w:szCs w:val="20"/>
+          <w:lang w:val="en-US"/>
+        </w:rPr>
+      </w:pPr>
+    </w:p>
+    <w:p>
+      <w:pPr>
+        <w:rPr>
+          <w:rFonts w:ascii="Microsoft YaHei UI" w:eastAsia="Microsoft YaHei UI" w:hAnsi="Microsoft YaHei UI" w:cs="Segoe UI"/>
+          <w:sz w:val="20"/>
+          <w:szCs w:val="20"/>
+          <w:lang w:val="en-US"/>
+        </w:rPr>
+      </w:pPr>
+      <w:r>
+        <w:rPr>
+          <w:rFonts w:ascii="Microsoft YaHei UI" w:eastAsia="Microsoft YaHei UI" w:hAnsi="Microsoft YaHei UI" w:cs="Segoe UI"/>
+          <w:sz w:val="20"/>
+          <w:szCs w:val="20"/>
+          <w:lang w:val="en-US"/>
+        </w:rPr>
+        <w:t>IFRAM parameters</w:t>
+      </w:r>
+    </w:p>
+    <w:p>
+      <w:pPr>
+        <w:rPr>
+          <w:rFonts w:ascii="Microsoft YaHei UI" w:eastAsia="Microsoft YaHei UI" w:hAnsi="Microsoft YaHei UI" w:cs="Segoe UI"/>
+          <w:sz w:val="20"/>
+          <w:szCs w:val="20"/>
+          <w:lang w:val="en-US"/>
+        </w:rPr>
+      </w:pPr>
+      <w:proofErr w:type="spellStart"/>
+      <w:r>
+        <w:rPr>
+          <w:rFonts w:ascii="Microsoft YaHei UI" w:eastAsia="Microsoft YaHei UI" w:hAnsi="Microsoft YaHei UI" w:cs="Segoe UI"/>
+          <w:sz w:val="20"/>
+          <w:szCs w:val="20"/>
+          <w:lang w:val="en-US"/>
+        </w:rPr>
+        <w:t>Orglcid</w:t>
+      </w:r>
+      <w:proofErr w:type="spellEnd"/>
+      <w:r>
+        <w:rPr>
+          <w:rFonts w:ascii="Microsoft YaHei UI" w:eastAsia="Microsoft YaHei UI" w:hAnsi="Microsoft YaHei UI" w:cs="Segoe UI"/>
+          <w:sz w:val="20"/>
+          <w:szCs w:val="20"/>
+          <w:lang w:val="en-US"/>
+        </w:rPr>
+        <w:t xml:space="preserve">, </w:t>
+      </w:r>
+      <w:proofErr w:type="spellStart"/>
+      <w:proofErr w:type="gramStart"/>
+      <w:r>
+        <w:rPr>
+          <w:rFonts w:ascii="Microsoft YaHei UI" w:eastAsia="Microsoft YaHei UI" w:hAnsi="Microsoft YaHei UI" w:cs="Segoe UI"/>
+          <w:sz w:val="20"/>
+          <w:szCs w:val="20"/>
+          <w:lang w:val="en-US"/>
+        </w:rPr>
+        <w:t>orgname</w:t>
+      </w:r>
+      <w:proofErr w:type="spellEnd"/>
+      <w:r>
+        <w:rPr>
+          <w:rFonts w:ascii="Microsoft YaHei UI" w:eastAsia="Microsoft YaHei UI" w:hAnsi="Microsoft YaHei UI" w:cs="Segoe UI"/>
+          <w:sz w:val="20"/>
+          <w:szCs w:val="20"/>
+          <w:lang w:val="en-US"/>
+        </w:rPr>
+        <w:t xml:space="preserve"> ,</w:t>
+      </w:r>
+      <w:proofErr w:type="gramEnd"/>
+      <w:r>
+        <w:rPr>
+          <w:rFonts w:ascii="Microsoft YaHei UI" w:eastAsia="Microsoft YaHei UI" w:hAnsi="Microsoft YaHei UI" w:cs="Segoe UI"/>
+          <w:sz w:val="20"/>
+          <w:szCs w:val="20"/>
+          <w:lang w:val="en-US"/>
+        </w:rPr>
+        <w:t xml:space="preserve"> </w:t>
+      </w:r>
+      <w:proofErr w:type="spellStart"/>
+      <w:r>
+        <w:rPr>
+          <w:rFonts w:ascii="Microsoft YaHei UI" w:eastAsia="Microsoft YaHei UI" w:hAnsi="Microsoft YaHei UI" w:cs="Segoe UI"/>
+          <w:sz w:val="20"/>
+          <w:szCs w:val="20"/>
+          <w:lang w:val="en-US"/>
+        </w:rPr>
+        <w:t>userlcid</w:t>
+      </w:r>
+      <w:proofErr w:type="spellEnd"/>
+      <w:r>
+        <w:rPr>
+          <w:rFonts w:ascii="Microsoft YaHei UI" w:eastAsia="Microsoft YaHei UI" w:hAnsi="Microsoft YaHei UI" w:cs="Segoe UI"/>
+          <w:sz w:val="20"/>
+          <w:szCs w:val="20"/>
+          <w:lang w:val="en-US"/>
+        </w:rPr>
+        <w:t xml:space="preserve">, type, </w:t>
+      </w:r>
+      <w:proofErr w:type="spellStart"/>
+      <w:r>
+        <w:rPr>
+          <w:rFonts w:ascii="Microsoft YaHei UI" w:eastAsia="Microsoft YaHei UI" w:hAnsi="Microsoft YaHei UI" w:cs="Segoe UI"/>
+          <w:sz w:val="20"/>
+          <w:szCs w:val="20"/>
+          <w:lang w:val="en-US"/>
+        </w:rPr>
+        <w:t>typename</w:t>
+      </w:r>
+      <w:proofErr w:type="spellEnd"/>
+      <w:r>
+        <w:rPr>
+          <w:rFonts w:ascii="Microsoft YaHei UI" w:eastAsia="Microsoft YaHei UI" w:hAnsi="Microsoft YaHei UI" w:cs="Segoe UI"/>
+          <w:sz w:val="20"/>
+          <w:szCs w:val="20"/>
+          <w:lang w:val="en-US"/>
+        </w:rPr>
+        <w:t>, id</w:t>
+      </w:r>
+    </w:p>
+    <w:p>
+      <w:pPr>
+        <w:rPr>
+          <w:rFonts w:ascii="Microsoft YaHei UI" w:eastAsia="Microsoft YaHei UI" w:hAnsi="Microsoft YaHei UI" w:cs="Segoe UI" w:hint="eastAsia"/>
+          <w:sz w:val="20"/>
+          <w:szCs w:val="20"/>
+          <w:lang w:val="en-US"/>
+        </w:rPr>
+      </w:pPr>
+      <w:r>
+        <w:rPr>
+          <w:rFonts w:ascii="Microsoft YaHei UI" w:eastAsia="Microsoft YaHei UI" w:hAnsi="Microsoft YaHei UI" w:cs="Segoe UI"/>
+          <w:sz w:val="20"/>
+          <w:szCs w:val="20"/>
+          <w:lang w:val="en-US"/>
+        </w:rPr>
+        <w:t>Type</w:t>
+      </w:r>
+      <w:r>
+        <w:rPr>
+          <w:rFonts w:ascii="Microsoft YaHei UI" w:eastAsia="Microsoft YaHei UI" w:hAnsi="Microsoft YaHei UI" w:cs="Segoe UI" w:hint="eastAsia"/>
+          <w:sz w:val="20"/>
+          <w:szCs w:val="20"/>
+          <w:lang w:val="en-US"/>
+        </w:rPr>
+        <w:t>参数传递的是entity</w:t>
+      </w:r>
+      <w:r>
+        <w:rPr>
+          <w:rFonts w:ascii="Microsoft YaHei UI" w:eastAsia="Microsoft YaHei UI" w:hAnsi="Microsoft YaHei UI" w:cs="Segoe UI"/>
+          <w:sz w:val="20"/>
+          <w:szCs w:val="20"/>
+          <w:lang w:val="en-US"/>
+        </w:rPr>
+        <w:t xml:space="preserve"> </w:t>
+      </w:r>
+      <w:r>
+        <w:rPr>
+          <w:rFonts w:ascii="Microsoft YaHei UI" w:eastAsia="Microsoft YaHei UI" w:hAnsi="Microsoft YaHei UI" w:cs="Segoe UI" w:hint="eastAsia"/>
+          <w:sz w:val="20"/>
+          <w:szCs w:val="20"/>
+          <w:lang w:val="en-US"/>
+        </w:rPr>
+        <w:t>type</w:t>
+      </w:r>
+      <w:r>
+        <w:rPr>
+          <w:rFonts w:ascii="Microsoft YaHei UI" w:eastAsia="Microsoft YaHei UI" w:hAnsi="Microsoft YaHei UI" w:cs="Segoe UI"/>
+          <w:sz w:val="20"/>
+          <w:szCs w:val="20"/>
+          <w:lang w:val="en-US"/>
+        </w:rPr>
+        <w:t xml:space="preserve"> </w:t>
+      </w:r>
+      <w:r>
+        <w:rPr>
+          <w:rFonts w:ascii="Microsoft YaHei UI" w:eastAsia="Microsoft YaHei UI" w:hAnsi="Microsoft YaHei UI" w:cs="Segoe UI" w:hint="eastAsia"/>
+          <w:sz w:val="20"/>
+          <w:szCs w:val="20"/>
+          <w:lang w:val="en-US"/>
+        </w:rPr>
+        <w:t>code，对于自定义实体来说，每个组织的entity</w:t>
+      </w:r>
+      <w:r>
+        <w:rPr>
+          <w:rFonts w:ascii="Microsoft YaHei UI" w:eastAsia="Microsoft YaHei UI" w:hAnsi="Microsoft YaHei UI" w:cs="Segoe UI"/>
+          <w:sz w:val="20"/>
+          <w:szCs w:val="20"/>
+          <w:lang w:val="en-US"/>
+        </w:rPr>
+        <w:t xml:space="preserve"> type code</w:t>
+      </w:r>
+      <w:r>
+        <w:rPr>
+          <w:rFonts w:ascii="Microsoft YaHei UI" w:eastAsia="Microsoft YaHei UI" w:hAnsi="Microsoft YaHei UI" w:cs="Segoe UI" w:hint="eastAsia"/>
+          <w:sz w:val="20"/>
+          <w:szCs w:val="20"/>
+          <w:lang w:val="en-US"/>
+        </w:rPr>
+        <w:t>可能是不一致的，建议使用typename</w:t>
       </w:r>
       <w:bookmarkStart w:id="0" w:name="_GoBack"/>
       <w:bookmarkEnd w:id="0"/>
-      <w:r>
-        <w:rPr>
-          <w:rFonts w:ascii="Microsoft YaHei UI" w:eastAsia="Microsoft YaHei UI" w:hAnsi="Microsoft YaHei UI" w:cs="Segoe UI"/>
-          <w:sz w:val="20"/>
-          <w:szCs w:val="20"/>
-          <w:lang w:val="en-US"/>
-        </w:rPr>
-        <w:t xml:space="preserve">phones:  </w:t>
-      </w:r>
-      <w:r>
-        <w:rPr>
-          <w:rFonts w:ascii="Microsoft YaHei UI" w:eastAsia="Microsoft YaHei UI" w:hAnsi="Microsoft YaHei UI" w:cs="Segoe UI" w:hint="eastAsia"/>
-          <w:sz w:val="20"/>
-          <w:szCs w:val="20"/>
-          <w:lang w:val="en-US"/>
-        </w:rPr>
-        <w:t>略</w:t>
-      </w:r>
-    </w:p>
-    <w:p>
-      <w:pPr>
-        <w:pStyle w:val="ListParagraph"/>
-        <w:ind w:left="360"/>
-        <w:rPr>
-          <w:rFonts w:ascii="Microsoft YaHei UI" w:eastAsia="Microsoft YaHei UI" w:hAnsi="Microsoft YaHei UI" w:cs="Segoe UI" w:hint="eastAsia"/>
-          <w:sz w:val="20"/>
-          <w:szCs w:val="20"/>
-          <w:lang w:val="en-US"/>
-        </w:rPr>
-      </w:pPr>
-    </w:p>
-    <w:p>
-      <w:pPr>
-        <w:rPr>
-          <w:rFonts w:ascii="Microsoft YaHei UI" w:eastAsia="Microsoft YaHei UI" w:hAnsi="Microsoft YaHei UI" w:cs="Segoe UI"/>
-          <w:sz w:val="20"/>
-          <w:szCs w:val="20"/>
-          <w:lang w:val="en-US"/>
-        </w:rPr>
-      </w:pPr>
-    </w:p>
-    <w:p>
-      <w:pPr>
-        <w:rPr>
-          <w:rFonts w:ascii="Microsoft YaHei UI" w:eastAsia="Microsoft YaHei UI" w:hAnsi="Microsoft YaHei UI" w:cs="Segoe UI"/>
-          <w:sz w:val="20"/>
-          <w:szCs w:val="20"/>
-          <w:lang w:val="en-US"/>
-        </w:rPr>
-      </w:pPr>
-    </w:p>
-    <w:p>
-      <w:pPr>
-        <w:rPr>
-          <w:rFonts w:ascii="Microsoft YaHei UI" w:eastAsia="Microsoft YaHei UI" w:hAnsi="Microsoft YaHei UI" w:cs="Segoe UI"/>
-          <w:sz w:val="20"/>
-          <w:szCs w:val="20"/>
-          <w:lang w:val="en-US"/>
-        </w:rPr>
-      </w:pPr>
-    </w:p>
-    <w:p>
-      <w:pPr>
-        <w:rPr>
-          <w:rFonts w:ascii="Microsoft YaHei UI" w:eastAsia="Microsoft YaHei UI" w:hAnsi="Microsoft YaHei UI" w:cs="Segoe UI" w:hint="eastAsia"/>
-          <w:sz w:val="20"/>
-          <w:szCs w:val="20"/>
-          <w:lang w:val="en-US"/>
-        </w:rPr>
-      </w:pPr>
-    </w:p>
-    <w:p>
-      <w:pPr>
-        <w:rPr>
-          <w:rFonts w:ascii="Microsoft YaHei UI" w:eastAsia="Microsoft YaHei UI" w:hAnsi="Microsoft YaHei UI" w:cs="Segoe UI"/>
-          <w:sz w:val="20"/>
-          <w:szCs w:val="20"/>
-          <w:lang w:val="en-US"/>
-        </w:rPr>
-      </w:pPr>
     </w:p>
     <w:sectPr>
       <w:pgSz w:w="11906" w:h="16838"/>
@@ -3903,16 +7514,16 @@
     </w:lvl>
   </w:abstractNum>
   <w:abstractNum w:abstractNumId="1" w15:restartNumberingAfterBreak="0">
-    <w:nsid w:val="2C5B6A72"/>
+    <w:nsid w:val="171E0AAD"/>
     <w:multiLevelType w:val="hybridMultilevel"/>
-    <w:tmpl w:val="E1A413F0"/>
+    <w:tmpl w:val="A1AE2632"/>
     <w:lvl w:ilvl="0" w:tplc="A44ECCCA">
       <w:start w:val="1"/>
       <w:numFmt w:val="bullet"/>
       <w:lvlText w:val="•"/>
       <w:lvlJc w:val="left"/>
       <w:pPr>
-        <w:ind w:left="360" w:hanging="360"/>
+        <w:ind w:left="720" w:hanging="360"/>
       </w:pPr>
       <w:rPr>
         <w:rFonts w:ascii="Arial" w:hAnsi="Arial" w:hint="default"/>
@@ -3926,7 +7537,7 @@
       <w:lvlText w:val="o"/>
       <w:lvlJc w:val="left"/>
       <w:pPr>
-        <w:ind w:left="1080" w:hanging="360"/>
+        <w:ind w:left="1440" w:hanging="360"/>
       </w:pPr>
       <w:rPr>
         <w:rFonts w:ascii="Courier New" w:hAnsi="Courier New" w:cs="Courier New" w:hint="default"/>
@@ -3938,7 +7549,7 @@
       <w:lvlText w:val=""/>
       <w:lvlJc w:val="left"/>
       <w:pPr>
-        <w:ind w:left="1800" w:hanging="360"/>
+        <w:ind w:left="2160" w:hanging="360"/>
       </w:pPr>
       <w:rPr>
         <w:rFonts w:ascii="Wingdings" w:hAnsi="Wingdings" w:hint="default"/>
@@ -3950,7 +7561,7 @@
       <w:lvlText w:val=""/>
       <w:lvlJc w:val="left"/>
       <w:pPr>
-        <w:ind w:left="2520" w:hanging="360"/>
+        <w:ind w:left="2880" w:hanging="360"/>
       </w:pPr>
       <w:rPr>
         <w:rFonts w:ascii="Symbol" w:hAnsi="Symbol" w:hint="default"/>
@@ -3962,7 +7573,7 @@
       <w:lvlText w:val="o"/>
       <w:lvlJc w:val="left"/>
       <w:pPr>
-        <w:ind w:left="3240" w:hanging="360"/>
+        <w:ind w:left="3600" w:hanging="360"/>
       </w:pPr>
       <w:rPr>
         <w:rFonts w:ascii="Courier New" w:hAnsi="Courier New" w:cs="Courier New" w:hint="default"/>
@@ -3974,7 +7585,7 @@
       <w:lvlText w:val=""/>
       <w:lvlJc w:val="left"/>
       <w:pPr>
-        <w:ind w:left="3960" w:hanging="360"/>
+        <w:ind w:left="4320" w:hanging="360"/>
       </w:pPr>
       <w:rPr>
         <w:rFonts w:ascii="Wingdings" w:hAnsi="Wingdings" w:hint="default"/>
@@ -3986,7 +7597,7 @@
       <w:lvlText w:val=""/>
       <w:lvlJc w:val="left"/>
       <w:pPr>
-        <w:ind w:left="4680" w:hanging="360"/>
+        <w:ind w:left="5040" w:hanging="360"/>
       </w:pPr>
       <w:rPr>
         <w:rFonts w:ascii="Symbol" w:hAnsi="Symbol" w:hint="default"/>
@@ -3998,7 +7609,7 @@
       <w:lvlText w:val="o"/>
       <w:lvlJc w:val="left"/>
       <w:pPr>
-        <w:ind w:left="5400" w:hanging="360"/>
+        <w:ind w:left="5760" w:hanging="360"/>
       </w:pPr>
       <w:rPr>
         <w:rFonts w:ascii="Courier New" w:hAnsi="Courier New" w:cs="Courier New" w:hint="default"/>
@@ -4010,7 +7621,7 @@
       <w:lvlText w:val=""/>
       <w:lvlJc w:val="left"/>
       <w:pPr>
-        <w:ind w:left="6120" w:hanging="360"/>
+        <w:ind w:left="6480" w:hanging="360"/>
       </w:pPr>
       <w:rPr>
         <w:rFonts w:ascii="Wingdings" w:hAnsi="Wingdings" w:hint="default"/>
@@ -4018,9 +7629,9 @@
     </w:lvl>
   </w:abstractNum>
   <w:abstractNum w:abstractNumId="2" w15:restartNumberingAfterBreak="0">
-    <w:nsid w:val="39EE19F4"/>
+    <w:nsid w:val="2C5B6A72"/>
     <w:multiLevelType w:val="hybridMultilevel"/>
-    <w:tmpl w:val="A96C414E"/>
+    <w:tmpl w:val="E1A413F0"/>
     <w:lvl w:ilvl="0" w:tplc="A44ECCCA">
       <w:start w:val="1"/>
       <w:numFmt w:val="bullet"/>
@@ -4133,6 +7744,258 @@
     </w:lvl>
   </w:abstractNum>
   <w:abstractNum w:abstractNumId="3" w15:restartNumberingAfterBreak="0">
+    <w:nsid w:val="3500089E"/>
+    <w:multiLevelType w:val="hybridMultilevel"/>
+    <w:tmpl w:val="785E1A48"/>
+    <w:lvl w:ilvl="0" w:tplc="A44ECCCA">
+      <w:start w:val="1"/>
+      <w:numFmt w:val="bullet"/>
+      <w:lvlText w:val="•"/>
+      <w:lvlJc w:val="left"/>
+      <w:pPr>
+        <w:ind w:left="720" w:hanging="360"/>
+      </w:pPr>
+      <w:rPr>
+        <w:rFonts w:ascii="Arial" w:hAnsi="Arial" w:hint="default"/>
+        <w:color w:val="auto"/>
+        <w:sz w:val="24"/>
+      </w:rPr>
+    </w:lvl>
+    <w:lvl w:ilvl="1" w:tplc="08090003" w:tentative="1">
+      <w:start w:val="1"/>
+      <w:numFmt w:val="bullet"/>
+      <w:lvlText w:val="o"/>
+      <w:lvlJc w:val="left"/>
+      <w:pPr>
+        <w:ind w:left="1440" w:hanging="360"/>
+      </w:pPr>
+      <w:rPr>
+        <w:rFonts w:ascii="Courier New" w:hAnsi="Courier New" w:cs="Courier New" w:hint="default"/>
+      </w:rPr>
+    </w:lvl>
+    <w:lvl w:ilvl="2" w:tplc="08090005" w:tentative="1">
+      <w:start w:val="1"/>
+      <w:numFmt w:val="bullet"/>
+      <w:lvlText w:val=""/>
+      <w:lvlJc w:val="left"/>
+      <w:pPr>
+        <w:ind w:left="2160" w:hanging="360"/>
+      </w:pPr>
+      <w:rPr>
+        <w:rFonts w:ascii="Wingdings" w:hAnsi="Wingdings" w:hint="default"/>
+      </w:rPr>
+    </w:lvl>
+    <w:lvl w:ilvl="3" w:tplc="08090001" w:tentative="1">
+      <w:start w:val="1"/>
+      <w:numFmt w:val="bullet"/>
+      <w:lvlText w:val=""/>
+      <w:lvlJc w:val="left"/>
+      <w:pPr>
+        <w:ind w:left="2880" w:hanging="360"/>
+      </w:pPr>
+      <w:rPr>
+        <w:rFonts w:ascii="Symbol" w:hAnsi="Symbol" w:hint="default"/>
+      </w:rPr>
+    </w:lvl>
+    <w:lvl w:ilvl="4" w:tplc="08090003" w:tentative="1">
+      <w:start w:val="1"/>
+      <w:numFmt w:val="bullet"/>
+      <w:lvlText w:val="o"/>
+      <w:lvlJc w:val="left"/>
+      <w:pPr>
+        <w:ind w:left="3600" w:hanging="360"/>
+      </w:pPr>
+      <w:rPr>
+        <w:rFonts w:ascii="Courier New" w:hAnsi="Courier New" w:cs="Courier New" w:hint="default"/>
+      </w:rPr>
+    </w:lvl>
+    <w:lvl w:ilvl="5" w:tplc="08090005" w:tentative="1">
+      <w:start w:val="1"/>
+      <w:numFmt w:val="bullet"/>
+      <w:lvlText w:val=""/>
+      <w:lvlJc w:val="left"/>
+      <w:pPr>
+        <w:ind w:left="4320" w:hanging="360"/>
+      </w:pPr>
+      <w:rPr>
+        <w:rFonts w:ascii="Wingdings" w:hAnsi="Wingdings" w:hint="default"/>
+      </w:rPr>
+    </w:lvl>
+    <w:lvl w:ilvl="6" w:tplc="08090001" w:tentative="1">
+      <w:start w:val="1"/>
+      <w:numFmt w:val="bullet"/>
+      <w:lvlText w:val=""/>
+      <w:lvlJc w:val="left"/>
+      <w:pPr>
+        <w:ind w:left="5040" w:hanging="360"/>
+      </w:pPr>
+      <w:rPr>
+        <w:rFonts w:ascii="Symbol" w:hAnsi="Symbol" w:hint="default"/>
+      </w:rPr>
+    </w:lvl>
+    <w:lvl w:ilvl="7" w:tplc="08090003" w:tentative="1">
+      <w:start w:val="1"/>
+      <w:numFmt w:val="bullet"/>
+      <w:lvlText w:val="o"/>
+      <w:lvlJc w:val="left"/>
+      <w:pPr>
+        <w:ind w:left="5760" w:hanging="360"/>
+      </w:pPr>
+      <w:rPr>
+        <w:rFonts w:ascii="Courier New" w:hAnsi="Courier New" w:cs="Courier New" w:hint="default"/>
+      </w:rPr>
+    </w:lvl>
+    <w:lvl w:ilvl="8" w:tplc="08090005" w:tentative="1">
+      <w:start w:val="1"/>
+      <w:numFmt w:val="bullet"/>
+      <w:lvlText w:val=""/>
+      <w:lvlJc w:val="left"/>
+      <w:pPr>
+        <w:ind w:left="6480" w:hanging="360"/>
+      </w:pPr>
+      <w:rPr>
+        <w:rFonts w:ascii="Wingdings" w:hAnsi="Wingdings" w:hint="default"/>
+      </w:rPr>
+    </w:lvl>
+  </w:abstractNum>
+  <w:abstractNum w:abstractNumId="4" w15:restartNumberingAfterBreak="0">
+    <w:nsid w:val="39E37C52"/>
+    <w:multiLevelType w:val="singleLevel"/>
+    <w:tmpl w:val="CBA0402E"/>
+    <w:lvl w:ilvl="0">
+      <w:start w:val="1"/>
+      <w:numFmt w:val="bullet"/>
+      <w:lvlText w:val="—"/>
+      <w:lvlJc w:val="left"/>
+      <w:pPr>
+        <w:tabs>
+          <w:tab w:val="num" w:pos="340"/>
+        </w:tabs>
+        <w:ind w:left="340" w:hanging="340"/>
+      </w:pPr>
+      <w:rPr>
+        <w:rFonts w:ascii="Arial" w:hAnsi="Arial" w:cs="Arial" w:hint="default"/>
+        <w:color w:val="auto"/>
+        <w:sz w:val="24"/>
+      </w:rPr>
+    </w:lvl>
+  </w:abstractNum>
+  <w:abstractNum w:abstractNumId="5" w15:restartNumberingAfterBreak="0">
+    <w:nsid w:val="39EE19F4"/>
+    <w:multiLevelType w:val="hybridMultilevel"/>
+    <w:tmpl w:val="A96C414E"/>
+    <w:lvl w:ilvl="0" w:tplc="A44ECCCA">
+      <w:start w:val="1"/>
+      <w:numFmt w:val="bullet"/>
+      <w:lvlText w:val="•"/>
+      <w:lvlJc w:val="left"/>
+      <w:pPr>
+        <w:ind w:left="360" w:hanging="360"/>
+      </w:pPr>
+      <w:rPr>
+        <w:rFonts w:ascii="Arial" w:hAnsi="Arial" w:hint="default"/>
+        <w:color w:val="auto"/>
+        <w:sz w:val="24"/>
+      </w:rPr>
+    </w:lvl>
+    <w:lvl w:ilvl="1" w:tplc="08090003" w:tentative="1">
+      <w:start w:val="1"/>
+      <w:numFmt w:val="bullet"/>
+      <w:lvlText w:val="o"/>
+      <w:lvlJc w:val="left"/>
+      <w:pPr>
+        <w:ind w:left="1080" w:hanging="360"/>
+      </w:pPr>
+      <w:rPr>
+        <w:rFonts w:ascii="Courier New" w:hAnsi="Courier New" w:cs="Courier New" w:hint="default"/>
+      </w:rPr>
+    </w:lvl>
+    <w:lvl w:ilvl="2" w:tplc="08090005" w:tentative="1">
+      <w:start w:val="1"/>
+      <w:numFmt w:val="bullet"/>
+      <w:lvlText w:val=""/>
+      <w:lvlJc w:val="left"/>
+      <w:pPr>
+        <w:ind w:left="1800" w:hanging="360"/>
+      </w:pPr>
+      <w:rPr>
+        <w:rFonts w:ascii="Wingdings" w:hAnsi="Wingdings" w:hint="default"/>
+      </w:rPr>
+    </w:lvl>
+    <w:lvl w:ilvl="3" w:tplc="08090001" w:tentative="1">
+      <w:start w:val="1"/>
+      <w:numFmt w:val="bullet"/>
+      <w:lvlText w:val=""/>
+      <w:lvlJc w:val="left"/>
+      <w:pPr>
+        <w:ind w:left="2520" w:hanging="360"/>
+      </w:pPr>
+      <w:rPr>
+        <w:rFonts w:ascii="Symbol" w:hAnsi="Symbol" w:hint="default"/>
+      </w:rPr>
+    </w:lvl>
+    <w:lvl w:ilvl="4" w:tplc="08090003" w:tentative="1">
+      <w:start w:val="1"/>
+      <w:numFmt w:val="bullet"/>
+      <w:lvlText w:val="o"/>
+      <w:lvlJc w:val="left"/>
+      <w:pPr>
+        <w:ind w:left="3240" w:hanging="360"/>
+      </w:pPr>
+      <w:rPr>
+        <w:rFonts w:ascii="Courier New" w:hAnsi="Courier New" w:cs="Courier New" w:hint="default"/>
+      </w:rPr>
+    </w:lvl>
+    <w:lvl w:ilvl="5" w:tplc="08090005" w:tentative="1">
+      <w:start w:val="1"/>
+      <w:numFmt w:val="bullet"/>
+      <w:lvlText w:val=""/>
+      <w:lvlJc w:val="left"/>
+      <w:pPr>
+        <w:ind w:left="3960" w:hanging="360"/>
+      </w:pPr>
+      <w:rPr>
+        <w:rFonts w:ascii="Wingdings" w:hAnsi="Wingdings" w:hint="default"/>
+      </w:rPr>
+    </w:lvl>
+    <w:lvl w:ilvl="6" w:tplc="08090001" w:tentative="1">
+      <w:start w:val="1"/>
+      <w:numFmt w:val="bullet"/>
+      <w:lvlText w:val=""/>
+      <w:lvlJc w:val="left"/>
+      <w:pPr>
+        <w:ind w:left="4680" w:hanging="360"/>
+      </w:pPr>
+      <w:rPr>
+        <w:rFonts w:ascii="Symbol" w:hAnsi="Symbol" w:hint="default"/>
+      </w:rPr>
+    </w:lvl>
+    <w:lvl w:ilvl="7" w:tplc="08090003" w:tentative="1">
+      <w:start w:val="1"/>
+      <w:numFmt w:val="bullet"/>
+      <w:lvlText w:val="o"/>
+      <w:lvlJc w:val="left"/>
+      <w:pPr>
+        <w:ind w:left="5400" w:hanging="360"/>
+      </w:pPr>
+      <w:rPr>
+        <w:rFonts w:ascii="Courier New" w:hAnsi="Courier New" w:cs="Courier New" w:hint="default"/>
+      </w:rPr>
+    </w:lvl>
+    <w:lvl w:ilvl="8" w:tplc="08090005" w:tentative="1">
+      <w:start w:val="1"/>
+      <w:numFmt w:val="bullet"/>
+      <w:lvlText w:val=""/>
+      <w:lvlJc w:val="left"/>
+      <w:pPr>
+        <w:ind w:left="6120" w:hanging="360"/>
+      </w:pPr>
+      <w:rPr>
+        <w:rFonts w:ascii="Wingdings" w:hAnsi="Wingdings" w:hint="default"/>
+      </w:rPr>
+    </w:lvl>
+  </w:abstractNum>
+  <w:abstractNum w:abstractNumId="6" w15:restartNumberingAfterBreak="0">
     <w:nsid w:val="3FB25099"/>
     <w:multiLevelType w:val="singleLevel"/>
     <w:tmpl w:val="79D0AACA"/>
@@ -4154,7 +8017,7 @@
       </w:rPr>
     </w:lvl>
   </w:abstractNum>
-  <w:abstractNum w:abstractNumId="4" w15:restartNumberingAfterBreak="0">
+  <w:abstractNum w:abstractNumId="7" w15:restartNumberingAfterBreak="0">
     <w:nsid w:val="48E241CC"/>
     <w:multiLevelType w:val="singleLevel"/>
     <w:tmpl w:val="BD5C14A0"/>
@@ -4176,7 +8039,7 @@
       </w:rPr>
     </w:lvl>
   </w:abstractNum>
-  <w:abstractNum w:abstractNumId="5" w15:restartNumberingAfterBreak="0">
+  <w:abstractNum w:abstractNumId="8" w15:restartNumberingAfterBreak="0">
     <w:nsid w:val="5E5D514A"/>
     <w:multiLevelType w:val="singleLevel"/>
     <w:tmpl w:val="EEE68C1E"/>
@@ -4199,22 +8062,31 @@
     </w:lvl>
   </w:abstractNum>
   <w:num w:numId="1">
-    <w:abstractNumId w:val="3"/>
+    <w:abstractNumId w:val="6"/>
   </w:num>
   <w:num w:numId="2">
-    <w:abstractNumId w:val="1"/>
+    <w:abstractNumId w:val="2"/>
   </w:num>
   <w:num w:numId="3">
+    <w:abstractNumId w:val="8"/>
+  </w:num>
+  <w:num w:numId="4">
     <w:abstractNumId w:val="5"/>
   </w:num>
-  <w:num w:numId="4">
-    <w:abstractNumId w:val="2"/>
-  </w:num>
   <w:num w:numId="5">
-    <w:abstractNumId w:val="4"/>
+    <w:abstractNumId w:val="7"/>
   </w:num>
   <w:num w:numId="6">
     <w:abstractNumId w:val="0"/>
+  </w:num>
+  <w:num w:numId="7">
+    <w:abstractNumId w:val="1"/>
+  </w:num>
+  <w:num w:numId="8">
+    <w:abstractNumId w:val="4"/>
+  </w:num>
+  <w:num w:numId="9">
+    <w:abstractNumId w:val="3"/>
   </w:num>
 </w:numbering>
 </file>
@@ -4657,6 +8529,29 @@
       <w:szCs w:val="26"/>
     </w:rPr>
   </w:style>
+  <w:style w:type="paragraph" w:styleId="Heading3">
+    <w:name w:val="heading 3"/>
+    <w:basedOn w:val="Normal"/>
+    <w:next w:val="Normal"/>
+    <w:link w:val="Heading3Char"/>
+    <w:uiPriority w:val="9"/>
+    <w:semiHidden/>
+    <w:unhideWhenUsed/>
+    <w:qFormat/>
+    <w:rsid w:val="00FE3579"/>
+    <w:pPr>
+      <w:keepNext/>
+      <w:keepLines/>
+      <w:spacing w:before="40" w:after="0"/>
+      <w:outlineLvl w:val="2"/>
+    </w:pPr>
+    <w:rPr>
+      <w:rFonts w:asciiTheme="majorHAnsi" w:eastAsiaTheme="majorEastAsia" w:hAnsiTheme="majorHAnsi" w:cstheme="majorBidi"/>
+      <w:color w:val="1F4D78" w:themeColor="accent1" w:themeShade="7F"/>
+      <w:sz w:val="24"/>
+      <w:szCs w:val="24"/>
+    </w:rPr>
+  </w:style>
   <w:style w:type="character" w:default="1" w:styleId="DefaultParagraphFont">
     <w:name w:val="Default Paragraph Font"/>
     <w:uiPriority w:val="1"/>
@@ -4736,6 +8631,64 @@
       <w:u w:val="none"/>
       <w:effect w:val="none"/>
       <w:shd w:val="clear" w:color="auto" w:fill="auto"/>
+    </w:rPr>
+  </w:style>
+  <w:style w:type="character" w:customStyle="1" w:styleId="Heading3Char">
+    <w:name w:val="Heading 3 Char"/>
+    <w:basedOn w:val="DefaultParagraphFont"/>
+    <w:link w:val="Heading3"/>
+    <w:uiPriority w:val="9"/>
+    <w:semiHidden/>
+    <w:rsid w:val="00FE3579"/>
+    <w:rPr>
+      <w:rFonts w:asciiTheme="majorHAnsi" w:eastAsiaTheme="majorEastAsia" w:hAnsiTheme="majorHAnsi" w:cstheme="majorBidi"/>
+      <w:color w:val="1F4D78" w:themeColor="accent1" w:themeShade="7F"/>
+      <w:sz w:val="24"/>
+      <w:szCs w:val="24"/>
+    </w:rPr>
+  </w:style>
+  <w:style w:type="table" w:styleId="TableGrid">
+    <w:name w:val="Table Grid"/>
+    <w:basedOn w:val="TableNormal"/>
+    <w:uiPriority w:val="39"/>
+    <w:rsid w:val="009E291F"/>
+    <w:pPr>
+      <w:spacing w:after="0" w:line="240" w:lineRule="auto"/>
+    </w:pPr>
+    <w:tblPr>
+      <w:tblBorders>
+        <w:top w:val="single" w:sz="4" w:space="0" w:color="auto"/>
+        <w:left w:val="single" w:sz="4" w:space="0" w:color="auto"/>
+        <w:bottom w:val="single" w:sz="4" w:space="0" w:color="auto"/>
+        <w:right w:val="single" w:sz="4" w:space="0" w:color="auto"/>
+        <w:insideH w:val="single" w:sz="4" w:space="0" w:color="auto"/>
+        <w:insideV w:val="single" w:sz="4" w:space="0" w:color="auto"/>
+      </w:tblBorders>
+    </w:tblPr>
+  </w:style>
+  <w:style w:type="character" w:styleId="Strong">
+    <w:name w:val="Strong"/>
+    <w:basedOn w:val="DefaultParagraphFont"/>
+    <w:uiPriority w:val="22"/>
+    <w:qFormat/>
+    <w:rsid w:val="00B10CC8"/>
+    <w:rPr>
+      <w:b/>
+      <w:bCs/>
+    </w:rPr>
+  </w:style>
+  <w:style w:type="character" w:styleId="HTMLCode">
+    <w:name w:val="HTML Code"/>
+    <w:basedOn w:val="DefaultParagraphFont"/>
+    <w:uiPriority w:val="99"/>
+    <w:semiHidden/>
+    <w:unhideWhenUsed/>
+    <w:rsid w:val="005C4E7B"/>
+    <w:rPr>
+      <w:rFonts w:ascii="Courier New" w:eastAsia="Times New Roman" w:hAnsi="Courier New" w:cs="Courier New" w:hint="default"/>
+      <w:sz w:val="20"/>
+      <w:szCs w:val="20"/>
+      <w:rtl w:val="0"/>
     </w:rPr>
   </w:style>
 </w:styles>
@@ -5007,7 +8960,7 @@
 </file>
 
 <file path=customXml/itemProps1.xml><?xml version="1.0" encoding="utf-8"?>
-<ds:datastoreItem xmlns:ds="http://schemas.openxmlformats.org/officeDocument/2006/customXml" ds:itemID="{83779A99-06F6-4810-8B6C-98E253814FBB}">
+<ds:datastoreItem xmlns:ds="http://schemas.openxmlformats.org/officeDocument/2006/customXml" ds:itemID="{24259EB4-45F6-4ACF-AD7C-FDB5DDEF2F01}">
   <ds:schemaRefs>
     <ds:schemaRef ds:uri="http://schemas.openxmlformats.org/officeDocument/2006/bibliography"/>
   </ds:schemaRefs>

</xml_diff>